<commit_message>
add content to kube tuto
</commit_message>
<xml_diff>
--- a/kubernetes/tuto.docx
+++ b/kubernetes/tuto.docx
@@ -108,6 +108,7 @@
           <w:kern w:val="0"/>
           <w:sz w:val="20"/>
           <w:szCs w:val="20"/>
+          <w:lang w:val="en-GB"/>
         </w:rPr>
         <w:t>what</w:t>
       </w:r>
@@ -913,6 +914,13 @@
         <w:autoSpaceDN w:val="0"/>
         <w:adjustRightInd w:val="0"/>
         <w:spacing w:after="0" w:line="240" w:lineRule="auto"/>
+        <w:rPr>
+          <w:rFonts w:ascii="NewBaskerville-Roman" w:hAnsi="NewBaskerville-Roman" w:cs="NewBaskerville-Roman"/>
+          <w:color w:val="262626"/>
+          <w:kern w:val="0"/>
+          <w:sz w:val="20"/>
+          <w:szCs w:val="20"/>
+        </w:rPr>
       </w:pPr>
       <w:r>
         <w:rPr>
@@ -945,7 +953,1268 @@
         <w:t xml:space="preserve">The Container Network Interface network plugin </w:t>
       </w:r>
     </w:p>
+    <w:p>
+      <w:pPr>
+        <w:autoSpaceDE w:val="0"/>
+        <w:autoSpaceDN w:val="0"/>
+        <w:adjustRightInd w:val="0"/>
+        <w:spacing w:after="0" w:line="240" w:lineRule="auto"/>
+        <w:rPr>
+          <w:rFonts w:ascii="NewBaskerville-Roman" w:hAnsi="NewBaskerville-Roman" w:cs="NewBaskerville-Roman"/>
+          <w:color w:val="262626"/>
+          <w:kern w:val="0"/>
+          <w:sz w:val="20"/>
+          <w:szCs w:val="20"/>
+        </w:rPr>
+      </w:pPr>
+    </w:p>
+    <w:p>
+      <w:pPr>
+        <w:autoSpaceDE w:val="0"/>
+        <w:autoSpaceDN w:val="0"/>
+        <w:adjustRightInd w:val="0"/>
+        <w:spacing w:after="0" w:line="240" w:lineRule="auto"/>
+        <w:rPr>
+          <w:rFonts w:ascii="NewBaskerville-Roman" w:hAnsi="NewBaskerville-Roman" w:cs="NewBaskerville-Roman"/>
+          <w:color w:val="262626"/>
+          <w:kern w:val="0"/>
+          <w:sz w:val="20"/>
+          <w:szCs w:val="20"/>
+        </w:rPr>
+      </w:pPr>
+    </w:p>
+    <w:p>
+      <w:pPr>
+        <w:autoSpaceDE w:val="0"/>
+        <w:autoSpaceDN w:val="0"/>
+        <w:adjustRightInd w:val="0"/>
+        <w:spacing w:after="0" w:line="240" w:lineRule="auto"/>
+        <w:rPr>
+          <w:rFonts w:ascii="FranklinGothic-Demi" w:hAnsi="FranklinGothic-Demi" w:cs="FranklinGothic-Demi"/>
+          <w:color w:val="476B86"/>
+          <w:kern w:val="0"/>
+          <w:sz w:val="15"/>
+          <w:szCs w:val="15"/>
+          <w:lang w:val="fr-FR"/>
+        </w:rPr>
+      </w:pPr>
+      <w:r>
+        <w:rPr>
+          <w:rFonts w:ascii="FranklinGothic-Demi" w:hAnsi="FranklinGothic-Demi" w:cs="FranklinGothic-Demi"/>
+          <w:color w:val="476B86"/>
+          <w:kern w:val="0"/>
+          <w:sz w:val="19"/>
+          <w:szCs w:val="19"/>
+          <w:lang w:val="fr-FR"/>
+        </w:rPr>
+        <w:t>H</w:t>
+      </w:r>
+      <w:r>
+        <w:rPr>
+          <w:rFonts w:ascii="FranklinGothic-Demi" w:hAnsi="FranklinGothic-Demi" w:cs="FranklinGothic-Demi"/>
+          <w:color w:val="476B86"/>
+          <w:kern w:val="0"/>
+          <w:sz w:val="15"/>
+          <w:szCs w:val="15"/>
+          <w:lang w:val="fr-FR"/>
+        </w:rPr>
+        <w:t>OW THESE COMPONENTS COMMUNICATE</w:t>
+      </w:r>
+    </w:p>
+    <w:p>
+      <w:pPr>
+        <w:autoSpaceDE w:val="0"/>
+        <w:autoSpaceDN w:val="0"/>
+        <w:adjustRightInd w:val="0"/>
+        <w:spacing w:after="0" w:line="240" w:lineRule="auto"/>
+        <w:rPr>
+          <w:rFonts w:ascii="NewBaskerville-Roman" w:hAnsi="NewBaskerville-Roman" w:cs="NewBaskerville-Roman"/>
+          <w:color w:val="262626"/>
+          <w:kern w:val="0"/>
+          <w:sz w:val="20"/>
+          <w:szCs w:val="20"/>
+          <w:lang w:val="fr-FR"/>
+        </w:rPr>
+      </w:pPr>
+      <w:r>
+        <w:rPr>
+          <w:rFonts w:ascii="NewBaskerville-Roman" w:hAnsi="NewBaskerville-Roman" w:cs="NewBaskerville-Roman"/>
+          <w:color w:val="262626"/>
+          <w:kern w:val="0"/>
+          <w:sz w:val="20"/>
+          <w:szCs w:val="20"/>
+          <w:lang w:val="fr-FR"/>
+        </w:rPr>
+        <w:t xml:space="preserve">Kubernetes system components </w:t>
+      </w:r>
+      <w:r>
+        <w:rPr>
+          <w:rFonts w:ascii="NewBaskerville-Roman" w:hAnsi="NewBaskerville-Roman" w:cs="NewBaskerville-Roman"/>
+          <w:color w:val="262626"/>
+          <w:kern w:val="0"/>
+          <w:sz w:val="20"/>
+          <w:szCs w:val="20"/>
+        </w:rPr>
+        <w:t>communicate</w:t>
+      </w:r>
+      <w:r>
+        <w:rPr>
+          <w:rFonts w:ascii="NewBaskerville-Roman" w:hAnsi="NewBaskerville-Roman" w:cs="NewBaskerville-Roman"/>
+          <w:color w:val="262626"/>
+          <w:kern w:val="0"/>
+          <w:sz w:val="20"/>
+          <w:szCs w:val="20"/>
+          <w:lang w:val="fr-FR"/>
+        </w:rPr>
+        <w:t xml:space="preserve"> </w:t>
+      </w:r>
+      <w:r>
+        <w:rPr>
+          <w:rFonts w:ascii="NewBaskerville-Roman" w:hAnsi="NewBaskerville-Roman" w:cs="NewBaskerville-Roman"/>
+          <w:noProof/>
+          <w:color w:val="262626"/>
+          <w:kern w:val="0"/>
+          <w:sz w:val="20"/>
+          <w:szCs w:val="20"/>
+          <w:lang w:val="fr-FR"/>
+        </w:rPr>
+        <w:t>only</w:t>
+      </w:r>
+      <w:r>
+        <w:rPr>
+          <w:rFonts w:ascii="NewBaskerville-Roman" w:hAnsi="NewBaskerville-Roman" w:cs="NewBaskerville-Roman"/>
+          <w:color w:val="262626"/>
+          <w:kern w:val="0"/>
+          <w:sz w:val="20"/>
+          <w:szCs w:val="20"/>
+          <w:lang w:val="fr-FR"/>
+        </w:rPr>
+        <w:t xml:space="preserve"> with the API server. They don’t</w:t>
+      </w:r>
+    </w:p>
+    <w:p>
+      <w:pPr>
+        <w:autoSpaceDE w:val="0"/>
+        <w:autoSpaceDN w:val="0"/>
+        <w:adjustRightInd w:val="0"/>
+        <w:spacing w:after="0" w:line="240" w:lineRule="auto"/>
+        <w:rPr>
+          <w:rFonts w:ascii="NewBaskerville-Roman" w:hAnsi="NewBaskerville-Roman" w:cs="NewBaskerville-Roman"/>
+          <w:color w:val="262626"/>
+          <w:kern w:val="0"/>
+          <w:sz w:val="20"/>
+          <w:szCs w:val="20"/>
+          <w:lang w:val="fr-FR"/>
+        </w:rPr>
+      </w:pPr>
+      <w:r>
+        <w:rPr>
+          <w:rFonts w:ascii="NewBaskerville-Roman" w:hAnsi="NewBaskerville-Roman" w:cs="NewBaskerville-Roman"/>
+          <w:color w:val="262626"/>
+          <w:kern w:val="0"/>
+          <w:sz w:val="20"/>
+          <w:szCs w:val="20"/>
+          <w:lang w:val="fr-FR"/>
+        </w:rPr>
+        <w:t>talk to each other directly. The API server is the only component that communicates</w:t>
+      </w:r>
+    </w:p>
+    <w:p>
+      <w:pPr>
+        <w:autoSpaceDE w:val="0"/>
+        <w:autoSpaceDN w:val="0"/>
+        <w:adjustRightInd w:val="0"/>
+        <w:spacing w:after="0" w:line="240" w:lineRule="auto"/>
+        <w:rPr>
+          <w:rFonts w:ascii="NewBaskerville-Roman" w:hAnsi="NewBaskerville-Roman" w:cs="NewBaskerville-Roman"/>
+          <w:color w:val="262626"/>
+          <w:kern w:val="0"/>
+          <w:sz w:val="20"/>
+          <w:szCs w:val="20"/>
+          <w:lang w:val="fr-FR"/>
+        </w:rPr>
+      </w:pPr>
+      <w:r>
+        <w:rPr>
+          <w:rFonts w:ascii="NewBaskerville-Roman" w:hAnsi="NewBaskerville-Roman" w:cs="NewBaskerville-Roman"/>
+          <w:color w:val="262626"/>
+          <w:kern w:val="0"/>
+          <w:sz w:val="20"/>
+          <w:szCs w:val="20"/>
+          <w:lang w:val="fr-FR"/>
+        </w:rPr>
+        <w:t>with etcd. None of the other components communicate with etcd directly, but instead</w:t>
+      </w:r>
+    </w:p>
+    <w:p>
+      <w:pPr>
+        <w:autoSpaceDE w:val="0"/>
+        <w:autoSpaceDN w:val="0"/>
+        <w:adjustRightInd w:val="0"/>
+        <w:spacing w:after="0" w:line="240" w:lineRule="auto"/>
+      </w:pPr>
+      <w:r>
+        <w:rPr>
+          <w:rFonts w:ascii="NewBaskerville-Roman" w:hAnsi="NewBaskerville-Roman" w:cs="NewBaskerville-Roman"/>
+          <w:color w:val="262626"/>
+          <w:kern w:val="0"/>
+          <w:sz w:val="20"/>
+          <w:szCs w:val="20"/>
+          <w:lang w:val="fr-FR"/>
+        </w:rPr>
+        <w:t>modify the cluster state by talking to the API server.</w:t>
+      </w:r>
+    </w:p>
     <w:p/>
+    <w:p/>
+    <w:p>
+      <w:pPr>
+        <w:autoSpaceDE w:val="0"/>
+        <w:autoSpaceDN w:val="0"/>
+        <w:adjustRightInd w:val="0"/>
+        <w:spacing w:after="0" w:line="240" w:lineRule="auto"/>
+        <w:rPr>
+          <w:rFonts w:ascii="NewBaskerville-Roman" w:hAnsi="NewBaskerville-Roman" w:cs="NewBaskerville-Roman"/>
+          <w:color w:val="262626"/>
+          <w:kern w:val="0"/>
+          <w:sz w:val="20"/>
+          <w:szCs w:val="20"/>
+          <w:lang w:val="fr-FR"/>
+        </w:rPr>
+      </w:pPr>
+      <w:r>
+        <w:rPr>
+          <w:rFonts w:ascii="NewBaskerville-Roman" w:hAnsi="NewBaskerville-Roman" w:cs="NewBaskerville-Roman"/>
+          <w:color w:val="262626"/>
+          <w:kern w:val="0"/>
+          <w:sz w:val="20"/>
+          <w:szCs w:val="20"/>
+          <w:lang w:val="fr-FR"/>
+        </w:rPr>
+        <w:t>Although the components on the worker nodes all need to run on the same node,</w:t>
+      </w:r>
+    </w:p>
+    <w:p>
+      <w:pPr>
+        <w:rPr>
+          <w:rFonts w:ascii="NewBaskerville-Roman" w:hAnsi="NewBaskerville-Roman" w:cs="NewBaskerville-Roman"/>
+          <w:color w:val="262626"/>
+          <w:kern w:val="0"/>
+          <w:sz w:val="20"/>
+          <w:szCs w:val="20"/>
+          <w:lang w:val="fr-FR"/>
+        </w:rPr>
+      </w:pPr>
+      <w:r>
+        <w:rPr>
+          <w:rFonts w:ascii="NewBaskerville-Roman" w:hAnsi="NewBaskerville-Roman" w:cs="NewBaskerville-Roman"/>
+          <w:color w:val="262626"/>
+          <w:kern w:val="0"/>
+          <w:sz w:val="20"/>
+          <w:szCs w:val="20"/>
+          <w:lang w:val="fr-FR"/>
+        </w:rPr>
+        <w:t>the components of the Control Plane can easily be split across multiple servers.</w:t>
+      </w:r>
+    </w:p>
+    <w:p>
+      <w:pPr>
+        <w:rPr>
+          <w:rFonts w:ascii="NewBaskerville-Roman" w:hAnsi="NewBaskerville-Roman" w:cs="NewBaskerville-Roman"/>
+          <w:color w:val="262626"/>
+          <w:kern w:val="0"/>
+          <w:sz w:val="20"/>
+          <w:szCs w:val="20"/>
+          <w:lang w:val="fr-FR"/>
+        </w:rPr>
+      </w:pPr>
+    </w:p>
+    <w:p>
+      <w:pPr>
+        <w:autoSpaceDE w:val="0"/>
+        <w:autoSpaceDN w:val="0"/>
+        <w:adjustRightInd w:val="0"/>
+        <w:spacing w:after="0" w:line="240" w:lineRule="auto"/>
+        <w:rPr>
+          <w:rFonts w:ascii="NewBaskerville-Roman" w:hAnsi="NewBaskerville-Roman" w:cs="NewBaskerville-Roman"/>
+          <w:color w:val="262626"/>
+          <w:kern w:val="0"/>
+          <w:sz w:val="20"/>
+          <w:szCs w:val="20"/>
+          <w:lang w:val="fr-FR"/>
+        </w:rPr>
+      </w:pPr>
+      <w:r>
+        <w:rPr>
+          <w:rFonts w:ascii="NewBaskerville-Roman" w:hAnsi="NewBaskerville-Roman" w:cs="NewBaskerville-Roman"/>
+          <w:color w:val="262626"/>
+          <w:kern w:val="0"/>
+          <w:sz w:val="20"/>
+          <w:szCs w:val="20"/>
+          <w:lang w:val="fr-FR"/>
+        </w:rPr>
+        <w:t>While multiple instances of etcd and API server can be active at the</w:t>
+      </w:r>
+    </w:p>
+    <w:p>
+      <w:pPr>
+        <w:autoSpaceDE w:val="0"/>
+        <w:autoSpaceDN w:val="0"/>
+        <w:adjustRightInd w:val="0"/>
+        <w:spacing w:after="0" w:line="240" w:lineRule="auto"/>
+        <w:rPr>
+          <w:rFonts w:ascii="NewBaskerville-Roman" w:hAnsi="NewBaskerville-Roman" w:cs="NewBaskerville-Roman"/>
+          <w:color w:val="262626"/>
+          <w:kern w:val="0"/>
+          <w:sz w:val="20"/>
+          <w:szCs w:val="20"/>
+          <w:lang w:val="fr-FR"/>
+        </w:rPr>
+      </w:pPr>
+      <w:r>
+        <w:rPr>
+          <w:rFonts w:ascii="NewBaskerville-Roman" w:hAnsi="NewBaskerville-Roman" w:cs="NewBaskerville-Roman"/>
+          <w:color w:val="262626"/>
+          <w:kern w:val="0"/>
+          <w:sz w:val="20"/>
+          <w:szCs w:val="20"/>
+          <w:lang w:val="fr-FR"/>
+        </w:rPr>
+        <w:t>same time and do perform their jobs in parallel, only a single instance of the Scheduler</w:t>
+      </w:r>
+    </w:p>
+    <w:p>
+      <w:pPr>
+        <w:rPr>
+          <w:rFonts w:ascii="NewBaskerville-Roman" w:hAnsi="NewBaskerville-Roman" w:cs="NewBaskerville-Roman"/>
+          <w:color w:val="262626"/>
+          <w:kern w:val="0"/>
+          <w:sz w:val="20"/>
+          <w:szCs w:val="20"/>
+          <w:lang w:val="fr-FR"/>
+        </w:rPr>
+      </w:pPr>
+      <w:r>
+        <w:rPr>
+          <w:rFonts w:ascii="NewBaskerville-Roman" w:hAnsi="NewBaskerville-Roman" w:cs="NewBaskerville-Roman"/>
+          <w:color w:val="262626"/>
+          <w:kern w:val="0"/>
+          <w:sz w:val="20"/>
+          <w:szCs w:val="20"/>
+          <w:lang w:val="fr-FR"/>
+        </w:rPr>
+        <w:t>and the Controller Manager may be active at a given tim</w:t>
+      </w:r>
+      <w:r>
+        <w:rPr>
+          <w:rFonts w:ascii="NewBaskerville-Roman" w:hAnsi="NewBaskerville-Roman" w:cs="NewBaskerville-Roman"/>
+          <w:color w:val="262626"/>
+          <w:kern w:val="0"/>
+          <w:sz w:val="20"/>
+          <w:szCs w:val="20"/>
+          <w:lang w:val="fr-FR"/>
+        </w:rPr>
+        <w:t>e</w:t>
+      </w:r>
+    </w:p>
+    <w:p>
+      <w:pPr>
+        <w:rPr>
+          <w:rFonts w:ascii="NewBaskerville-Roman" w:hAnsi="NewBaskerville-Roman" w:cs="NewBaskerville-Roman"/>
+          <w:color w:val="262626"/>
+          <w:kern w:val="0"/>
+          <w:sz w:val="20"/>
+          <w:szCs w:val="20"/>
+          <w:lang w:val="fr-FR"/>
+        </w:rPr>
+      </w:pPr>
+    </w:p>
+    <w:p>
+      <w:pPr>
+        <w:rPr>
+          <w:rFonts w:ascii="NewBaskerville-Roman" w:hAnsi="NewBaskerville-Roman" w:cs="NewBaskerville-Roman"/>
+          <w:color w:val="262626"/>
+          <w:kern w:val="0"/>
+          <w:sz w:val="20"/>
+          <w:szCs w:val="20"/>
+          <w:lang w:val="fr-FR"/>
+        </w:rPr>
+      </w:pPr>
+    </w:p>
+    <w:p>
+      <w:pPr>
+        <w:rPr>
+          <w:rFonts w:ascii="FranklinGothic-Demi" w:hAnsi="FranklinGothic-Demi" w:cs="FranklinGothic-Demi"/>
+          <w:color w:val="476B86"/>
+          <w:kern w:val="0"/>
+          <w:sz w:val="15"/>
+          <w:szCs w:val="15"/>
+          <w:lang w:val="fr-FR"/>
+        </w:rPr>
+      </w:pPr>
+      <w:r>
+        <w:rPr>
+          <w:rFonts w:ascii="FranklinGothic-Demi" w:hAnsi="FranklinGothic-Demi" w:cs="FranklinGothic-Demi"/>
+          <w:color w:val="476B86"/>
+          <w:kern w:val="0"/>
+          <w:sz w:val="19"/>
+          <w:szCs w:val="19"/>
+          <w:lang w:val="fr-FR"/>
+        </w:rPr>
+        <w:t>H</w:t>
+      </w:r>
+      <w:r>
+        <w:rPr>
+          <w:rFonts w:ascii="FranklinGothic-Demi" w:hAnsi="FranklinGothic-Demi" w:cs="FranklinGothic-Demi"/>
+          <w:color w:val="476B86"/>
+          <w:kern w:val="0"/>
+          <w:sz w:val="15"/>
+          <w:szCs w:val="15"/>
+          <w:lang w:val="fr-FR"/>
+        </w:rPr>
+        <w:t>OW COMPONENTS ARE RUN</w:t>
+      </w:r>
+      <w:r>
+        <w:rPr>
+          <w:rFonts w:ascii="FranklinGothic-Demi" w:hAnsi="FranklinGothic-Demi" w:cs="FranklinGothic-Demi"/>
+          <w:color w:val="476B86"/>
+          <w:kern w:val="0"/>
+          <w:sz w:val="15"/>
+          <w:szCs w:val="15"/>
+          <w:lang w:val="fr-FR"/>
+        </w:rPr>
+        <w:t> :</w:t>
+      </w:r>
+    </w:p>
+    <w:p>
+      <w:pPr>
+        <w:autoSpaceDE w:val="0"/>
+        <w:autoSpaceDN w:val="0"/>
+        <w:adjustRightInd w:val="0"/>
+        <w:spacing w:after="0" w:line="240" w:lineRule="auto"/>
+        <w:rPr>
+          <w:rFonts w:ascii="NewBaskerville-Roman" w:hAnsi="NewBaskerville-Roman" w:cs="NewBaskerville-Roman"/>
+          <w:color w:val="262626"/>
+          <w:kern w:val="0"/>
+          <w:sz w:val="20"/>
+          <w:szCs w:val="20"/>
+          <w:lang w:val="fr-FR"/>
+        </w:rPr>
+      </w:pPr>
+      <w:r>
+        <w:rPr>
+          <w:rFonts w:ascii="NewBaskerville-Roman" w:hAnsi="NewBaskerville-Roman" w:cs="NewBaskerville-Roman"/>
+          <w:color w:val="262626"/>
+          <w:kern w:val="0"/>
+          <w:sz w:val="20"/>
+          <w:szCs w:val="20"/>
+          <w:lang w:val="fr-FR"/>
+        </w:rPr>
+        <w:t>The Control Plane components, as well as kube-proxy, can either be deployed on the</w:t>
+      </w:r>
+    </w:p>
+    <w:p>
+      <w:pPr>
+        <w:autoSpaceDE w:val="0"/>
+        <w:autoSpaceDN w:val="0"/>
+        <w:adjustRightInd w:val="0"/>
+        <w:spacing w:after="0" w:line="240" w:lineRule="auto"/>
+        <w:rPr>
+          <w:rFonts w:ascii="NewBaskerville-Roman" w:hAnsi="NewBaskerville-Roman" w:cs="NewBaskerville-Roman"/>
+          <w:color w:val="262626"/>
+          <w:kern w:val="0"/>
+          <w:sz w:val="20"/>
+          <w:szCs w:val="20"/>
+          <w:lang w:val="fr-FR"/>
+        </w:rPr>
+      </w:pPr>
+      <w:r>
+        <w:rPr>
+          <w:rFonts w:ascii="NewBaskerville-Roman" w:hAnsi="NewBaskerville-Roman" w:cs="NewBaskerville-Roman"/>
+          <w:color w:val="262626"/>
+          <w:kern w:val="0"/>
+          <w:sz w:val="20"/>
+          <w:szCs w:val="20"/>
+          <w:lang w:val="fr-FR"/>
+        </w:rPr>
+        <w:t>system directly or they can run as pods (as shown in listing 11.1). You may be surprised</w:t>
+      </w:r>
+    </w:p>
+    <w:p>
+      <w:pPr>
+        <w:autoSpaceDE w:val="0"/>
+        <w:autoSpaceDN w:val="0"/>
+        <w:adjustRightInd w:val="0"/>
+        <w:spacing w:after="0" w:line="240" w:lineRule="auto"/>
+        <w:rPr>
+          <w:rFonts w:ascii="NewBaskerville-Roman" w:hAnsi="NewBaskerville-Roman" w:cs="NewBaskerville-Roman"/>
+          <w:color w:val="262626"/>
+          <w:kern w:val="0"/>
+          <w:sz w:val="20"/>
+          <w:szCs w:val="20"/>
+          <w:lang w:val="fr-FR"/>
+        </w:rPr>
+      </w:pPr>
+      <w:r>
+        <w:rPr>
+          <w:rFonts w:ascii="NewBaskerville-Roman" w:hAnsi="NewBaskerville-Roman" w:cs="NewBaskerville-Roman"/>
+          <w:color w:val="262626"/>
+          <w:kern w:val="0"/>
+          <w:sz w:val="20"/>
+          <w:szCs w:val="20"/>
+          <w:lang w:val="fr-FR"/>
+        </w:rPr>
+        <w:t>to hear this, but it will all make sense later when we talk about the Kubelet.</w:t>
+      </w:r>
+    </w:p>
+    <w:p>
+      <w:pPr>
+        <w:autoSpaceDE w:val="0"/>
+        <w:autoSpaceDN w:val="0"/>
+        <w:adjustRightInd w:val="0"/>
+        <w:spacing w:after="0" w:line="240" w:lineRule="auto"/>
+        <w:rPr>
+          <w:rFonts w:ascii="NewBaskerville-Roman" w:hAnsi="NewBaskerville-Roman" w:cs="NewBaskerville-Roman"/>
+          <w:color w:val="262626"/>
+          <w:kern w:val="0"/>
+          <w:sz w:val="20"/>
+          <w:szCs w:val="20"/>
+          <w:lang w:val="fr-FR"/>
+        </w:rPr>
+      </w:pPr>
+      <w:r>
+        <w:rPr>
+          <w:rFonts w:ascii="NewBaskerville-Roman" w:hAnsi="NewBaskerville-Roman" w:cs="NewBaskerville-Roman"/>
+          <w:color w:val="262626"/>
+          <w:kern w:val="0"/>
+          <w:sz w:val="20"/>
+          <w:szCs w:val="20"/>
+          <w:lang w:val="fr-FR"/>
+        </w:rPr>
+        <w:t>The Kubelet is the only component that always runs as a regular system component,</w:t>
+      </w:r>
+    </w:p>
+    <w:p>
+      <w:pPr>
+        <w:autoSpaceDE w:val="0"/>
+        <w:autoSpaceDN w:val="0"/>
+        <w:adjustRightInd w:val="0"/>
+        <w:spacing w:after="0" w:line="240" w:lineRule="auto"/>
+        <w:rPr>
+          <w:rFonts w:ascii="NewBaskerville-Roman" w:hAnsi="NewBaskerville-Roman" w:cs="NewBaskerville-Roman"/>
+          <w:color w:val="262626"/>
+          <w:kern w:val="0"/>
+          <w:sz w:val="20"/>
+          <w:szCs w:val="20"/>
+          <w:lang w:val="fr-FR"/>
+        </w:rPr>
+      </w:pPr>
+      <w:r>
+        <w:rPr>
+          <w:rFonts w:ascii="NewBaskerville-Roman" w:hAnsi="NewBaskerville-Roman" w:cs="NewBaskerville-Roman"/>
+          <w:color w:val="262626"/>
+          <w:kern w:val="0"/>
+          <w:sz w:val="20"/>
+          <w:szCs w:val="20"/>
+          <w:lang w:val="fr-FR"/>
+        </w:rPr>
+        <w:t>and it’s the Kubelet that then runs all the other components as pods. To run the</w:t>
+      </w:r>
+    </w:p>
+    <w:p>
+      <w:pPr>
+        <w:rPr>
+          <w:rFonts w:ascii="NewBaskerville-Roman" w:hAnsi="NewBaskerville-Roman" w:cs="NewBaskerville-Roman"/>
+          <w:color w:val="262626"/>
+          <w:kern w:val="0"/>
+          <w:sz w:val="20"/>
+          <w:szCs w:val="20"/>
+          <w:lang w:val="fr-FR"/>
+        </w:rPr>
+      </w:pPr>
+      <w:r>
+        <w:rPr>
+          <w:rFonts w:ascii="NewBaskerville-Roman" w:hAnsi="NewBaskerville-Roman" w:cs="NewBaskerville-Roman"/>
+          <w:color w:val="262626"/>
+          <w:kern w:val="0"/>
+          <w:sz w:val="20"/>
+          <w:szCs w:val="20"/>
+          <w:lang w:val="fr-FR"/>
+        </w:rPr>
+        <w:t>Control Plane components as pods, the Kubelet is also deployed on the master.</w:t>
+      </w:r>
+    </w:p>
+    <w:p>
+      <w:pPr>
+        <w:rPr>
+          <w:rFonts w:ascii="NewBaskerville-Roman" w:hAnsi="NewBaskerville-Roman" w:cs="NewBaskerville-Roman"/>
+          <w:color w:val="262626"/>
+          <w:kern w:val="0"/>
+          <w:sz w:val="20"/>
+          <w:szCs w:val="20"/>
+          <w:lang w:val="fr-FR"/>
+        </w:rPr>
+      </w:pPr>
+    </w:p>
+    <w:p>
+      <w:pPr>
+        <w:autoSpaceDE w:val="0"/>
+        <w:autoSpaceDN w:val="0"/>
+        <w:adjustRightInd w:val="0"/>
+        <w:spacing w:after="0" w:line="240" w:lineRule="auto"/>
+        <w:rPr>
+          <w:rFonts w:ascii="FranklinGothic-DemiItal" w:hAnsi="FranklinGothic-DemiItal" w:cs="FranklinGothic-DemiItal"/>
+          <w:b/>
+          <w:bCs/>
+          <w:i/>
+          <w:iCs/>
+          <w:color w:val="476B86"/>
+          <w:kern w:val="0"/>
+          <w:sz w:val="21"/>
+          <w:szCs w:val="21"/>
+          <w:lang w:val="fr-FR"/>
+        </w:rPr>
+      </w:pPr>
+      <w:r>
+        <w:rPr>
+          <w:rFonts w:ascii="FranklinGothic-DemiItal" w:hAnsi="FranklinGothic-DemiItal" w:cs="FranklinGothic-DemiItal"/>
+          <w:b/>
+          <w:bCs/>
+          <w:i/>
+          <w:iCs/>
+          <w:color w:val="476B86"/>
+          <w:kern w:val="0"/>
+          <w:sz w:val="21"/>
+          <w:szCs w:val="21"/>
+          <w:lang w:val="fr-FR"/>
+        </w:rPr>
+        <w:lastRenderedPageBreak/>
+        <w:t>How Kubernetes uses etcd</w:t>
+      </w:r>
+    </w:p>
+    <w:p>
+      <w:pPr>
+        <w:autoSpaceDE w:val="0"/>
+        <w:autoSpaceDN w:val="0"/>
+        <w:adjustRightInd w:val="0"/>
+        <w:spacing w:after="0" w:line="240" w:lineRule="auto"/>
+        <w:rPr>
+          <w:rFonts w:ascii="NewBaskerville-Roman" w:hAnsi="NewBaskerville-Roman" w:cs="NewBaskerville-Roman"/>
+          <w:color w:val="262626"/>
+          <w:kern w:val="0"/>
+          <w:sz w:val="20"/>
+          <w:szCs w:val="20"/>
+          <w:lang w:val="fr-FR"/>
+        </w:rPr>
+      </w:pPr>
+      <w:r>
+        <w:rPr>
+          <w:rFonts w:ascii="NewBaskerville-Roman" w:hAnsi="NewBaskerville-Roman" w:cs="NewBaskerville-Roman"/>
+          <w:color w:val="262626"/>
+          <w:kern w:val="0"/>
+          <w:sz w:val="20"/>
+          <w:szCs w:val="20"/>
+          <w:lang w:val="fr-FR"/>
+        </w:rPr>
+        <w:t>All the objects you’ve created throughout this book—Pods, ReplicationControllers,</w:t>
+      </w:r>
+    </w:p>
+    <w:p>
+      <w:pPr>
+        <w:autoSpaceDE w:val="0"/>
+        <w:autoSpaceDN w:val="0"/>
+        <w:adjustRightInd w:val="0"/>
+        <w:spacing w:after="0" w:line="240" w:lineRule="auto"/>
+        <w:rPr>
+          <w:rFonts w:ascii="NewBaskerville-Roman" w:hAnsi="NewBaskerville-Roman" w:cs="NewBaskerville-Roman"/>
+          <w:color w:val="262626"/>
+          <w:kern w:val="0"/>
+          <w:sz w:val="20"/>
+          <w:szCs w:val="20"/>
+          <w:lang w:val="fr-FR"/>
+        </w:rPr>
+      </w:pPr>
+      <w:r>
+        <w:rPr>
+          <w:rFonts w:ascii="NewBaskerville-Roman" w:hAnsi="NewBaskerville-Roman" w:cs="NewBaskerville-Roman"/>
+          <w:color w:val="262626"/>
+          <w:kern w:val="0"/>
+          <w:sz w:val="20"/>
+          <w:szCs w:val="20"/>
+          <w:lang w:val="fr-FR"/>
+        </w:rPr>
+        <w:t>Services, Secrets, and so on—need to be stored somewhere in a persistent manner so</w:t>
+      </w:r>
+    </w:p>
+    <w:p>
+      <w:pPr>
+        <w:autoSpaceDE w:val="0"/>
+        <w:autoSpaceDN w:val="0"/>
+        <w:adjustRightInd w:val="0"/>
+        <w:spacing w:after="0" w:line="240" w:lineRule="auto"/>
+        <w:rPr>
+          <w:rFonts w:ascii="NewBaskerville-Roman" w:hAnsi="NewBaskerville-Roman" w:cs="NewBaskerville-Roman"/>
+          <w:color w:val="262626"/>
+          <w:kern w:val="0"/>
+          <w:sz w:val="20"/>
+          <w:szCs w:val="20"/>
+          <w:lang w:val="fr-FR"/>
+        </w:rPr>
+      </w:pPr>
+      <w:r>
+        <w:rPr>
+          <w:rFonts w:ascii="NewBaskerville-Roman" w:hAnsi="NewBaskerville-Roman" w:cs="NewBaskerville-Roman"/>
+          <w:color w:val="262626"/>
+          <w:kern w:val="0"/>
+          <w:sz w:val="20"/>
+          <w:szCs w:val="20"/>
+          <w:lang w:val="fr-FR"/>
+        </w:rPr>
+        <w:t>their manifests survive API server restarts and failures. For this, Kubernetes uses etcd</w:t>
+      </w:r>
+      <w:r>
+        <w:rPr>
+          <w:rFonts w:ascii="NewBaskerville-Roman" w:hAnsi="NewBaskerville-Roman" w:cs="NewBaskerville-Roman"/>
+          <w:color w:val="262626"/>
+          <w:kern w:val="0"/>
+          <w:sz w:val="20"/>
+          <w:szCs w:val="20"/>
+          <w:lang w:val="fr-FR"/>
+        </w:rPr>
+        <w:t>,</w:t>
+      </w:r>
+      <w:r>
+        <w:rPr>
+          <w:rFonts w:ascii="FranklinGothic-Demi" w:hAnsi="FranklinGothic-Demi" w:cs="FranklinGothic-Demi"/>
+          <w:color w:val="FFFFFF"/>
+          <w:kern w:val="0"/>
+          <w:sz w:val="18"/>
+          <w:szCs w:val="18"/>
+          <w:lang w:val="fr-FR"/>
+        </w:rPr>
+        <w:t>ods</w:t>
+      </w:r>
+    </w:p>
+    <w:p>
+      <w:pPr>
+        <w:autoSpaceDE w:val="0"/>
+        <w:autoSpaceDN w:val="0"/>
+        <w:adjustRightInd w:val="0"/>
+        <w:spacing w:after="0" w:line="240" w:lineRule="auto"/>
+        <w:rPr>
+          <w:rFonts w:ascii="NewBaskerville-Roman" w:hAnsi="NewBaskerville-Roman" w:cs="NewBaskerville-Roman"/>
+          <w:color w:val="262626"/>
+          <w:kern w:val="0"/>
+          <w:sz w:val="20"/>
+          <w:szCs w:val="20"/>
+          <w:lang w:val="fr-FR"/>
+        </w:rPr>
+      </w:pPr>
+      <w:r>
+        <w:rPr>
+          <w:rFonts w:ascii="NewBaskerville-Roman" w:hAnsi="NewBaskerville-Roman" w:cs="NewBaskerville-Roman"/>
+          <w:color w:val="262626"/>
+          <w:kern w:val="0"/>
+          <w:sz w:val="20"/>
+          <w:szCs w:val="20"/>
+          <w:lang w:val="fr-FR"/>
+        </w:rPr>
+        <w:t>which is a fast, distributed, and consistent key-value store. Because it’s distributed,</w:t>
+      </w:r>
+    </w:p>
+    <w:p>
+      <w:pPr>
+        <w:autoSpaceDE w:val="0"/>
+        <w:autoSpaceDN w:val="0"/>
+        <w:adjustRightInd w:val="0"/>
+        <w:spacing w:after="0" w:line="240" w:lineRule="auto"/>
+        <w:rPr>
+          <w:rFonts w:ascii="NewBaskerville-Roman" w:hAnsi="NewBaskerville-Roman" w:cs="NewBaskerville-Roman"/>
+          <w:color w:val="262626"/>
+          <w:kern w:val="0"/>
+          <w:sz w:val="20"/>
+          <w:szCs w:val="20"/>
+          <w:lang w:val="fr-FR"/>
+        </w:rPr>
+      </w:pPr>
+      <w:r>
+        <w:rPr>
+          <w:rFonts w:ascii="NewBaskerville-Roman" w:hAnsi="NewBaskerville-Roman" w:cs="NewBaskerville-Roman"/>
+          <w:color w:val="262626"/>
+          <w:kern w:val="0"/>
+          <w:sz w:val="20"/>
+          <w:szCs w:val="20"/>
+          <w:lang w:val="fr-FR"/>
+        </w:rPr>
+        <w:t>you can run more than one etcd instance to provide both high availability and better</w:t>
+      </w:r>
+    </w:p>
+    <w:p>
+      <w:pPr>
+        <w:rPr>
+          <w:rFonts w:ascii="NewBaskerville-Roman" w:hAnsi="NewBaskerville-Roman" w:cs="NewBaskerville-Roman"/>
+          <w:color w:val="262626"/>
+          <w:kern w:val="0"/>
+          <w:sz w:val="20"/>
+          <w:szCs w:val="20"/>
+          <w:lang w:val="fr-FR"/>
+        </w:rPr>
+      </w:pPr>
+      <w:r>
+        <w:rPr>
+          <w:rFonts w:ascii="NewBaskerville-Roman" w:hAnsi="NewBaskerville-Roman" w:cs="NewBaskerville-Roman"/>
+          <w:color w:val="262626"/>
+          <w:kern w:val="0"/>
+          <w:sz w:val="20"/>
+          <w:szCs w:val="20"/>
+          <w:lang w:val="fr-FR"/>
+        </w:rPr>
+        <w:t>performance.</w:t>
+      </w:r>
+    </w:p>
+    <w:p>
+      <w:pPr>
+        <w:autoSpaceDE w:val="0"/>
+        <w:autoSpaceDN w:val="0"/>
+        <w:adjustRightInd w:val="0"/>
+        <w:spacing w:after="0" w:line="240" w:lineRule="auto"/>
+        <w:rPr>
+          <w:rFonts w:ascii="NewBaskerville-Roman" w:hAnsi="NewBaskerville-Roman" w:cs="NewBaskerville-Roman"/>
+          <w:color w:val="262626"/>
+          <w:kern w:val="0"/>
+          <w:sz w:val="20"/>
+          <w:szCs w:val="20"/>
+          <w:lang w:val="fr-FR"/>
+        </w:rPr>
+      </w:pPr>
+      <w:r>
+        <w:rPr>
+          <w:rFonts w:ascii="NewBaskerville-Roman" w:hAnsi="NewBaskerville-Roman" w:cs="NewBaskerville-Roman"/>
+          <w:color w:val="262626"/>
+          <w:kern w:val="0"/>
+          <w:sz w:val="20"/>
+          <w:szCs w:val="20"/>
+          <w:lang w:val="fr-FR"/>
+        </w:rPr>
+        <w:t>It’s worth emphasizing that</w:t>
+      </w:r>
+      <w:r>
+        <w:rPr>
+          <w:rFonts w:ascii="NewBaskerville-Roman" w:hAnsi="NewBaskerville-Roman" w:cs="NewBaskerville-Roman"/>
+          <w:color w:val="262626"/>
+          <w:kern w:val="0"/>
+          <w:sz w:val="20"/>
+          <w:szCs w:val="20"/>
+          <w:lang w:val="fr-FR"/>
+        </w:rPr>
+        <w:t xml:space="preserve"> </w:t>
+      </w:r>
+      <w:r>
+        <w:rPr>
+          <w:rFonts w:ascii="NewBaskerville-Roman" w:hAnsi="NewBaskerville-Roman" w:cs="NewBaskerville-Roman"/>
+          <w:color w:val="262626"/>
+          <w:kern w:val="0"/>
+          <w:sz w:val="20"/>
+          <w:szCs w:val="20"/>
+          <w:lang w:val="fr-FR"/>
+        </w:rPr>
+        <w:t xml:space="preserve">etcd is the </w:t>
+      </w:r>
+      <w:r>
+        <w:rPr>
+          <w:rFonts w:ascii="NewBaskerville-Italic" w:hAnsi="NewBaskerville-Italic" w:cs="NewBaskerville-Italic"/>
+          <w:i/>
+          <w:iCs/>
+          <w:color w:val="262626"/>
+          <w:kern w:val="0"/>
+          <w:sz w:val="20"/>
+          <w:szCs w:val="20"/>
+          <w:lang w:val="fr-FR"/>
+        </w:rPr>
+        <w:t xml:space="preserve">only </w:t>
+      </w:r>
+      <w:r>
+        <w:rPr>
+          <w:rFonts w:ascii="NewBaskerville-Roman" w:hAnsi="NewBaskerville-Roman" w:cs="NewBaskerville-Roman"/>
+          <w:color w:val="262626"/>
+          <w:kern w:val="0"/>
+          <w:sz w:val="20"/>
+          <w:szCs w:val="20"/>
+          <w:lang w:val="fr-FR"/>
+        </w:rPr>
+        <w:t>place Kubernetes stores cluster state and metadata.</w:t>
+      </w:r>
+    </w:p>
+    <w:p>
+      <w:pPr>
+        <w:autoSpaceDE w:val="0"/>
+        <w:autoSpaceDN w:val="0"/>
+        <w:adjustRightInd w:val="0"/>
+        <w:spacing w:after="0" w:line="240" w:lineRule="auto"/>
+        <w:rPr>
+          <w:rFonts w:ascii="NewBaskerville-Roman" w:hAnsi="NewBaskerville-Roman" w:cs="NewBaskerville-Roman"/>
+          <w:color w:val="262626"/>
+          <w:kern w:val="0"/>
+          <w:sz w:val="20"/>
+          <w:szCs w:val="20"/>
+          <w:lang w:val="fr-FR"/>
+        </w:rPr>
+      </w:pPr>
+    </w:p>
+    <w:p>
+      <w:pPr>
+        <w:autoSpaceDE w:val="0"/>
+        <w:autoSpaceDN w:val="0"/>
+        <w:adjustRightInd w:val="0"/>
+        <w:spacing w:after="0" w:line="240" w:lineRule="auto"/>
+        <w:rPr>
+          <w:rFonts w:ascii="NewBaskerville-Roman" w:hAnsi="NewBaskerville-Roman" w:cs="NewBaskerville-Roman"/>
+          <w:color w:val="262626"/>
+          <w:kern w:val="0"/>
+          <w:sz w:val="20"/>
+          <w:szCs w:val="20"/>
+          <w:lang w:val="fr-FR"/>
+        </w:rPr>
+      </w:pPr>
+      <w:r>
+        <w:rPr>
+          <w:rFonts w:ascii="NewBaskerville-Roman" w:hAnsi="NewBaskerville-Roman" w:cs="NewBaskerville-Roman"/>
+          <w:color w:val="262626"/>
+          <w:kern w:val="0"/>
+          <w:sz w:val="20"/>
+          <w:szCs w:val="20"/>
+          <w:lang w:val="fr-FR"/>
+        </w:rPr>
+        <w:t>Kubernetes stores all its data in etcd under /registry</w:t>
+      </w:r>
+      <w:r>
+        <w:rPr>
+          <w:rFonts w:ascii="NewBaskerville-Roman" w:hAnsi="NewBaskerville-Roman" w:cs="NewBaskerville-Roman"/>
+          <w:color w:val="262626"/>
+          <w:kern w:val="0"/>
+          <w:sz w:val="20"/>
+          <w:szCs w:val="20"/>
+          <w:lang w:val="fr-FR"/>
+        </w:rPr>
+        <w:t>.</w:t>
+      </w:r>
+    </w:p>
+    <w:p/>
+    <w:p>
+      <w:pPr>
+        <w:autoSpaceDE w:val="0"/>
+        <w:autoSpaceDN w:val="0"/>
+        <w:adjustRightInd w:val="0"/>
+        <w:spacing w:after="0" w:line="240" w:lineRule="auto"/>
+        <w:rPr>
+          <w:rFonts w:ascii="NewBaskerville-Roman" w:hAnsi="NewBaskerville-Roman" w:cs="NewBaskerville-Roman"/>
+          <w:color w:val="262626"/>
+          <w:kern w:val="0"/>
+          <w:sz w:val="20"/>
+          <w:szCs w:val="20"/>
+          <w:lang w:val="fr-FR"/>
+        </w:rPr>
+      </w:pPr>
+      <w:r>
+        <w:rPr>
+          <w:rFonts w:ascii="NewBaskerville-Roman" w:hAnsi="NewBaskerville-Roman" w:cs="NewBaskerville-Roman"/>
+          <w:color w:val="262626"/>
+          <w:kern w:val="0"/>
+          <w:sz w:val="20"/>
+          <w:szCs w:val="20"/>
+          <w:lang w:val="fr-FR"/>
+        </w:rPr>
+        <w:t>Usually, for large clusters, an etcd cluster of five or seven nodes is sufficient. It can</w:t>
+      </w:r>
+      <w:r>
+        <w:rPr>
+          <w:rFonts w:ascii="NewBaskerville-Roman" w:hAnsi="NewBaskerville-Roman" w:cs="NewBaskerville-Roman"/>
+          <w:color w:val="262626"/>
+          <w:kern w:val="0"/>
+          <w:sz w:val="20"/>
+          <w:szCs w:val="20"/>
+          <w:lang w:val="fr-FR"/>
+        </w:rPr>
+        <w:t xml:space="preserve"> </w:t>
+      </w:r>
+      <w:r>
+        <w:rPr>
+          <w:rFonts w:ascii="NewBaskerville-Roman" w:hAnsi="NewBaskerville-Roman" w:cs="NewBaskerville-Roman"/>
+          <w:color w:val="262626"/>
+          <w:kern w:val="0"/>
+          <w:sz w:val="20"/>
+          <w:szCs w:val="20"/>
+          <w:lang w:val="fr-FR"/>
+        </w:rPr>
+        <w:t>handle a two- or a three-node failure, respectively, which suffices in almost all situations.</w:t>
+      </w:r>
+    </w:p>
+    <w:p>
+      <w:pPr>
+        <w:autoSpaceDE w:val="0"/>
+        <w:autoSpaceDN w:val="0"/>
+        <w:adjustRightInd w:val="0"/>
+        <w:spacing w:after="0" w:line="240" w:lineRule="auto"/>
+        <w:rPr>
+          <w:rFonts w:ascii="NewBaskerville-Roman" w:hAnsi="NewBaskerville-Roman" w:cs="NewBaskerville-Roman"/>
+          <w:color w:val="262626"/>
+          <w:kern w:val="0"/>
+          <w:sz w:val="20"/>
+          <w:szCs w:val="20"/>
+          <w:lang w:val="fr-FR"/>
+        </w:rPr>
+      </w:pPr>
+    </w:p>
+    <w:p>
+      <w:pPr>
+        <w:autoSpaceDE w:val="0"/>
+        <w:autoSpaceDN w:val="0"/>
+        <w:adjustRightInd w:val="0"/>
+        <w:spacing w:after="0" w:line="240" w:lineRule="auto"/>
+        <w:rPr>
+          <w:rFonts w:ascii="NewBaskerville-Roman" w:hAnsi="NewBaskerville-Roman" w:cs="NewBaskerville-Roman"/>
+          <w:color w:val="262626"/>
+          <w:kern w:val="0"/>
+          <w:sz w:val="20"/>
+          <w:szCs w:val="20"/>
+          <w:lang w:val="fr-FR"/>
+        </w:rPr>
+      </w:pPr>
+    </w:p>
+    <w:p>
+      <w:pPr>
+        <w:autoSpaceDE w:val="0"/>
+        <w:autoSpaceDN w:val="0"/>
+        <w:adjustRightInd w:val="0"/>
+        <w:spacing w:after="0" w:line="240" w:lineRule="auto"/>
+        <w:rPr>
+          <w:rFonts w:ascii="FranklinGothic-DemiItal" w:hAnsi="FranklinGothic-DemiItal" w:cs="FranklinGothic-DemiItal"/>
+          <w:b/>
+          <w:bCs/>
+          <w:i/>
+          <w:iCs/>
+          <w:color w:val="476B86"/>
+          <w:kern w:val="0"/>
+          <w:sz w:val="21"/>
+          <w:szCs w:val="21"/>
+          <w:lang w:val="fr-FR"/>
+        </w:rPr>
+      </w:pPr>
+      <w:r>
+        <w:rPr>
+          <w:rFonts w:ascii="FranklinGothic-DemiItal" w:hAnsi="FranklinGothic-DemiItal" w:cs="FranklinGothic-DemiItal"/>
+          <w:b/>
+          <w:bCs/>
+          <w:i/>
+          <w:iCs/>
+          <w:color w:val="476B86"/>
+          <w:kern w:val="0"/>
+          <w:sz w:val="21"/>
+          <w:szCs w:val="21"/>
+          <w:lang w:val="fr-FR"/>
+        </w:rPr>
+        <w:t>What the API server does</w:t>
+      </w:r>
+      <w:r>
+        <w:rPr>
+          <w:rFonts w:ascii="FranklinGothic-DemiItal" w:hAnsi="FranklinGothic-DemiItal" w:cs="FranklinGothic-DemiItal"/>
+          <w:b/>
+          <w:bCs/>
+          <w:i/>
+          <w:iCs/>
+          <w:color w:val="476B86"/>
+          <w:kern w:val="0"/>
+          <w:sz w:val="21"/>
+          <w:szCs w:val="21"/>
+          <w:lang w:val="fr-FR"/>
+        </w:rPr>
+        <w:t xml:space="preserve"> </w:t>
+      </w:r>
+    </w:p>
+    <w:p>
+      <w:pPr>
+        <w:autoSpaceDE w:val="0"/>
+        <w:autoSpaceDN w:val="0"/>
+        <w:adjustRightInd w:val="0"/>
+        <w:spacing w:after="0" w:line="240" w:lineRule="auto"/>
+        <w:rPr>
+          <w:rFonts w:ascii="FranklinGothic-DemiItal" w:hAnsi="FranklinGothic-DemiItal" w:cs="FranklinGothic-DemiItal"/>
+          <w:b/>
+          <w:bCs/>
+          <w:i/>
+          <w:iCs/>
+          <w:color w:val="476B86"/>
+          <w:kern w:val="0"/>
+          <w:sz w:val="21"/>
+          <w:szCs w:val="21"/>
+          <w:lang w:val="fr-FR"/>
+        </w:rPr>
+      </w:pPr>
+    </w:p>
+    <w:p>
+      <w:pPr>
+        <w:autoSpaceDE w:val="0"/>
+        <w:autoSpaceDN w:val="0"/>
+        <w:adjustRightInd w:val="0"/>
+        <w:spacing w:after="0" w:line="240" w:lineRule="auto"/>
+        <w:rPr>
+          <w:rFonts w:ascii="NewBaskerville-Roman" w:hAnsi="NewBaskerville-Roman" w:cs="NewBaskerville-Roman"/>
+          <w:color w:val="262626"/>
+          <w:kern w:val="0"/>
+          <w:sz w:val="20"/>
+          <w:szCs w:val="20"/>
+          <w:lang w:val="fr-FR"/>
+        </w:rPr>
+      </w:pPr>
+      <w:r>
+        <w:rPr>
+          <w:rFonts w:ascii="NewBaskerville-Roman" w:hAnsi="NewBaskerville-Roman" w:cs="NewBaskerville-Roman"/>
+          <w:color w:val="262626"/>
+          <w:kern w:val="0"/>
+          <w:sz w:val="20"/>
+          <w:szCs w:val="20"/>
+          <w:lang w:val="fr-FR"/>
+        </w:rPr>
+        <w:t>The Kubernetes API server is the central component used by all other components</w:t>
+      </w:r>
+      <w:r>
+        <w:rPr>
+          <w:rFonts w:ascii="NewBaskerville-Roman" w:hAnsi="NewBaskerville-Roman" w:cs="NewBaskerville-Roman"/>
+          <w:color w:val="262626"/>
+          <w:kern w:val="0"/>
+          <w:sz w:val="20"/>
+          <w:szCs w:val="20"/>
+          <w:lang w:val="fr-FR"/>
+        </w:rPr>
+        <w:t xml:space="preserve"> </w:t>
+      </w:r>
+      <w:r>
+        <w:rPr>
+          <w:rFonts w:ascii="NewBaskerville-Roman" w:hAnsi="NewBaskerville-Roman" w:cs="NewBaskerville-Roman"/>
+          <w:color w:val="262626"/>
+          <w:kern w:val="0"/>
+          <w:sz w:val="20"/>
+          <w:szCs w:val="20"/>
+          <w:lang w:val="fr-FR"/>
+        </w:rPr>
+        <w:t xml:space="preserve">and by clients, such as </w:t>
+      </w:r>
+      <w:r>
+        <w:rPr>
+          <w:rFonts w:ascii="Courier" w:hAnsi="Courier" w:cs="Courier"/>
+          <w:color w:val="262626"/>
+          <w:kern w:val="0"/>
+          <w:sz w:val="19"/>
+          <w:szCs w:val="19"/>
+          <w:lang w:val="fr-FR"/>
+        </w:rPr>
+        <w:t>kubectl</w:t>
+      </w:r>
+      <w:r>
+        <w:rPr>
+          <w:rFonts w:ascii="NewBaskerville-Roman" w:hAnsi="NewBaskerville-Roman" w:cs="NewBaskerville-Roman"/>
+          <w:color w:val="262626"/>
+          <w:kern w:val="0"/>
+          <w:sz w:val="20"/>
+          <w:szCs w:val="20"/>
+          <w:lang w:val="fr-FR"/>
+        </w:rPr>
+        <w:t>.</w:t>
+      </w:r>
+    </w:p>
+    <w:p>
+      <w:pPr>
+        <w:autoSpaceDE w:val="0"/>
+        <w:autoSpaceDN w:val="0"/>
+        <w:adjustRightInd w:val="0"/>
+        <w:spacing w:after="0" w:line="240" w:lineRule="auto"/>
+        <w:rPr>
+          <w:rFonts w:ascii="NewBaskerville-Roman" w:hAnsi="NewBaskerville-Roman" w:cs="NewBaskerville-Roman"/>
+          <w:color w:val="262626"/>
+          <w:kern w:val="0"/>
+          <w:sz w:val="20"/>
+          <w:szCs w:val="20"/>
+          <w:lang w:val="fr-FR"/>
+        </w:rPr>
+      </w:pPr>
+      <w:r>
+        <w:rPr>
+          <w:rFonts w:ascii="NewBaskerville-Roman" w:hAnsi="NewBaskerville-Roman" w:cs="NewBaskerville-Roman"/>
+          <w:color w:val="262626"/>
+          <w:kern w:val="0"/>
+          <w:sz w:val="20"/>
+          <w:szCs w:val="20"/>
+          <w:lang w:val="fr-FR"/>
+        </w:rPr>
+        <w:t>It provides a CRUD (Create, Read, Update, Delete)</w:t>
+      </w:r>
+      <w:r>
+        <w:rPr>
+          <w:rFonts w:ascii="NewBaskerville-Roman" w:hAnsi="NewBaskerville-Roman" w:cs="NewBaskerville-Roman"/>
+          <w:color w:val="262626"/>
+          <w:kern w:val="0"/>
+          <w:sz w:val="20"/>
+          <w:szCs w:val="20"/>
+          <w:lang w:val="fr-FR"/>
+        </w:rPr>
+        <w:t xml:space="preserve"> </w:t>
+      </w:r>
+      <w:r>
+        <w:rPr>
+          <w:rFonts w:ascii="NewBaskerville-Roman" w:hAnsi="NewBaskerville-Roman" w:cs="NewBaskerville-Roman"/>
+          <w:color w:val="262626"/>
+          <w:kern w:val="0"/>
+          <w:sz w:val="20"/>
+          <w:szCs w:val="20"/>
+          <w:lang w:val="fr-FR"/>
+        </w:rPr>
+        <w:t>interface for querying and modifying the cluster state</w:t>
+      </w:r>
+      <w:r>
+        <w:rPr>
+          <w:rFonts w:ascii="NewBaskerville-Roman" w:hAnsi="NewBaskerville-Roman" w:cs="NewBaskerville-Roman"/>
+          <w:color w:val="262626"/>
+          <w:kern w:val="0"/>
+          <w:sz w:val="20"/>
+          <w:szCs w:val="20"/>
+          <w:lang w:val="fr-FR"/>
+        </w:rPr>
+        <w:t xml:space="preserve"> </w:t>
+      </w:r>
+      <w:r>
+        <w:rPr>
+          <w:rFonts w:ascii="NewBaskerville-Roman" w:hAnsi="NewBaskerville-Roman" w:cs="NewBaskerville-Roman"/>
+          <w:color w:val="262626"/>
+          <w:kern w:val="0"/>
+          <w:sz w:val="20"/>
+          <w:szCs w:val="20"/>
+          <w:lang w:val="fr-FR"/>
+        </w:rPr>
+        <w:t>over a RESTful API. It stores</w:t>
+      </w:r>
+      <w:r>
+        <w:rPr>
+          <w:rFonts w:ascii="NewBaskerville-Roman" w:hAnsi="NewBaskerville-Roman" w:cs="NewBaskerville-Roman"/>
+          <w:color w:val="262626"/>
+          <w:kern w:val="0"/>
+          <w:sz w:val="20"/>
+          <w:szCs w:val="20"/>
+          <w:lang w:val="fr-FR"/>
+        </w:rPr>
+        <w:t xml:space="preserve"> </w:t>
+      </w:r>
+      <w:r>
+        <w:rPr>
+          <w:rFonts w:ascii="NewBaskerville-Roman" w:hAnsi="NewBaskerville-Roman" w:cs="NewBaskerville-Roman"/>
+          <w:color w:val="262626"/>
+          <w:kern w:val="0"/>
+          <w:sz w:val="20"/>
+          <w:szCs w:val="20"/>
+          <w:lang w:val="fr-FR"/>
+        </w:rPr>
+        <w:t>that state in etcd.</w:t>
+      </w:r>
+    </w:p>
     <w:sectPr>
       <w:pgSz w:w="11906" w:h="16838"/>
       <w:pgMar w:top="1417" w:right="1417" w:bottom="1417" w:left="1417" w:header="708" w:footer="708" w:gutter="0"/>
@@ -1357,7 +2626,7 @@
     <w:name w:val="Normal"/>
     <w:qFormat/>
     <w:rPr>
-      <w:lang w:val="en-GB"/>
+      <w:lang w:val="en-US"/>
     </w:rPr>
   </w:style>
   <w:style w:type="character" w:default="1" w:styleId="Policepardfaut">

</xml_diff>

<commit_message>
describe controllers running in control manager
</commit_message>
<xml_diff>
--- a/kubernetes/tuto.docx
+++ b/kubernetes/tuto.docx
@@ -156,6 +156,8 @@
         <w:spacing w:after="0" w:line="240" w:lineRule="auto"/>
         <w:rPr>
           <w:rFonts w:ascii="NewBaskerville-Roman" w:hAnsi="NewBaskerville-Roman" w:cs="NewBaskerville-Roman"/>
+          <w:b/>
+          <w:bCs/>
           <w:color w:val="262626"/>
           <w:kern w:val="0"/>
           <w:sz w:val="20"/>
@@ -185,6 +187,8 @@
       <w:r>
         <w:rPr>
           <w:rFonts w:ascii="NewBaskerville-Roman" w:hAnsi="NewBaskerville-Roman" w:cs="NewBaskerville-Roman"/>
+          <w:b/>
+          <w:bCs/>
           <w:color w:val="262626"/>
           <w:kern w:val="0"/>
           <w:sz w:val="20"/>
@@ -230,6 +234,8 @@
       <w:r>
         <w:rPr>
           <w:rFonts w:ascii="NewBaskerville-Roman" w:hAnsi="NewBaskerville-Roman" w:cs="NewBaskerville-Roman"/>
+          <w:b/>
+          <w:bCs/>
           <w:color w:val="262626"/>
           <w:kern w:val="0"/>
           <w:sz w:val="20"/>
@@ -275,6 +281,8 @@
       <w:r>
         <w:rPr>
           <w:rFonts w:ascii="NewBaskerville-Roman" w:hAnsi="NewBaskerville-Roman" w:cs="NewBaskerville-Roman"/>
+          <w:b/>
+          <w:bCs/>
           <w:color w:val="262626"/>
           <w:kern w:val="0"/>
           <w:sz w:val="20"/>
@@ -320,6 +328,8 @@
       <w:r>
         <w:rPr>
           <w:rFonts w:ascii="NewBaskerville-Roman" w:hAnsi="NewBaskerville-Roman" w:cs="NewBaskerville-Roman"/>
+          <w:b/>
+          <w:bCs/>
           <w:color w:val="262626"/>
           <w:kern w:val="0"/>
           <w:sz w:val="20"/>
@@ -500,6 +510,8 @@
       <w:r>
         <w:rPr>
           <w:rFonts w:ascii="NewBaskerville-Roman" w:hAnsi="NewBaskerville-Roman" w:cs="NewBaskerville-Roman"/>
+          <w:b/>
+          <w:bCs/>
           <w:color w:val="262626"/>
           <w:kern w:val="0"/>
           <w:sz w:val="20"/>
@@ -545,6 +557,8 @@
       <w:r>
         <w:rPr>
           <w:rFonts w:ascii="NewBaskerville-Roman" w:hAnsi="NewBaskerville-Roman" w:cs="NewBaskerville-Roman"/>
+          <w:b/>
+          <w:bCs/>
           <w:color w:val="262626"/>
           <w:kern w:val="0"/>
           <w:sz w:val="20"/>
@@ -590,6 +604,8 @@
       <w:r>
         <w:rPr>
           <w:rFonts w:ascii="NewBaskerville-Roman" w:hAnsi="NewBaskerville-Roman" w:cs="NewBaskerville-Roman"/>
+          <w:b/>
+          <w:bCs/>
           <w:color w:val="262626"/>
           <w:kern w:val="0"/>
           <w:sz w:val="20"/>
@@ -995,7 +1011,6 @@
           <w:kern w:val="0"/>
           <w:sz w:val="15"/>
           <w:szCs w:val="15"/>
-          <w:lang w:val="fr-FR"/>
         </w:rPr>
       </w:pPr>
       <w:r>
@@ -1005,7 +1020,6 @@
           <w:kern w:val="0"/>
           <w:sz w:val="19"/>
           <w:szCs w:val="19"/>
-          <w:lang w:val="fr-FR"/>
         </w:rPr>
         <w:t>H</w:t>
       </w:r>
@@ -1016,7 +1030,6 @@
           <w:kern w:val="0"/>
           <w:sz w:val="15"/>
           <w:szCs w:val="15"/>
-          <w:lang w:val="fr-FR"/>
         </w:rPr>
         <w:t>OW THESE COMPONENTS COMMUNICATE</w:t>
       </w:r>
@@ -1033,17 +1046,15 @@
           <w:kern w:val="0"/>
           <w:sz w:val="20"/>
           <w:szCs w:val="20"/>
-          <w:lang w:val="fr-FR"/>
-        </w:rPr>
-      </w:pPr>
-      <w:r>
-        <w:rPr>
-          <w:rFonts w:ascii="NewBaskerville-Roman" w:hAnsi="NewBaskerville-Roman" w:cs="NewBaskerville-Roman"/>
-          <w:color w:val="262626"/>
-          <w:kern w:val="0"/>
-          <w:sz w:val="20"/>
-          <w:szCs w:val="20"/>
-          <w:lang w:val="fr-FR"/>
+        </w:rPr>
+      </w:pPr>
+      <w:r>
+        <w:rPr>
+          <w:rFonts w:ascii="NewBaskerville-Roman" w:hAnsi="NewBaskerville-Roman" w:cs="NewBaskerville-Roman"/>
+          <w:color w:val="262626"/>
+          <w:kern w:val="0"/>
+          <w:sz w:val="20"/>
+          <w:szCs w:val="20"/>
         </w:rPr>
         <w:t xml:space="preserve">Kubernetes system components </w:t>
       </w:r>
@@ -1064,7 +1075,6 @@
           <w:kern w:val="0"/>
           <w:sz w:val="20"/>
           <w:szCs w:val="20"/>
-          <w:lang w:val="fr-FR"/>
         </w:rPr>
         <w:t xml:space="preserve"> </w:t>
       </w:r>
@@ -1076,7 +1086,6 @@
           <w:kern w:val="0"/>
           <w:sz w:val="20"/>
           <w:szCs w:val="20"/>
-          <w:lang w:val="fr-FR"/>
         </w:rPr>
         <w:t>only</w:t>
       </w:r>
@@ -1087,7 +1096,6 @@
           <w:kern w:val="0"/>
           <w:sz w:val="20"/>
           <w:szCs w:val="20"/>
-          <w:lang w:val="fr-FR"/>
         </w:rPr>
         <w:t xml:space="preserve"> with the API server. They don’t</w:t>
       </w:r>
@@ -1104,17 +1112,15 @@
           <w:kern w:val="0"/>
           <w:sz w:val="20"/>
           <w:szCs w:val="20"/>
-          <w:lang w:val="fr-FR"/>
-        </w:rPr>
-      </w:pPr>
-      <w:r>
-        <w:rPr>
-          <w:rFonts w:ascii="NewBaskerville-Roman" w:hAnsi="NewBaskerville-Roman" w:cs="NewBaskerville-Roman"/>
-          <w:color w:val="262626"/>
-          <w:kern w:val="0"/>
-          <w:sz w:val="20"/>
-          <w:szCs w:val="20"/>
-          <w:lang w:val="fr-FR"/>
+        </w:rPr>
+      </w:pPr>
+      <w:r>
+        <w:rPr>
+          <w:rFonts w:ascii="NewBaskerville-Roman" w:hAnsi="NewBaskerville-Roman" w:cs="NewBaskerville-Roman"/>
+          <w:color w:val="262626"/>
+          <w:kern w:val="0"/>
+          <w:sz w:val="20"/>
+          <w:szCs w:val="20"/>
         </w:rPr>
         <w:t>talk to each other directly. The API server is the only component that communicates</w:t>
       </w:r>
@@ -1131,17 +1137,15 @@
           <w:kern w:val="0"/>
           <w:sz w:val="20"/>
           <w:szCs w:val="20"/>
-          <w:lang w:val="fr-FR"/>
-        </w:rPr>
-      </w:pPr>
-      <w:r>
-        <w:rPr>
-          <w:rFonts w:ascii="NewBaskerville-Roman" w:hAnsi="NewBaskerville-Roman" w:cs="NewBaskerville-Roman"/>
-          <w:color w:val="262626"/>
-          <w:kern w:val="0"/>
-          <w:sz w:val="20"/>
-          <w:szCs w:val="20"/>
-          <w:lang w:val="fr-FR"/>
+        </w:rPr>
+      </w:pPr>
+      <w:r>
+        <w:rPr>
+          <w:rFonts w:ascii="NewBaskerville-Roman" w:hAnsi="NewBaskerville-Roman" w:cs="NewBaskerville-Roman"/>
+          <w:color w:val="262626"/>
+          <w:kern w:val="0"/>
+          <w:sz w:val="20"/>
+          <w:szCs w:val="20"/>
         </w:rPr>
         <w:t>with etcd. None of the other components communicate with etcd directly, but instead</w:t>
       </w:r>
@@ -1160,7 +1164,6 @@
           <w:kern w:val="0"/>
           <w:sz w:val="20"/>
           <w:szCs w:val="20"/>
-          <w:lang w:val="fr-FR"/>
         </w:rPr>
         <w:t>modify the cluster state by talking to the API server.</w:t>
       </w:r>
@@ -1179,17 +1182,15 @@
           <w:kern w:val="0"/>
           <w:sz w:val="20"/>
           <w:szCs w:val="20"/>
-          <w:lang w:val="fr-FR"/>
-        </w:rPr>
-      </w:pPr>
-      <w:r>
-        <w:rPr>
-          <w:rFonts w:ascii="NewBaskerville-Roman" w:hAnsi="NewBaskerville-Roman" w:cs="NewBaskerville-Roman"/>
-          <w:color w:val="262626"/>
-          <w:kern w:val="0"/>
-          <w:sz w:val="20"/>
-          <w:szCs w:val="20"/>
-          <w:lang w:val="fr-FR"/>
+        </w:rPr>
+      </w:pPr>
+      <w:r>
+        <w:rPr>
+          <w:rFonts w:ascii="NewBaskerville-Roman" w:hAnsi="NewBaskerville-Roman" w:cs="NewBaskerville-Roman"/>
+          <w:color w:val="262626"/>
+          <w:kern w:val="0"/>
+          <w:sz w:val="20"/>
+          <w:szCs w:val="20"/>
         </w:rPr>
         <w:t>Although the components on the worker nodes all need to run on the same node,</w:t>
       </w:r>
@@ -1202,17 +1203,15 @@
           <w:kern w:val="0"/>
           <w:sz w:val="20"/>
           <w:szCs w:val="20"/>
-          <w:lang w:val="fr-FR"/>
-        </w:rPr>
-      </w:pPr>
-      <w:r>
-        <w:rPr>
-          <w:rFonts w:ascii="NewBaskerville-Roman" w:hAnsi="NewBaskerville-Roman" w:cs="NewBaskerville-Roman"/>
-          <w:color w:val="262626"/>
-          <w:kern w:val="0"/>
-          <w:sz w:val="20"/>
-          <w:szCs w:val="20"/>
-          <w:lang w:val="fr-FR"/>
+        </w:rPr>
+      </w:pPr>
+      <w:r>
+        <w:rPr>
+          <w:rFonts w:ascii="NewBaskerville-Roman" w:hAnsi="NewBaskerville-Roman" w:cs="NewBaskerville-Roman"/>
+          <w:color w:val="262626"/>
+          <w:kern w:val="0"/>
+          <w:sz w:val="20"/>
+          <w:szCs w:val="20"/>
         </w:rPr>
         <w:t>the components of the Control Plane can easily be split across multiple servers.</w:t>
       </w:r>
@@ -1225,33 +1224,30 @@
           <w:kern w:val="0"/>
           <w:sz w:val="20"/>
           <w:szCs w:val="20"/>
-          <w:lang w:val="fr-FR"/>
-        </w:rPr>
-      </w:pPr>
-    </w:p>
-    <w:p>
-      <w:pPr>
-        <w:autoSpaceDE w:val="0"/>
-        <w:autoSpaceDN w:val="0"/>
-        <w:adjustRightInd w:val="0"/>
-        <w:spacing w:after="0" w:line="240" w:lineRule="auto"/>
-        <w:rPr>
-          <w:rFonts w:ascii="NewBaskerville-Roman" w:hAnsi="NewBaskerville-Roman" w:cs="NewBaskerville-Roman"/>
-          <w:color w:val="262626"/>
-          <w:kern w:val="0"/>
-          <w:sz w:val="20"/>
-          <w:szCs w:val="20"/>
-          <w:lang w:val="fr-FR"/>
-        </w:rPr>
-      </w:pPr>
-      <w:r>
-        <w:rPr>
-          <w:rFonts w:ascii="NewBaskerville-Roman" w:hAnsi="NewBaskerville-Roman" w:cs="NewBaskerville-Roman"/>
-          <w:color w:val="262626"/>
-          <w:kern w:val="0"/>
-          <w:sz w:val="20"/>
-          <w:szCs w:val="20"/>
-          <w:lang w:val="fr-FR"/>
+        </w:rPr>
+      </w:pPr>
+    </w:p>
+    <w:p>
+      <w:pPr>
+        <w:autoSpaceDE w:val="0"/>
+        <w:autoSpaceDN w:val="0"/>
+        <w:adjustRightInd w:val="0"/>
+        <w:spacing w:after="0" w:line="240" w:lineRule="auto"/>
+        <w:rPr>
+          <w:rFonts w:ascii="NewBaskerville-Roman" w:hAnsi="NewBaskerville-Roman" w:cs="NewBaskerville-Roman"/>
+          <w:color w:val="262626"/>
+          <w:kern w:val="0"/>
+          <w:sz w:val="20"/>
+          <w:szCs w:val="20"/>
+        </w:rPr>
+      </w:pPr>
+      <w:r>
+        <w:rPr>
+          <w:rFonts w:ascii="NewBaskerville-Roman" w:hAnsi="NewBaskerville-Roman" w:cs="NewBaskerville-Roman"/>
+          <w:color w:val="262626"/>
+          <w:kern w:val="0"/>
+          <w:sz w:val="20"/>
+          <w:szCs w:val="20"/>
         </w:rPr>
         <w:t>While multiple instances of etcd and API server can be active at the</w:t>
       </w:r>
@@ -1268,17 +1264,15 @@
           <w:kern w:val="0"/>
           <w:sz w:val="20"/>
           <w:szCs w:val="20"/>
-          <w:lang w:val="fr-FR"/>
-        </w:rPr>
-      </w:pPr>
-      <w:r>
-        <w:rPr>
-          <w:rFonts w:ascii="NewBaskerville-Roman" w:hAnsi="NewBaskerville-Roman" w:cs="NewBaskerville-Roman"/>
-          <w:color w:val="262626"/>
-          <w:kern w:val="0"/>
-          <w:sz w:val="20"/>
-          <w:szCs w:val="20"/>
-          <w:lang w:val="fr-FR"/>
+        </w:rPr>
+      </w:pPr>
+      <w:r>
+        <w:rPr>
+          <w:rFonts w:ascii="NewBaskerville-Roman" w:hAnsi="NewBaskerville-Roman" w:cs="NewBaskerville-Roman"/>
+          <w:color w:val="262626"/>
+          <w:kern w:val="0"/>
+          <w:sz w:val="20"/>
+          <w:szCs w:val="20"/>
         </w:rPr>
         <w:t>same time and do perform their jobs in parallel, only a single instance of the Scheduler</w:t>
       </w:r>
@@ -1291,17 +1285,15 @@
           <w:kern w:val="0"/>
           <w:sz w:val="20"/>
           <w:szCs w:val="20"/>
-          <w:lang w:val="fr-FR"/>
-        </w:rPr>
-      </w:pPr>
-      <w:r>
-        <w:rPr>
-          <w:rFonts w:ascii="NewBaskerville-Roman" w:hAnsi="NewBaskerville-Roman" w:cs="NewBaskerville-Roman"/>
-          <w:color w:val="262626"/>
-          <w:kern w:val="0"/>
-          <w:sz w:val="20"/>
-          <w:szCs w:val="20"/>
-          <w:lang w:val="fr-FR"/>
+        </w:rPr>
+      </w:pPr>
+      <w:r>
+        <w:rPr>
+          <w:rFonts w:ascii="NewBaskerville-Roman" w:hAnsi="NewBaskerville-Roman" w:cs="NewBaskerville-Roman"/>
+          <w:color w:val="262626"/>
+          <w:kern w:val="0"/>
+          <w:sz w:val="20"/>
+          <w:szCs w:val="20"/>
         </w:rPr>
         <w:t>and the Controller Manager may be active at a given tim</w:t>
       </w:r>
@@ -1312,7 +1304,6 @@
           <w:kern w:val="0"/>
           <w:sz w:val="20"/>
           <w:szCs w:val="20"/>
-          <w:lang w:val="fr-FR"/>
         </w:rPr>
         <w:t>e</w:t>
       </w:r>
@@ -1325,19 +1316,17 @@
           <w:kern w:val="0"/>
           <w:sz w:val="20"/>
           <w:szCs w:val="20"/>
-          <w:lang w:val="fr-FR"/>
-        </w:rPr>
-      </w:pPr>
-    </w:p>
-    <w:p>
-      <w:pPr>
-        <w:rPr>
-          <w:rFonts w:ascii="NewBaskerville-Roman" w:hAnsi="NewBaskerville-Roman" w:cs="NewBaskerville-Roman"/>
-          <w:color w:val="262626"/>
-          <w:kern w:val="0"/>
-          <w:sz w:val="20"/>
-          <w:szCs w:val="20"/>
-          <w:lang w:val="fr-FR"/>
+        </w:rPr>
+      </w:pPr>
+    </w:p>
+    <w:p>
+      <w:pPr>
+        <w:rPr>
+          <w:rFonts w:ascii="NewBaskerville-Roman" w:hAnsi="NewBaskerville-Roman" w:cs="NewBaskerville-Roman"/>
+          <w:color w:val="262626"/>
+          <w:kern w:val="0"/>
+          <w:sz w:val="20"/>
+          <w:szCs w:val="20"/>
         </w:rPr>
       </w:pPr>
     </w:p>
@@ -1349,7 +1338,6 @@
           <w:kern w:val="0"/>
           <w:sz w:val="15"/>
           <w:szCs w:val="15"/>
-          <w:lang w:val="fr-FR"/>
         </w:rPr>
       </w:pPr>
       <w:r>
@@ -1359,7 +1347,6 @@
           <w:kern w:val="0"/>
           <w:sz w:val="19"/>
           <w:szCs w:val="19"/>
-          <w:lang w:val="fr-FR"/>
         </w:rPr>
         <w:t>H</w:t>
       </w:r>
@@ -1370,45 +1357,31 @@
           <w:kern w:val="0"/>
           <w:sz w:val="15"/>
           <w:szCs w:val="15"/>
-          <w:lang w:val="fr-FR"/>
-        </w:rPr>
-        <w:t>OW COMPONENTS ARE RUN</w:t>
-      </w:r>
-      <w:r>
-        <w:rPr>
-          <w:rFonts w:ascii="FranklinGothic-Demi" w:hAnsi="FranklinGothic-Demi" w:cs="FranklinGothic-Demi"/>
-          <w:color w:val="476B86"/>
-          <w:kern w:val="0"/>
-          <w:sz w:val="15"/>
-          <w:szCs w:val="15"/>
-          <w:lang w:val="fr-FR"/>
-        </w:rPr>
-        <w:t> :</w:t>
-      </w:r>
-    </w:p>
-    <w:p>
-      <w:pPr>
-        <w:autoSpaceDE w:val="0"/>
-        <w:autoSpaceDN w:val="0"/>
-        <w:adjustRightInd w:val="0"/>
-        <w:spacing w:after="0" w:line="240" w:lineRule="auto"/>
-        <w:rPr>
-          <w:rFonts w:ascii="NewBaskerville-Roman" w:hAnsi="NewBaskerville-Roman" w:cs="NewBaskerville-Roman"/>
-          <w:color w:val="262626"/>
-          <w:kern w:val="0"/>
-          <w:sz w:val="20"/>
-          <w:szCs w:val="20"/>
-          <w:lang w:val="fr-FR"/>
-        </w:rPr>
-      </w:pPr>
-      <w:r>
-        <w:rPr>
-          <w:rFonts w:ascii="NewBaskerville-Roman" w:hAnsi="NewBaskerville-Roman" w:cs="NewBaskerville-Roman"/>
-          <w:color w:val="262626"/>
-          <w:kern w:val="0"/>
-          <w:sz w:val="20"/>
-          <w:szCs w:val="20"/>
-          <w:lang w:val="fr-FR"/>
+        </w:rPr>
+        <w:t>OW COMPONENTS ARE RUN :</w:t>
+      </w:r>
+    </w:p>
+    <w:p>
+      <w:pPr>
+        <w:autoSpaceDE w:val="0"/>
+        <w:autoSpaceDN w:val="0"/>
+        <w:adjustRightInd w:val="0"/>
+        <w:spacing w:after="0" w:line="240" w:lineRule="auto"/>
+        <w:rPr>
+          <w:rFonts w:ascii="NewBaskerville-Roman" w:hAnsi="NewBaskerville-Roman" w:cs="NewBaskerville-Roman"/>
+          <w:color w:val="262626"/>
+          <w:kern w:val="0"/>
+          <w:sz w:val="20"/>
+          <w:szCs w:val="20"/>
+        </w:rPr>
+      </w:pPr>
+      <w:r>
+        <w:rPr>
+          <w:rFonts w:ascii="NewBaskerville-Roman" w:hAnsi="NewBaskerville-Roman" w:cs="NewBaskerville-Roman"/>
+          <w:color w:val="262626"/>
+          <w:kern w:val="0"/>
+          <w:sz w:val="20"/>
+          <w:szCs w:val="20"/>
         </w:rPr>
         <w:t>The Control Plane components, as well as kube-proxy, can either be deployed on the</w:t>
       </w:r>
@@ -1425,17 +1398,15 @@
           <w:kern w:val="0"/>
           <w:sz w:val="20"/>
           <w:szCs w:val="20"/>
-          <w:lang w:val="fr-FR"/>
-        </w:rPr>
-      </w:pPr>
-      <w:r>
-        <w:rPr>
-          <w:rFonts w:ascii="NewBaskerville-Roman" w:hAnsi="NewBaskerville-Roman" w:cs="NewBaskerville-Roman"/>
-          <w:color w:val="262626"/>
-          <w:kern w:val="0"/>
-          <w:sz w:val="20"/>
-          <w:szCs w:val="20"/>
-          <w:lang w:val="fr-FR"/>
+        </w:rPr>
+      </w:pPr>
+      <w:r>
+        <w:rPr>
+          <w:rFonts w:ascii="NewBaskerville-Roman" w:hAnsi="NewBaskerville-Roman" w:cs="NewBaskerville-Roman"/>
+          <w:color w:val="262626"/>
+          <w:kern w:val="0"/>
+          <w:sz w:val="20"/>
+          <w:szCs w:val="20"/>
         </w:rPr>
         <w:t>system directly or they can run as pods (as shown in listing 11.1). You may be surprised</w:t>
       </w:r>
@@ -1452,17 +1423,15 @@
           <w:kern w:val="0"/>
           <w:sz w:val="20"/>
           <w:szCs w:val="20"/>
-          <w:lang w:val="fr-FR"/>
-        </w:rPr>
-      </w:pPr>
-      <w:r>
-        <w:rPr>
-          <w:rFonts w:ascii="NewBaskerville-Roman" w:hAnsi="NewBaskerville-Roman" w:cs="NewBaskerville-Roman"/>
-          <w:color w:val="262626"/>
-          <w:kern w:val="0"/>
-          <w:sz w:val="20"/>
-          <w:szCs w:val="20"/>
-          <w:lang w:val="fr-FR"/>
+        </w:rPr>
+      </w:pPr>
+      <w:r>
+        <w:rPr>
+          <w:rFonts w:ascii="NewBaskerville-Roman" w:hAnsi="NewBaskerville-Roman" w:cs="NewBaskerville-Roman"/>
+          <w:color w:val="262626"/>
+          <w:kern w:val="0"/>
+          <w:sz w:val="20"/>
+          <w:szCs w:val="20"/>
         </w:rPr>
         <w:t>to hear this, but it will all make sense later when we talk about the Kubelet.</w:t>
       </w:r>
@@ -1479,17 +1448,15 @@
           <w:kern w:val="0"/>
           <w:sz w:val="20"/>
           <w:szCs w:val="20"/>
-          <w:lang w:val="fr-FR"/>
-        </w:rPr>
-      </w:pPr>
-      <w:r>
-        <w:rPr>
-          <w:rFonts w:ascii="NewBaskerville-Roman" w:hAnsi="NewBaskerville-Roman" w:cs="NewBaskerville-Roman"/>
-          <w:color w:val="262626"/>
-          <w:kern w:val="0"/>
-          <w:sz w:val="20"/>
-          <w:szCs w:val="20"/>
-          <w:lang w:val="fr-FR"/>
+        </w:rPr>
+      </w:pPr>
+      <w:r>
+        <w:rPr>
+          <w:rFonts w:ascii="NewBaskerville-Roman" w:hAnsi="NewBaskerville-Roman" w:cs="NewBaskerville-Roman"/>
+          <w:color w:val="262626"/>
+          <w:kern w:val="0"/>
+          <w:sz w:val="20"/>
+          <w:szCs w:val="20"/>
         </w:rPr>
         <w:t>The Kubelet is the only component that always runs as a regular system component,</w:t>
       </w:r>
@@ -1506,17 +1473,15 @@
           <w:kern w:val="0"/>
           <w:sz w:val="20"/>
           <w:szCs w:val="20"/>
-          <w:lang w:val="fr-FR"/>
-        </w:rPr>
-      </w:pPr>
-      <w:r>
-        <w:rPr>
-          <w:rFonts w:ascii="NewBaskerville-Roman" w:hAnsi="NewBaskerville-Roman" w:cs="NewBaskerville-Roman"/>
-          <w:color w:val="262626"/>
-          <w:kern w:val="0"/>
-          <w:sz w:val="20"/>
-          <w:szCs w:val="20"/>
-          <w:lang w:val="fr-FR"/>
+        </w:rPr>
+      </w:pPr>
+      <w:r>
+        <w:rPr>
+          <w:rFonts w:ascii="NewBaskerville-Roman" w:hAnsi="NewBaskerville-Roman" w:cs="NewBaskerville-Roman"/>
+          <w:color w:val="262626"/>
+          <w:kern w:val="0"/>
+          <w:sz w:val="20"/>
+          <w:szCs w:val="20"/>
         </w:rPr>
         <w:t>and it’s the Kubelet that then runs all the other components as pods. To run the</w:t>
       </w:r>
@@ -1529,17 +1494,15 @@
           <w:kern w:val="0"/>
           <w:sz w:val="20"/>
           <w:szCs w:val="20"/>
-          <w:lang w:val="fr-FR"/>
-        </w:rPr>
-      </w:pPr>
-      <w:r>
-        <w:rPr>
-          <w:rFonts w:ascii="NewBaskerville-Roman" w:hAnsi="NewBaskerville-Roman" w:cs="NewBaskerville-Roman"/>
-          <w:color w:val="262626"/>
-          <w:kern w:val="0"/>
-          <w:sz w:val="20"/>
-          <w:szCs w:val="20"/>
-          <w:lang w:val="fr-FR"/>
+        </w:rPr>
+      </w:pPr>
+      <w:r>
+        <w:rPr>
+          <w:rFonts w:ascii="NewBaskerville-Roman" w:hAnsi="NewBaskerville-Roman" w:cs="NewBaskerville-Roman"/>
+          <w:color w:val="262626"/>
+          <w:kern w:val="0"/>
+          <w:sz w:val="20"/>
+          <w:szCs w:val="20"/>
         </w:rPr>
         <w:t>Control Plane components as pods, the Kubelet is also deployed on the master.</w:t>
       </w:r>
@@ -1552,7 +1515,6 @@
           <w:kern w:val="0"/>
           <w:sz w:val="20"/>
           <w:szCs w:val="20"/>
-          <w:lang w:val="fr-FR"/>
         </w:rPr>
       </w:pPr>
     </w:p>
@@ -1572,7 +1534,6 @@
           <w:kern w:val="0"/>
           <w:sz w:val="21"/>
           <w:szCs w:val="21"/>
-          <w:lang w:val="fr-FR"/>
         </w:rPr>
       </w:pPr>
       <w:r>
@@ -1586,7 +1547,6 @@
           <w:kern w:val="0"/>
           <w:sz w:val="21"/>
           <w:szCs w:val="21"/>
-          <w:lang w:val="fr-FR"/>
         </w:rPr>
         <w:lastRenderedPageBreak/>
         <w:t>How Kubernetes uses etcd</w:t>
@@ -1604,17 +1564,15 @@
           <w:kern w:val="0"/>
           <w:sz w:val="20"/>
           <w:szCs w:val="20"/>
-          <w:lang w:val="fr-FR"/>
-        </w:rPr>
-      </w:pPr>
-      <w:r>
-        <w:rPr>
-          <w:rFonts w:ascii="NewBaskerville-Roman" w:hAnsi="NewBaskerville-Roman" w:cs="NewBaskerville-Roman"/>
-          <w:color w:val="262626"/>
-          <w:kern w:val="0"/>
-          <w:sz w:val="20"/>
-          <w:szCs w:val="20"/>
-          <w:lang w:val="fr-FR"/>
+        </w:rPr>
+      </w:pPr>
+      <w:r>
+        <w:rPr>
+          <w:rFonts w:ascii="NewBaskerville-Roman" w:hAnsi="NewBaskerville-Roman" w:cs="NewBaskerville-Roman"/>
+          <w:color w:val="262626"/>
+          <w:kern w:val="0"/>
+          <w:sz w:val="20"/>
+          <w:szCs w:val="20"/>
         </w:rPr>
         <w:t>All the objects you’ve created throughout this book—Pods, ReplicationControllers,</w:t>
       </w:r>
@@ -1631,17 +1589,15 @@
           <w:kern w:val="0"/>
           <w:sz w:val="20"/>
           <w:szCs w:val="20"/>
-          <w:lang w:val="fr-FR"/>
-        </w:rPr>
-      </w:pPr>
-      <w:r>
-        <w:rPr>
-          <w:rFonts w:ascii="NewBaskerville-Roman" w:hAnsi="NewBaskerville-Roman" w:cs="NewBaskerville-Roman"/>
-          <w:color w:val="262626"/>
-          <w:kern w:val="0"/>
-          <w:sz w:val="20"/>
-          <w:szCs w:val="20"/>
-          <w:lang w:val="fr-FR"/>
+        </w:rPr>
+      </w:pPr>
+      <w:r>
+        <w:rPr>
+          <w:rFonts w:ascii="NewBaskerville-Roman" w:hAnsi="NewBaskerville-Roman" w:cs="NewBaskerville-Roman"/>
+          <w:color w:val="262626"/>
+          <w:kern w:val="0"/>
+          <w:sz w:val="20"/>
+          <w:szCs w:val="20"/>
         </w:rPr>
         <w:t>Services, Secrets, and so on—need to be stored somewhere in a persistent manner so</w:t>
       </w:r>
@@ -1658,30 +1614,17 @@
           <w:kern w:val="0"/>
           <w:sz w:val="20"/>
           <w:szCs w:val="20"/>
-          <w:lang w:val="fr-FR"/>
-        </w:rPr>
-      </w:pPr>
-      <w:r>
-        <w:rPr>
-          <w:rFonts w:ascii="NewBaskerville-Roman" w:hAnsi="NewBaskerville-Roman" w:cs="NewBaskerville-Roman"/>
-          <w:color w:val="262626"/>
-          <w:kern w:val="0"/>
-          <w:sz w:val="20"/>
-          <w:szCs w:val="20"/>
-          <w:lang w:val="fr-FR"/>
-        </w:rPr>
-        <w:t>their manifests survive API server restarts and failures. For this, Kubernetes uses etcd</w:t>
-      </w:r>
-      <w:r>
-        <w:rPr>
-          <w:rFonts w:ascii="NewBaskerville-Roman" w:hAnsi="NewBaskerville-Roman" w:cs="NewBaskerville-Roman"/>
-          <w:color w:val="262626"/>
-          <w:kern w:val="0"/>
-          <w:sz w:val="20"/>
-          <w:szCs w:val="20"/>
-          <w:lang w:val="fr-FR"/>
-        </w:rPr>
-        <w:t>,</w:t>
+        </w:rPr>
+      </w:pPr>
+      <w:r>
+        <w:rPr>
+          <w:rFonts w:ascii="NewBaskerville-Roman" w:hAnsi="NewBaskerville-Roman" w:cs="NewBaskerville-Roman"/>
+          <w:color w:val="262626"/>
+          <w:kern w:val="0"/>
+          <w:sz w:val="20"/>
+          <w:szCs w:val="20"/>
+        </w:rPr>
+        <w:t>their manifests survive API server restarts and failures. For this, Kubernetes uses etcd,</w:t>
       </w:r>
       <w:r>
         <w:rPr>
@@ -1690,7 +1633,6 @@
           <w:kern w:val="0"/>
           <w:sz w:val="18"/>
           <w:szCs w:val="18"/>
-          <w:lang w:val="fr-FR"/>
         </w:rPr>
         <w:t>ods</w:t>
       </w:r>
@@ -1707,17 +1649,15 @@
           <w:kern w:val="0"/>
           <w:sz w:val="20"/>
           <w:szCs w:val="20"/>
-          <w:lang w:val="fr-FR"/>
-        </w:rPr>
-      </w:pPr>
-      <w:r>
-        <w:rPr>
-          <w:rFonts w:ascii="NewBaskerville-Roman" w:hAnsi="NewBaskerville-Roman" w:cs="NewBaskerville-Roman"/>
-          <w:color w:val="262626"/>
-          <w:kern w:val="0"/>
-          <w:sz w:val="20"/>
-          <w:szCs w:val="20"/>
-          <w:lang w:val="fr-FR"/>
+        </w:rPr>
+      </w:pPr>
+      <w:r>
+        <w:rPr>
+          <w:rFonts w:ascii="NewBaskerville-Roman" w:hAnsi="NewBaskerville-Roman" w:cs="NewBaskerville-Roman"/>
+          <w:color w:val="262626"/>
+          <w:kern w:val="0"/>
+          <w:sz w:val="20"/>
+          <w:szCs w:val="20"/>
         </w:rPr>
         <w:t>which is a fast, distributed, and consistent key-value store. Because it’s distributed,</w:t>
       </w:r>
@@ -1734,17 +1674,15 @@
           <w:kern w:val="0"/>
           <w:sz w:val="20"/>
           <w:szCs w:val="20"/>
-          <w:lang w:val="fr-FR"/>
-        </w:rPr>
-      </w:pPr>
-      <w:r>
-        <w:rPr>
-          <w:rFonts w:ascii="NewBaskerville-Roman" w:hAnsi="NewBaskerville-Roman" w:cs="NewBaskerville-Roman"/>
-          <w:color w:val="262626"/>
-          <w:kern w:val="0"/>
-          <w:sz w:val="20"/>
-          <w:szCs w:val="20"/>
-          <w:lang w:val="fr-FR"/>
+        </w:rPr>
+      </w:pPr>
+      <w:r>
+        <w:rPr>
+          <w:rFonts w:ascii="NewBaskerville-Roman" w:hAnsi="NewBaskerville-Roman" w:cs="NewBaskerville-Roman"/>
+          <w:color w:val="262626"/>
+          <w:kern w:val="0"/>
+          <w:sz w:val="20"/>
+          <w:szCs w:val="20"/>
         </w:rPr>
         <w:t>you can run more than one etcd instance to provide both high availability and better</w:t>
       </w:r>
@@ -1757,17 +1695,15 @@
           <w:kern w:val="0"/>
           <w:sz w:val="20"/>
           <w:szCs w:val="20"/>
-          <w:lang w:val="fr-FR"/>
-        </w:rPr>
-      </w:pPr>
-      <w:r>
-        <w:rPr>
-          <w:rFonts w:ascii="NewBaskerville-Roman" w:hAnsi="NewBaskerville-Roman" w:cs="NewBaskerville-Roman"/>
-          <w:color w:val="262626"/>
-          <w:kern w:val="0"/>
-          <w:sz w:val="20"/>
-          <w:szCs w:val="20"/>
-          <w:lang w:val="fr-FR"/>
+        </w:rPr>
+      </w:pPr>
+      <w:r>
+        <w:rPr>
+          <w:rFonts w:ascii="NewBaskerville-Roman" w:hAnsi="NewBaskerville-Roman" w:cs="NewBaskerville-Roman"/>
+          <w:color w:val="262626"/>
+          <w:kern w:val="0"/>
+          <w:sz w:val="20"/>
+          <w:szCs w:val="20"/>
         </w:rPr>
         <w:t>performance.</w:t>
       </w:r>
@@ -1784,17 +1720,15 @@
           <w:kern w:val="0"/>
           <w:sz w:val="20"/>
           <w:szCs w:val="20"/>
-          <w:lang w:val="fr-FR"/>
-        </w:rPr>
-      </w:pPr>
-      <w:r>
-        <w:rPr>
-          <w:rFonts w:ascii="NewBaskerville-Roman" w:hAnsi="NewBaskerville-Roman" w:cs="NewBaskerville-Roman"/>
-          <w:color w:val="262626"/>
-          <w:kern w:val="0"/>
-          <w:sz w:val="20"/>
-          <w:szCs w:val="20"/>
-          <w:lang w:val="fr-FR"/>
+        </w:rPr>
+      </w:pPr>
+      <w:r>
+        <w:rPr>
+          <w:rFonts w:ascii="NewBaskerville-Roman" w:hAnsi="NewBaskerville-Roman" w:cs="NewBaskerville-Roman"/>
+          <w:color w:val="262626"/>
+          <w:kern w:val="0"/>
+          <w:sz w:val="20"/>
+          <w:szCs w:val="20"/>
         </w:rPr>
         <w:t>It’s worth emphasizing that</w:t>
       </w:r>
@@ -1805,18 +1739,16 @@
           <w:kern w:val="0"/>
           <w:sz w:val="20"/>
           <w:szCs w:val="20"/>
-          <w:lang w:val="fr-FR"/>
-        </w:rPr>
-        <w:t xml:space="preserve"> </w:t>
-      </w:r>
-      <w:r>
-        <w:rPr>
-          <w:rFonts w:ascii="NewBaskerville-Roman" w:hAnsi="NewBaskerville-Roman" w:cs="NewBaskerville-Roman"/>
-          <w:color w:val="262626"/>
-          <w:kern w:val="0"/>
-          <w:sz w:val="20"/>
-          <w:szCs w:val="20"/>
-          <w:lang w:val="fr-FR"/>
+        </w:rPr>
+        <w:t xml:space="preserve"> </w:t>
+      </w:r>
+      <w:r>
+        <w:rPr>
+          <w:rFonts w:ascii="NewBaskerville-Roman" w:hAnsi="NewBaskerville-Roman" w:cs="NewBaskerville-Roman"/>
+          <w:color w:val="262626"/>
+          <w:kern w:val="0"/>
+          <w:sz w:val="20"/>
+          <w:szCs w:val="20"/>
         </w:rPr>
         <w:t xml:space="preserve">etcd is the </w:t>
       </w:r>
@@ -1829,7 +1761,6 @@
           <w:kern w:val="0"/>
           <w:sz w:val="20"/>
           <w:szCs w:val="20"/>
-          <w:lang w:val="fr-FR"/>
         </w:rPr>
         <w:t xml:space="preserve">only </w:t>
       </w:r>
@@ -1840,7 +1771,6 @@
           <w:kern w:val="0"/>
           <w:sz w:val="20"/>
           <w:szCs w:val="20"/>
-          <w:lang w:val="fr-FR"/>
         </w:rPr>
         <w:t>place Kubernetes stores cluster state and metadata.</w:t>
       </w:r>
@@ -1857,46 +1787,32 @@
           <w:kern w:val="0"/>
           <w:sz w:val="20"/>
           <w:szCs w:val="20"/>
-          <w:lang w:val="fr-FR"/>
-        </w:rPr>
-      </w:pPr>
-    </w:p>
-    <w:p>
-      <w:pPr>
-        <w:autoSpaceDE w:val="0"/>
-        <w:autoSpaceDN w:val="0"/>
-        <w:adjustRightInd w:val="0"/>
-        <w:spacing w:after="0" w:line="240" w:lineRule="auto"/>
-        <w:rPr>
-          <w:rFonts w:ascii="NewBaskerville-Roman" w:hAnsi="NewBaskerville-Roman" w:cs="NewBaskerville-Roman"/>
-          <w:color w:val="262626"/>
-          <w:kern w:val="0"/>
-          <w:sz w:val="20"/>
-          <w:szCs w:val="20"/>
-          <w:lang w:val="fr-FR"/>
-        </w:rPr>
-      </w:pPr>
-      <w:r>
-        <w:rPr>
-          <w:rFonts w:ascii="NewBaskerville-Roman" w:hAnsi="NewBaskerville-Roman" w:cs="NewBaskerville-Roman"/>
-          <w:color w:val="262626"/>
-          <w:kern w:val="0"/>
-          <w:sz w:val="20"/>
-          <w:szCs w:val="20"/>
-          <w:lang w:val="fr-FR"/>
-        </w:rPr>
-        <w:t>Kubernetes stores all its data in etcd under /registry</w:t>
-      </w:r>
-      <w:r>
-        <w:rPr>
-          <w:rFonts w:ascii="NewBaskerville-Roman" w:hAnsi="NewBaskerville-Roman" w:cs="NewBaskerville-Roman"/>
-          <w:color w:val="262626"/>
-          <w:kern w:val="0"/>
-          <w:sz w:val="20"/>
-          <w:szCs w:val="20"/>
-          <w:lang w:val="fr-FR"/>
-        </w:rPr>
-        <w:t>.</w:t>
+        </w:rPr>
+      </w:pPr>
+    </w:p>
+    <w:p>
+      <w:pPr>
+        <w:autoSpaceDE w:val="0"/>
+        <w:autoSpaceDN w:val="0"/>
+        <w:adjustRightInd w:val="0"/>
+        <w:spacing w:after="0" w:line="240" w:lineRule="auto"/>
+        <w:rPr>
+          <w:rFonts w:ascii="NewBaskerville-Roman" w:hAnsi="NewBaskerville-Roman" w:cs="NewBaskerville-Roman"/>
+          <w:color w:val="262626"/>
+          <w:kern w:val="0"/>
+          <w:sz w:val="20"/>
+          <w:szCs w:val="20"/>
+        </w:rPr>
+      </w:pPr>
+      <w:r>
+        <w:rPr>
+          <w:rFonts w:ascii="NewBaskerville-Roman" w:hAnsi="NewBaskerville-Roman" w:cs="NewBaskerville-Roman"/>
+          <w:color w:val="262626"/>
+          <w:kern w:val="0"/>
+          <w:sz w:val="20"/>
+          <w:szCs w:val="20"/>
+        </w:rPr>
+        <w:t>Kubernetes stores all its data in etcd under /registry.</w:t>
       </w:r>
     </w:p>
     <w:p/>
@@ -1912,72 +1828,46 @@
           <w:kern w:val="0"/>
           <w:sz w:val="20"/>
           <w:szCs w:val="20"/>
-          <w:lang w:val="fr-FR"/>
-        </w:rPr>
-      </w:pPr>
-      <w:r>
-        <w:rPr>
-          <w:rFonts w:ascii="NewBaskerville-Roman" w:hAnsi="NewBaskerville-Roman" w:cs="NewBaskerville-Roman"/>
-          <w:color w:val="262626"/>
-          <w:kern w:val="0"/>
-          <w:sz w:val="20"/>
-          <w:szCs w:val="20"/>
-          <w:lang w:val="fr-FR"/>
-        </w:rPr>
-        <w:t>Usually, for large clusters, an etcd cluster of five or seven nodes is sufficient. It can</w:t>
-      </w:r>
-      <w:r>
-        <w:rPr>
-          <w:rFonts w:ascii="NewBaskerville-Roman" w:hAnsi="NewBaskerville-Roman" w:cs="NewBaskerville-Roman"/>
-          <w:color w:val="262626"/>
-          <w:kern w:val="0"/>
-          <w:sz w:val="20"/>
-          <w:szCs w:val="20"/>
-          <w:lang w:val="fr-FR"/>
-        </w:rPr>
-        <w:t xml:space="preserve"> </w:t>
-      </w:r>
-      <w:r>
-        <w:rPr>
-          <w:rFonts w:ascii="NewBaskerville-Roman" w:hAnsi="NewBaskerville-Roman" w:cs="NewBaskerville-Roman"/>
-          <w:color w:val="262626"/>
-          <w:kern w:val="0"/>
-          <w:sz w:val="20"/>
-          <w:szCs w:val="20"/>
-          <w:lang w:val="fr-FR"/>
-        </w:rPr>
-        <w:t>handle a two- or a three-node failure, respectively, which suffices in almost all situations.</w:t>
-      </w:r>
-    </w:p>
-    <w:p>
-      <w:pPr>
-        <w:autoSpaceDE w:val="0"/>
-        <w:autoSpaceDN w:val="0"/>
-        <w:adjustRightInd w:val="0"/>
-        <w:spacing w:after="0" w:line="240" w:lineRule="auto"/>
-        <w:rPr>
-          <w:rFonts w:ascii="NewBaskerville-Roman" w:hAnsi="NewBaskerville-Roman" w:cs="NewBaskerville-Roman"/>
-          <w:color w:val="262626"/>
-          <w:kern w:val="0"/>
-          <w:sz w:val="20"/>
-          <w:szCs w:val="20"/>
-          <w:lang w:val="fr-FR"/>
-        </w:rPr>
-      </w:pPr>
-    </w:p>
-    <w:p>
-      <w:pPr>
-        <w:autoSpaceDE w:val="0"/>
-        <w:autoSpaceDN w:val="0"/>
-        <w:adjustRightInd w:val="0"/>
-        <w:spacing w:after="0" w:line="240" w:lineRule="auto"/>
-        <w:rPr>
-          <w:rFonts w:ascii="NewBaskerville-Roman" w:hAnsi="NewBaskerville-Roman" w:cs="NewBaskerville-Roman"/>
-          <w:color w:val="262626"/>
-          <w:kern w:val="0"/>
-          <w:sz w:val="20"/>
-          <w:szCs w:val="20"/>
-          <w:lang w:val="fr-FR"/>
+        </w:rPr>
+      </w:pPr>
+      <w:r>
+        <w:rPr>
+          <w:rFonts w:ascii="NewBaskerville-Roman" w:hAnsi="NewBaskerville-Roman" w:cs="NewBaskerville-Roman"/>
+          <w:color w:val="262626"/>
+          <w:kern w:val="0"/>
+          <w:sz w:val="20"/>
+          <w:szCs w:val="20"/>
+        </w:rPr>
+        <w:t>Usually, for large clusters, an etcd cluster of five or seven nodes is sufficient. It can handle a two- or a three-node failure, respectively, which suffices in almost all situations.</w:t>
+      </w:r>
+    </w:p>
+    <w:p>
+      <w:pPr>
+        <w:autoSpaceDE w:val="0"/>
+        <w:autoSpaceDN w:val="0"/>
+        <w:adjustRightInd w:val="0"/>
+        <w:spacing w:after="0" w:line="240" w:lineRule="auto"/>
+        <w:rPr>
+          <w:rFonts w:ascii="NewBaskerville-Roman" w:hAnsi="NewBaskerville-Roman" w:cs="NewBaskerville-Roman"/>
+          <w:color w:val="262626"/>
+          <w:kern w:val="0"/>
+          <w:sz w:val="20"/>
+          <w:szCs w:val="20"/>
+        </w:rPr>
+      </w:pPr>
+    </w:p>
+    <w:p>
+      <w:pPr>
+        <w:autoSpaceDE w:val="0"/>
+        <w:autoSpaceDN w:val="0"/>
+        <w:adjustRightInd w:val="0"/>
+        <w:spacing w:after="0" w:line="240" w:lineRule="auto"/>
+        <w:rPr>
+          <w:rFonts w:ascii="NewBaskerville-Roman" w:hAnsi="NewBaskerville-Roman" w:cs="NewBaskerville-Roman"/>
+          <w:color w:val="262626"/>
+          <w:kern w:val="0"/>
+          <w:sz w:val="20"/>
+          <w:szCs w:val="20"/>
         </w:rPr>
       </w:pPr>
     </w:p>
@@ -1997,7 +1887,6 @@
           <w:kern w:val="0"/>
           <w:sz w:val="21"/>
           <w:szCs w:val="21"/>
-          <w:lang w:val="fr-FR"/>
         </w:rPr>
       </w:pPr>
       <w:r>
@@ -2011,11 +1900,16 @@
           <w:kern w:val="0"/>
           <w:sz w:val="21"/>
           <w:szCs w:val="21"/>
-          <w:lang w:val="fr-FR"/>
-        </w:rPr>
-        <w:t>What the API server does</w:t>
-      </w:r>
-      <w:r>
+        </w:rPr>
+        <w:t xml:space="preserve">What the API server does </w:t>
+      </w:r>
+    </w:p>
+    <w:p>
+      <w:pPr>
+        <w:autoSpaceDE w:val="0"/>
+        <w:autoSpaceDN w:val="0"/>
+        <w:adjustRightInd w:val="0"/>
+        <w:spacing w:after="0" w:line="240" w:lineRule="auto"/>
         <w:rPr>
           <w:rFonts w:ascii="FranklinGothic-DemiItal" w:hAnsi="FranklinGothic-DemiItal" w:cs="FranklinGothic-DemiItal"/>
           <w:b/>
@@ -2026,10 +1920,368 @@
           <w:kern w:val="0"/>
           <w:sz w:val="21"/>
           <w:szCs w:val="21"/>
-          <w:lang w:val="fr-FR"/>
-        </w:rPr>
-        <w:t xml:space="preserve"> </w:t>
-      </w:r>
+        </w:rPr>
+      </w:pPr>
+    </w:p>
+    <w:p>
+      <w:pPr>
+        <w:autoSpaceDE w:val="0"/>
+        <w:autoSpaceDN w:val="0"/>
+        <w:adjustRightInd w:val="0"/>
+        <w:spacing w:after="0" w:line="240" w:lineRule="auto"/>
+        <w:rPr>
+          <w:rFonts w:ascii="NewBaskerville-Roman" w:hAnsi="NewBaskerville-Roman" w:cs="NewBaskerville-Roman"/>
+          <w:color w:val="262626"/>
+          <w:kern w:val="0"/>
+          <w:sz w:val="20"/>
+          <w:szCs w:val="20"/>
+        </w:rPr>
+      </w:pPr>
+      <w:r>
+        <w:rPr>
+          <w:rFonts w:ascii="NewBaskerville-Roman" w:hAnsi="NewBaskerville-Roman" w:cs="NewBaskerville-Roman"/>
+          <w:color w:val="262626"/>
+          <w:kern w:val="0"/>
+          <w:sz w:val="20"/>
+          <w:szCs w:val="20"/>
+        </w:rPr>
+        <w:t xml:space="preserve">The Kubernetes API server is the central component used by all other components and by clients, such as </w:t>
+      </w:r>
+      <w:r>
+        <w:rPr>
+          <w:rFonts w:ascii="Courier" w:hAnsi="Courier" w:cs="Courier"/>
+          <w:color w:val="262626"/>
+          <w:kern w:val="0"/>
+          <w:sz w:val="19"/>
+          <w:szCs w:val="19"/>
+        </w:rPr>
+        <w:t>kubectl</w:t>
+      </w:r>
+      <w:r>
+        <w:rPr>
+          <w:rFonts w:ascii="NewBaskerville-Roman" w:hAnsi="NewBaskerville-Roman" w:cs="NewBaskerville-Roman"/>
+          <w:color w:val="262626"/>
+          <w:kern w:val="0"/>
+          <w:sz w:val="20"/>
+          <w:szCs w:val="20"/>
+        </w:rPr>
+        <w:t>.</w:t>
+      </w:r>
+    </w:p>
+    <w:p>
+      <w:pPr>
+        <w:autoSpaceDE w:val="0"/>
+        <w:autoSpaceDN w:val="0"/>
+        <w:adjustRightInd w:val="0"/>
+        <w:spacing w:after="0" w:line="240" w:lineRule="auto"/>
+        <w:rPr>
+          <w:rFonts w:ascii="NewBaskerville-Roman" w:hAnsi="NewBaskerville-Roman" w:cs="NewBaskerville-Roman"/>
+          <w:color w:val="262626"/>
+          <w:kern w:val="0"/>
+          <w:sz w:val="20"/>
+          <w:szCs w:val="20"/>
+        </w:rPr>
+      </w:pPr>
+      <w:r>
+        <w:rPr>
+          <w:rFonts w:ascii="NewBaskerville-Roman" w:hAnsi="NewBaskerville-Roman" w:cs="NewBaskerville-Roman"/>
+          <w:color w:val="262626"/>
+          <w:kern w:val="0"/>
+          <w:sz w:val="20"/>
+          <w:szCs w:val="20"/>
+        </w:rPr>
+        <w:t>It provides a CRUD (Create, Read, Update, Delete) interface for querying and modifying the cluster state over a RESTful API. It stores that state in etcd.</w:t>
+      </w:r>
+    </w:p>
+    <w:p>
+      <w:pPr>
+        <w:autoSpaceDE w:val="0"/>
+        <w:autoSpaceDN w:val="0"/>
+        <w:adjustRightInd w:val="0"/>
+        <w:spacing w:after="0" w:line="240" w:lineRule="auto"/>
+        <w:rPr>
+          <w:rFonts w:ascii="NewBaskerville-Roman" w:hAnsi="NewBaskerville-Roman" w:cs="NewBaskerville-Roman"/>
+          <w:color w:val="262626"/>
+          <w:kern w:val="0"/>
+          <w:sz w:val="20"/>
+          <w:szCs w:val="20"/>
+        </w:rPr>
+      </w:pPr>
+      <w:r>
+        <w:rPr>
+          <w:rFonts w:ascii="NewBaskerville-Roman" w:hAnsi="NewBaskerville-Roman" w:cs="NewBaskerville-Roman"/>
+          <w:color w:val="262626"/>
+          <w:kern w:val="0"/>
+          <w:sz w:val="20"/>
+          <w:szCs w:val="20"/>
+        </w:rPr>
+        <w:t>The API server doesn’t do anything else except what we’ve discussed. For example, it</w:t>
+      </w:r>
+      <w:r>
+        <w:rPr>
+          <w:rFonts w:ascii="NewBaskerville-Roman" w:hAnsi="NewBaskerville-Roman" w:cs="NewBaskerville-Roman"/>
+          <w:color w:val="262626"/>
+          <w:kern w:val="0"/>
+          <w:sz w:val="20"/>
+          <w:szCs w:val="20"/>
+        </w:rPr>
+        <w:t xml:space="preserve"> </w:t>
+      </w:r>
+      <w:r>
+        <w:rPr>
+          <w:rFonts w:ascii="NewBaskerville-Roman" w:hAnsi="NewBaskerville-Roman" w:cs="NewBaskerville-Roman"/>
+          <w:color w:val="262626"/>
+          <w:kern w:val="0"/>
+          <w:sz w:val="20"/>
+          <w:szCs w:val="20"/>
+        </w:rPr>
+        <w:t>doesn’t create pods when you create a ReplicaSet resource and it doesn’t manage the</w:t>
+      </w:r>
+      <w:r>
+        <w:rPr>
+          <w:rFonts w:ascii="NewBaskerville-Roman" w:hAnsi="NewBaskerville-Roman" w:cs="NewBaskerville-Roman"/>
+          <w:color w:val="262626"/>
+          <w:kern w:val="0"/>
+          <w:sz w:val="20"/>
+          <w:szCs w:val="20"/>
+        </w:rPr>
+        <w:t xml:space="preserve"> </w:t>
+      </w:r>
+      <w:r>
+        <w:rPr>
+          <w:rFonts w:ascii="NewBaskerville-Roman" w:hAnsi="NewBaskerville-Roman" w:cs="NewBaskerville-Roman"/>
+          <w:color w:val="262626"/>
+          <w:kern w:val="0"/>
+          <w:sz w:val="20"/>
+          <w:szCs w:val="20"/>
+        </w:rPr>
+        <w:t>endpoints of a service. That’s what controllers in the Controller Manager do.</w:t>
+      </w:r>
+    </w:p>
+    <w:p>
+      <w:pPr>
+        <w:autoSpaceDE w:val="0"/>
+        <w:autoSpaceDN w:val="0"/>
+        <w:adjustRightInd w:val="0"/>
+        <w:spacing w:after="0" w:line="240" w:lineRule="auto"/>
+        <w:rPr>
+          <w:rFonts w:ascii="NewBaskerville-Roman" w:hAnsi="NewBaskerville-Roman" w:cs="NewBaskerville-Roman"/>
+          <w:color w:val="262626"/>
+          <w:kern w:val="0"/>
+          <w:sz w:val="20"/>
+          <w:szCs w:val="20"/>
+        </w:rPr>
+      </w:pPr>
+      <w:r>
+        <w:rPr>
+          <w:rFonts w:ascii="NewBaskerville-Roman" w:hAnsi="NewBaskerville-Roman" w:cs="NewBaskerville-Roman"/>
+          <w:color w:val="262626"/>
+          <w:kern w:val="0"/>
+          <w:sz w:val="20"/>
+          <w:szCs w:val="20"/>
+        </w:rPr>
+        <w:t>But the API server doesn’t even tell these controllers what to do. All it does is</w:t>
+      </w:r>
+      <w:r>
+        <w:rPr>
+          <w:rFonts w:ascii="NewBaskerville-Roman" w:hAnsi="NewBaskerville-Roman" w:cs="NewBaskerville-Roman"/>
+          <w:color w:val="262626"/>
+          <w:kern w:val="0"/>
+          <w:sz w:val="20"/>
+          <w:szCs w:val="20"/>
+        </w:rPr>
+        <w:t xml:space="preserve"> </w:t>
+      </w:r>
+      <w:r>
+        <w:rPr>
+          <w:rFonts w:ascii="NewBaskerville-Roman" w:hAnsi="NewBaskerville-Roman" w:cs="NewBaskerville-Roman"/>
+          <w:color w:val="262626"/>
+          <w:kern w:val="0"/>
+          <w:sz w:val="20"/>
+          <w:szCs w:val="20"/>
+        </w:rPr>
+        <w:t>enable those controllers and other components to observe changes to deployed</w:t>
+      </w:r>
+      <w:r>
+        <w:rPr>
+          <w:rFonts w:ascii="NewBaskerville-Roman" w:hAnsi="NewBaskerville-Roman" w:cs="NewBaskerville-Roman"/>
+          <w:color w:val="262626"/>
+          <w:kern w:val="0"/>
+          <w:sz w:val="20"/>
+          <w:szCs w:val="20"/>
+        </w:rPr>
+        <w:t xml:space="preserve"> </w:t>
+      </w:r>
+      <w:r>
+        <w:rPr>
+          <w:rFonts w:ascii="NewBaskerville-Roman" w:hAnsi="NewBaskerville-Roman" w:cs="NewBaskerville-Roman"/>
+          <w:color w:val="262626"/>
+          <w:kern w:val="0"/>
+          <w:sz w:val="20"/>
+          <w:szCs w:val="20"/>
+        </w:rPr>
+        <w:t>resources. A Control Plane component can request to be notified when a resource is</w:t>
+      </w:r>
+      <w:r>
+        <w:rPr>
+          <w:rFonts w:ascii="NewBaskerville-Roman" w:hAnsi="NewBaskerville-Roman" w:cs="NewBaskerville-Roman"/>
+          <w:color w:val="262626"/>
+          <w:kern w:val="0"/>
+          <w:sz w:val="20"/>
+          <w:szCs w:val="20"/>
+        </w:rPr>
+        <w:t xml:space="preserve"> </w:t>
+      </w:r>
+      <w:r>
+        <w:rPr>
+          <w:rFonts w:ascii="NewBaskerville-Roman" w:hAnsi="NewBaskerville-Roman" w:cs="NewBaskerville-Roman"/>
+          <w:color w:val="262626"/>
+          <w:kern w:val="0"/>
+          <w:sz w:val="20"/>
+          <w:szCs w:val="20"/>
+        </w:rPr>
+        <w:t>created, modified, or deleted. This enables the component to perform whatever task</w:t>
+      </w:r>
+      <w:r>
+        <w:rPr>
+          <w:rFonts w:ascii="NewBaskerville-Roman" w:hAnsi="NewBaskerville-Roman" w:cs="NewBaskerville-Roman"/>
+          <w:color w:val="262626"/>
+          <w:kern w:val="0"/>
+          <w:sz w:val="20"/>
+          <w:szCs w:val="20"/>
+        </w:rPr>
+        <w:t xml:space="preserve"> </w:t>
+      </w:r>
+      <w:r>
+        <w:rPr>
+          <w:rFonts w:ascii="NewBaskerville-Roman" w:hAnsi="NewBaskerville-Roman" w:cs="NewBaskerville-Roman"/>
+          <w:color w:val="262626"/>
+          <w:kern w:val="0"/>
+          <w:sz w:val="20"/>
+          <w:szCs w:val="20"/>
+        </w:rPr>
+        <w:t>it needs in response to a change of the cluster metadata.</w:t>
+      </w:r>
+    </w:p>
+    <w:p>
+      <w:pPr>
+        <w:autoSpaceDE w:val="0"/>
+        <w:autoSpaceDN w:val="0"/>
+        <w:adjustRightInd w:val="0"/>
+        <w:spacing w:after="0" w:line="240" w:lineRule="auto"/>
+        <w:rPr>
+          <w:rFonts w:ascii="NewBaskerville-Roman" w:hAnsi="NewBaskerville-Roman" w:cs="NewBaskerville-Roman"/>
+          <w:color w:val="262626"/>
+          <w:kern w:val="0"/>
+          <w:sz w:val="20"/>
+          <w:szCs w:val="20"/>
+        </w:rPr>
+      </w:pPr>
+      <w:r>
+        <w:rPr>
+          <w:rFonts w:ascii="NewBaskerville-Roman" w:hAnsi="NewBaskerville-Roman" w:cs="NewBaskerville-Roman"/>
+          <w:color w:val="262626"/>
+          <w:kern w:val="0"/>
+          <w:sz w:val="20"/>
+          <w:szCs w:val="20"/>
+        </w:rPr>
+        <w:t>Clients watch for changes by opening an HTTP connection to the API server.</w:t>
+      </w:r>
+    </w:p>
+    <w:p>
+      <w:pPr>
+        <w:autoSpaceDE w:val="0"/>
+        <w:autoSpaceDN w:val="0"/>
+        <w:adjustRightInd w:val="0"/>
+        <w:spacing w:after="0" w:line="240" w:lineRule="auto"/>
+        <w:rPr>
+          <w:rFonts w:ascii="NewBaskerville-Roman" w:hAnsi="NewBaskerville-Roman" w:cs="NewBaskerville-Roman"/>
+          <w:color w:val="262626"/>
+          <w:kern w:val="0"/>
+          <w:sz w:val="20"/>
+          <w:szCs w:val="20"/>
+        </w:rPr>
+      </w:pPr>
+      <w:r>
+        <w:rPr>
+          <w:rFonts w:ascii="NewBaskerville-Roman" w:hAnsi="NewBaskerville-Roman" w:cs="NewBaskerville-Roman"/>
+          <w:color w:val="262626"/>
+          <w:kern w:val="0"/>
+          <w:sz w:val="20"/>
+          <w:szCs w:val="20"/>
+        </w:rPr>
+        <w:t>Through this connection, the client will then receive a stream of modifications to the</w:t>
+      </w:r>
+      <w:r>
+        <w:rPr>
+          <w:rFonts w:ascii="NewBaskerville-Roman" w:hAnsi="NewBaskerville-Roman" w:cs="NewBaskerville-Roman"/>
+          <w:color w:val="262626"/>
+          <w:kern w:val="0"/>
+          <w:sz w:val="20"/>
+          <w:szCs w:val="20"/>
+        </w:rPr>
+        <w:t xml:space="preserve"> </w:t>
+      </w:r>
+      <w:r>
+        <w:rPr>
+          <w:rFonts w:ascii="NewBaskerville-Roman" w:hAnsi="NewBaskerville-Roman" w:cs="NewBaskerville-Roman"/>
+          <w:color w:val="262626"/>
+          <w:kern w:val="0"/>
+          <w:sz w:val="20"/>
+          <w:szCs w:val="20"/>
+        </w:rPr>
+        <w:t>watched objects. Every time an object is updated, the server sends the new version of</w:t>
+      </w:r>
+      <w:r>
+        <w:rPr>
+          <w:rFonts w:ascii="NewBaskerville-Roman" w:hAnsi="NewBaskerville-Roman" w:cs="NewBaskerville-Roman"/>
+          <w:color w:val="262626"/>
+          <w:kern w:val="0"/>
+          <w:sz w:val="20"/>
+          <w:szCs w:val="20"/>
+        </w:rPr>
+        <w:t xml:space="preserve"> </w:t>
+      </w:r>
+      <w:r>
+        <w:rPr>
+          <w:rFonts w:ascii="NewBaskerville-Roman" w:hAnsi="NewBaskerville-Roman" w:cs="NewBaskerville-Roman"/>
+          <w:color w:val="262626"/>
+          <w:kern w:val="0"/>
+          <w:sz w:val="20"/>
+          <w:szCs w:val="20"/>
+        </w:rPr>
+        <w:t>the object to all connected clients watching the object.</w:t>
+      </w:r>
+    </w:p>
+    <w:p>
+      <w:pPr>
+        <w:autoSpaceDE w:val="0"/>
+        <w:autoSpaceDN w:val="0"/>
+        <w:adjustRightInd w:val="0"/>
+        <w:spacing w:after="0" w:line="240" w:lineRule="auto"/>
+        <w:rPr>
+          <w:rFonts w:ascii="NewBaskerville-Roman" w:hAnsi="NewBaskerville-Roman" w:cs="NewBaskerville-Roman"/>
+          <w:color w:val="262626"/>
+          <w:kern w:val="0"/>
+          <w:sz w:val="20"/>
+          <w:szCs w:val="20"/>
+        </w:rPr>
+      </w:pPr>
+    </w:p>
+    <w:p>
+      <w:pPr>
+        <w:autoSpaceDE w:val="0"/>
+        <w:autoSpaceDN w:val="0"/>
+        <w:adjustRightInd w:val="0"/>
+        <w:spacing w:after="0" w:line="240" w:lineRule="auto"/>
+        <w:rPr>
+          <w:rFonts w:ascii="NewBaskerville-Roman" w:hAnsi="NewBaskerville-Roman" w:cs="NewBaskerville-Roman"/>
+          <w:color w:val="262626"/>
+          <w:kern w:val="0"/>
+          <w:sz w:val="20"/>
+          <w:szCs w:val="20"/>
+        </w:rPr>
+      </w:pPr>
     </w:p>
     <w:p>
       <w:pPr>
@@ -2050,34 +2302,133 @@
           <w:lang w:val="fr-FR"/>
         </w:rPr>
       </w:pPr>
-    </w:p>
-    <w:p>
-      <w:pPr>
-        <w:autoSpaceDE w:val="0"/>
-        <w:autoSpaceDN w:val="0"/>
-        <w:adjustRightInd w:val="0"/>
-        <w:spacing w:after="0" w:line="240" w:lineRule="auto"/>
-        <w:rPr>
-          <w:rFonts w:ascii="NewBaskerville-Roman" w:hAnsi="NewBaskerville-Roman" w:cs="NewBaskerville-Roman"/>
-          <w:color w:val="262626"/>
-          <w:kern w:val="0"/>
-          <w:sz w:val="20"/>
-          <w:szCs w:val="20"/>
+      <w:r>
+        <w:rPr>
+          <w:rFonts w:ascii="FranklinGothic-DemiItal" w:hAnsi="FranklinGothic-DemiItal" w:cs="FranklinGothic-DemiItal"/>
+          <w:b/>
+          <w:bCs/>
+          <w:i/>
+          <w:iCs/>
+          <w:color w:val="476B86"/>
+          <w:kern w:val="0"/>
+          <w:sz w:val="21"/>
+          <w:szCs w:val="21"/>
           <w:lang w:val="fr-FR"/>
         </w:rPr>
-      </w:pPr>
-      <w:r>
-        <w:rPr>
-          <w:rFonts w:ascii="NewBaskerville-Roman" w:hAnsi="NewBaskerville-Roman" w:cs="NewBaskerville-Roman"/>
-          <w:color w:val="262626"/>
-          <w:kern w:val="0"/>
-          <w:sz w:val="20"/>
-          <w:szCs w:val="20"/>
+        <w:t>Understanding the Scheduler</w:t>
+      </w:r>
+    </w:p>
+    <w:p>
+      <w:pPr>
+        <w:autoSpaceDE w:val="0"/>
+        <w:autoSpaceDN w:val="0"/>
+        <w:adjustRightInd w:val="0"/>
+        <w:spacing w:after="0" w:line="240" w:lineRule="auto"/>
+        <w:rPr>
+          <w:rFonts w:ascii="FranklinGothic-DemiItal" w:hAnsi="FranklinGothic-DemiItal" w:cs="FranklinGothic-DemiItal"/>
+          <w:b/>
+          <w:bCs/>
+          <w:i/>
+          <w:iCs/>
+          <w:color w:val="476B86"/>
+          <w:kern w:val="0"/>
+          <w:sz w:val="21"/>
+          <w:szCs w:val="21"/>
           <w:lang w:val="fr-FR"/>
         </w:rPr>
-        <w:t>The Kubernetes API server is the central component used by all other components</w:t>
-      </w:r>
-      <w:r>
+      </w:pPr>
+    </w:p>
+    <w:p>
+      <w:pPr>
+        <w:autoSpaceDE w:val="0"/>
+        <w:autoSpaceDN w:val="0"/>
+        <w:adjustRightInd w:val="0"/>
+        <w:spacing w:after="0" w:line="240" w:lineRule="auto"/>
+        <w:rPr>
+          <w:rFonts w:ascii="NewBaskerville-Roman" w:hAnsi="NewBaskerville-Roman" w:cs="NewBaskerville-Roman"/>
+          <w:color w:val="262626"/>
+          <w:kern w:val="0"/>
+          <w:sz w:val="20"/>
+          <w:szCs w:val="20"/>
+        </w:rPr>
+      </w:pPr>
+      <w:r>
+        <w:rPr>
+          <w:rFonts w:ascii="NewBaskerville-Roman" w:hAnsi="NewBaskerville-Roman" w:cs="NewBaskerville-Roman"/>
+          <w:color w:val="262626"/>
+          <w:kern w:val="0"/>
+          <w:sz w:val="20"/>
+          <w:szCs w:val="20"/>
+        </w:rPr>
+        <w:t>All the Scheduler does is update the pod definition through the</w:t>
+      </w:r>
+      <w:r>
+        <w:rPr>
+          <w:rFonts w:ascii="NewBaskerville-Roman" w:hAnsi="NewBaskerville-Roman" w:cs="NewBaskerville-Roman"/>
+          <w:color w:val="262626"/>
+          <w:kern w:val="0"/>
+          <w:sz w:val="20"/>
+          <w:szCs w:val="20"/>
+        </w:rPr>
+        <w:t xml:space="preserve"> </w:t>
+      </w:r>
+      <w:r>
+        <w:rPr>
+          <w:rFonts w:ascii="NewBaskerville-Roman" w:hAnsi="NewBaskerville-Roman" w:cs="NewBaskerville-Roman"/>
+          <w:color w:val="262626"/>
+          <w:kern w:val="0"/>
+          <w:sz w:val="20"/>
+          <w:szCs w:val="20"/>
+        </w:rPr>
+        <w:t>API server. The API server then notifies the Kubelet (again, through the watch mechanism</w:t>
+      </w:r>
+      <w:r>
+        <w:rPr>
+          <w:rFonts w:ascii="NewBaskerville-Roman" w:hAnsi="NewBaskerville-Roman" w:cs="NewBaskerville-Roman"/>
+          <w:color w:val="262626"/>
+          <w:kern w:val="0"/>
+          <w:sz w:val="20"/>
+          <w:szCs w:val="20"/>
+        </w:rPr>
+        <w:t xml:space="preserve"> </w:t>
+      </w:r>
+      <w:r>
+        <w:rPr>
+          <w:rFonts w:ascii="NewBaskerville-Roman" w:hAnsi="NewBaskerville-Roman" w:cs="NewBaskerville-Roman"/>
+          <w:color w:val="262626"/>
+          <w:kern w:val="0"/>
+          <w:sz w:val="20"/>
+          <w:szCs w:val="20"/>
+        </w:rPr>
+        <w:t>described previously) that the pod has been scheduled. As soon as the Kubelet</w:t>
+      </w:r>
+      <w:r>
+        <w:rPr>
+          <w:rFonts w:ascii="NewBaskerville-Roman" w:hAnsi="NewBaskerville-Roman" w:cs="NewBaskerville-Roman"/>
+          <w:color w:val="262626"/>
+          <w:kern w:val="0"/>
+          <w:sz w:val="20"/>
+          <w:szCs w:val="20"/>
+        </w:rPr>
+        <w:t xml:space="preserve"> </w:t>
+      </w:r>
+      <w:r>
+        <w:rPr>
+          <w:rFonts w:ascii="NewBaskerville-Roman" w:hAnsi="NewBaskerville-Roman" w:cs="NewBaskerville-Roman"/>
+          <w:color w:val="262626"/>
+          <w:kern w:val="0"/>
+          <w:sz w:val="20"/>
+          <w:szCs w:val="20"/>
+        </w:rPr>
+        <w:t>on the target node sees the pod has been scheduled to its node, it creates and runs the</w:t>
+      </w:r>
+    </w:p>
+    <w:p>
+      <w:pPr>
+        <w:autoSpaceDE w:val="0"/>
+        <w:autoSpaceDN w:val="0"/>
+        <w:adjustRightInd w:val="0"/>
+        <w:spacing w:after="0" w:line="240" w:lineRule="auto"/>
         <w:rPr>
           <w:rFonts w:ascii="NewBaskerville-Roman" w:hAnsi="NewBaskerville-Roman" w:cs="NewBaskerville-Roman"/>
           <w:color w:val="262626"/>
@@ -2086,8 +2437,7 @@
           <w:szCs w:val="20"/>
           <w:lang w:val="fr-FR"/>
         </w:rPr>
-        <w:t xml:space="preserve"> </w:t>
-      </w:r>
+      </w:pPr>
       <w:r>
         <w:rPr>
           <w:rFonts w:ascii="NewBaskerville-Roman" w:hAnsi="NewBaskerville-Roman" w:cs="NewBaskerville-Roman"/>
@@ -2097,7 +2447,147 @@
           <w:szCs w:val="20"/>
           <w:lang w:val="fr-FR"/>
         </w:rPr>
-        <w:t xml:space="preserve">and by clients, such as </w:t>
+        <w:t>pod’s containers.</w:t>
+      </w:r>
+    </w:p>
+    <w:p>
+      <w:pPr>
+        <w:autoSpaceDE w:val="0"/>
+        <w:autoSpaceDN w:val="0"/>
+        <w:adjustRightInd w:val="0"/>
+        <w:spacing w:after="0" w:line="240" w:lineRule="auto"/>
+        <w:rPr>
+          <w:rFonts w:ascii="NewBaskerville-Roman" w:hAnsi="NewBaskerville-Roman" w:cs="NewBaskerville-Roman"/>
+          <w:color w:val="262626"/>
+          <w:kern w:val="0"/>
+          <w:sz w:val="20"/>
+          <w:szCs w:val="20"/>
+        </w:rPr>
+      </w:pPr>
+      <w:r>
+        <w:rPr>
+          <w:rFonts w:ascii="NewBaskerville-Roman" w:hAnsi="NewBaskerville-Roman" w:cs="NewBaskerville-Roman"/>
+          <w:color w:val="262626"/>
+          <w:kern w:val="0"/>
+          <w:sz w:val="20"/>
+          <w:szCs w:val="20"/>
+        </w:rPr>
+        <w:t>Pods belonging to the same Service or ReplicaSet are spread across multiple nodes</w:t>
+      </w:r>
+      <w:r>
+        <w:rPr>
+          <w:rFonts w:ascii="NewBaskerville-Roman" w:hAnsi="NewBaskerville-Roman" w:cs="NewBaskerville-Roman"/>
+          <w:color w:val="262626"/>
+          <w:kern w:val="0"/>
+          <w:sz w:val="20"/>
+          <w:szCs w:val="20"/>
+        </w:rPr>
+        <w:t xml:space="preserve"> </w:t>
+      </w:r>
+      <w:r>
+        <w:rPr>
+          <w:rFonts w:ascii="NewBaskerville-Roman" w:hAnsi="NewBaskerville-Roman" w:cs="NewBaskerville-Roman"/>
+          <w:color w:val="262626"/>
+          <w:kern w:val="0"/>
+          <w:sz w:val="20"/>
+          <w:szCs w:val="20"/>
+        </w:rPr>
+        <w:t>by default</w:t>
+      </w:r>
+      <w:r>
+        <w:rPr>
+          <w:rFonts w:ascii="NewBaskerville-Roman" w:hAnsi="NewBaskerville-Roman" w:cs="NewBaskerville-Roman"/>
+          <w:color w:val="262626"/>
+          <w:kern w:val="0"/>
+          <w:sz w:val="20"/>
+          <w:szCs w:val="20"/>
+        </w:rPr>
+        <w:t>.</w:t>
+      </w:r>
+    </w:p>
+    <w:p>
+      <w:pPr>
+        <w:autoSpaceDE w:val="0"/>
+        <w:autoSpaceDN w:val="0"/>
+        <w:adjustRightInd w:val="0"/>
+        <w:spacing w:after="0" w:line="240" w:lineRule="auto"/>
+        <w:rPr>
+          <w:rFonts w:ascii="NewBaskerville-Roman" w:hAnsi="NewBaskerville-Roman" w:cs="NewBaskerville-Roman"/>
+          <w:color w:val="262626"/>
+          <w:kern w:val="0"/>
+          <w:sz w:val="20"/>
+          <w:szCs w:val="20"/>
+        </w:rPr>
+      </w:pPr>
+      <w:r>
+        <w:rPr>
+          <w:rFonts w:ascii="NewBaskerville-Roman" w:hAnsi="NewBaskerville-Roman" w:cs="NewBaskerville-Roman"/>
+          <w:color w:val="262626"/>
+          <w:kern w:val="0"/>
+          <w:sz w:val="20"/>
+          <w:szCs w:val="20"/>
+        </w:rPr>
+        <w:t>Instead of running a single Scheduler in the cluster, you can run multiple Schedulers.</w:t>
+      </w:r>
+      <w:r>
+        <w:rPr>
+          <w:rFonts w:ascii="NewBaskerville-Roman" w:hAnsi="NewBaskerville-Roman" w:cs="NewBaskerville-Roman"/>
+          <w:color w:val="262626"/>
+          <w:kern w:val="0"/>
+          <w:sz w:val="20"/>
+          <w:szCs w:val="20"/>
+        </w:rPr>
+        <w:t xml:space="preserve"> </w:t>
+      </w:r>
+      <w:r>
+        <w:rPr>
+          <w:rFonts w:ascii="NewBaskerville-Roman" w:hAnsi="NewBaskerville-Roman" w:cs="NewBaskerville-Roman"/>
+          <w:color w:val="262626"/>
+          <w:kern w:val="0"/>
+          <w:sz w:val="20"/>
+          <w:szCs w:val="20"/>
+        </w:rPr>
+        <w:t>Then, for each pod,</w:t>
+      </w:r>
+      <w:r>
+        <w:rPr>
+          <w:rFonts w:ascii="NewBaskerville-Roman" w:hAnsi="NewBaskerville-Roman" w:cs="NewBaskerville-Roman"/>
+          <w:color w:val="262626"/>
+          <w:kern w:val="0"/>
+          <w:sz w:val="20"/>
+          <w:szCs w:val="20"/>
+        </w:rPr>
+        <w:t xml:space="preserve"> </w:t>
+      </w:r>
+      <w:r>
+        <w:rPr>
+          <w:rFonts w:ascii="NewBaskerville-Roman" w:hAnsi="NewBaskerville-Roman" w:cs="NewBaskerville-Roman"/>
+          <w:color w:val="262626"/>
+          <w:kern w:val="0"/>
+          <w:sz w:val="20"/>
+          <w:szCs w:val="20"/>
+        </w:rPr>
+        <w:t>you specify the Scheduler that should schedule this particular</w:t>
+      </w:r>
+      <w:r>
+        <w:rPr>
+          <w:rFonts w:ascii="NewBaskerville-Roman" w:hAnsi="NewBaskerville-Roman" w:cs="NewBaskerville-Roman"/>
+          <w:color w:val="262626"/>
+          <w:kern w:val="0"/>
+          <w:sz w:val="20"/>
+          <w:szCs w:val="20"/>
+        </w:rPr>
+        <w:t xml:space="preserve"> </w:t>
+      </w:r>
+      <w:r>
+        <w:rPr>
+          <w:rFonts w:ascii="NewBaskerville-Roman" w:hAnsi="NewBaskerville-Roman" w:cs="NewBaskerville-Roman"/>
+          <w:color w:val="262626"/>
+          <w:kern w:val="0"/>
+          <w:sz w:val="20"/>
+          <w:szCs w:val="20"/>
+        </w:rPr>
+        <w:t xml:space="preserve">pod by setting the </w:t>
       </w:r>
       <w:r>
         <w:rPr>
@@ -2106,19 +2596,948 @@
           <w:kern w:val="0"/>
           <w:sz w:val="19"/>
           <w:szCs w:val="19"/>
+        </w:rPr>
+        <w:t xml:space="preserve">schedulerName </w:t>
+      </w:r>
+      <w:r>
+        <w:rPr>
+          <w:rFonts w:ascii="NewBaskerville-Roman" w:hAnsi="NewBaskerville-Roman" w:cs="NewBaskerville-Roman"/>
+          <w:color w:val="262626"/>
+          <w:kern w:val="0"/>
+          <w:sz w:val="20"/>
+          <w:szCs w:val="20"/>
+        </w:rPr>
+        <w:t>property in the pod spec.</w:t>
+      </w:r>
+    </w:p>
+    <w:p>
+      <w:pPr>
+        <w:autoSpaceDE w:val="0"/>
+        <w:autoSpaceDN w:val="0"/>
+        <w:adjustRightInd w:val="0"/>
+        <w:spacing w:after="0" w:line="240" w:lineRule="auto"/>
+        <w:rPr>
+          <w:rFonts w:ascii="NewBaskerville-Roman" w:hAnsi="NewBaskerville-Roman" w:cs="NewBaskerville-Roman"/>
+          <w:color w:val="262626"/>
+          <w:kern w:val="0"/>
+          <w:sz w:val="20"/>
+          <w:szCs w:val="20"/>
+        </w:rPr>
+      </w:pPr>
+    </w:p>
+    <w:p>
+      <w:pPr>
+        <w:autoSpaceDE w:val="0"/>
+        <w:autoSpaceDN w:val="0"/>
+        <w:adjustRightInd w:val="0"/>
+        <w:spacing w:after="0" w:line="240" w:lineRule="auto"/>
+        <w:rPr>
+          <w:rFonts w:ascii="NewBaskerville-Roman" w:hAnsi="NewBaskerville-Roman" w:cs="NewBaskerville-Roman"/>
+          <w:color w:val="262626"/>
+          <w:kern w:val="0"/>
+          <w:sz w:val="20"/>
+          <w:szCs w:val="20"/>
+        </w:rPr>
+      </w:pPr>
+    </w:p>
+    <w:p>
+      <w:pPr>
+        <w:autoSpaceDE w:val="0"/>
+        <w:autoSpaceDN w:val="0"/>
+        <w:adjustRightInd w:val="0"/>
+        <w:spacing w:after="0" w:line="240" w:lineRule="auto"/>
+        <w:rPr>
+          <w:rFonts w:ascii="NewBaskerville-Roman" w:hAnsi="NewBaskerville-Roman" w:cs="NewBaskerville-Roman"/>
+          <w:color w:val="262626"/>
+          <w:kern w:val="0"/>
+          <w:sz w:val="20"/>
+          <w:szCs w:val="20"/>
+        </w:rPr>
+      </w:pPr>
+      <w:r>
+        <w:rPr>
+          <w:rFonts w:ascii="FranklinGothic-DemiItal" w:hAnsi="FranklinGothic-DemiItal" w:cs="FranklinGothic-DemiItal"/>
+          <w:b/>
+          <w:bCs/>
+          <w:i/>
+          <w:iCs/>
+          <w:color w:val="476B86"/>
+          <w:kern w:val="0"/>
+          <w:sz w:val="21"/>
+          <w:szCs w:val="21"/>
+        </w:rPr>
+        <w:t>T</w:t>
+      </w:r>
+      <w:r>
+        <w:rPr>
+          <w:rFonts w:ascii="FranklinGothic-DemiItal" w:hAnsi="FranklinGothic-DemiItal" w:cs="FranklinGothic-DemiItal"/>
+          <w:b/>
+          <w:bCs/>
+          <w:i/>
+          <w:iCs/>
+          <w:color w:val="476B86"/>
+          <w:kern w:val="0"/>
+          <w:sz w:val="21"/>
+          <w:szCs w:val="21"/>
+        </w:rPr>
+        <w:t>he controllers running in the Controller Manager</w:t>
+      </w:r>
+    </w:p>
+    <w:p>
+      <w:pPr>
+        <w:autoSpaceDE w:val="0"/>
+        <w:autoSpaceDN w:val="0"/>
+        <w:adjustRightInd w:val="0"/>
+        <w:spacing w:after="0" w:line="240" w:lineRule="auto"/>
+        <w:rPr>
+          <w:rFonts w:ascii="NewBaskerville-Roman" w:hAnsi="NewBaskerville-Roman" w:cs="NewBaskerville-Roman"/>
+          <w:color w:val="262626"/>
+          <w:kern w:val="0"/>
+          <w:sz w:val="20"/>
+          <w:szCs w:val="20"/>
+        </w:rPr>
+      </w:pPr>
+      <w:r>
+        <w:rPr>
+          <w:rFonts w:ascii="NewBaskerville-Roman" w:hAnsi="NewBaskerville-Roman" w:cs="NewBaskerville-Roman"/>
+          <w:color w:val="262626"/>
+          <w:kern w:val="0"/>
+          <w:sz w:val="20"/>
+          <w:szCs w:val="20"/>
+        </w:rPr>
+        <w:t>the API server doesn’t do anything except store resources in</w:t>
+      </w:r>
+      <w:r>
+        <w:rPr>
+          <w:rFonts w:ascii="NewBaskerville-Roman" w:hAnsi="NewBaskerville-Roman" w:cs="NewBaskerville-Roman"/>
+          <w:color w:val="262626"/>
+          <w:kern w:val="0"/>
+          <w:sz w:val="20"/>
+          <w:szCs w:val="20"/>
+        </w:rPr>
+        <w:t xml:space="preserve"> </w:t>
+      </w:r>
+      <w:r>
+        <w:rPr>
+          <w:rFonts w:ascii="NewBaskerville-Roman" w:hAnsi="NewBaskerville-Roman" w:cs="NewBaskerville-Roman"/>
+          <w:color w:val="262626"/>
+          <w:kern w:val="0"/>
+          <w:sz w:val="20"/>
+          <w:szCs w:val="20"/>
+        </w:rPr>
+        <w:t>etcd and notify clients about the change. The Scheduler only assigns a node to the</w:t>
+      </w:r>
+      <w:r>
+        <w:rPr>
+          <w:rFonts w:ascii="NewBaskerville-Roman" w:hAnsi="NewBaskerville-Roman" w:cs="NewBaskerville-Roman"/>
+          <w:color w:val="262626"/>
+          <w:kern w:val="0"/>
+          <w:sz w:val="20"/>
+          <w:szCs w:val="20"/>
+        </w:rPr>
+        <w:t xml:space="preserve"> </w:t>
+      </w:r>
+      <w:r>
+        <w:rPr>
+          <w:rFonts w:ascii="NewBaskerville-Roman" w:hAnsi="NewBaskerville-Roman" w:cs="NewBaskerville-Roman"/>
+          <w:color w:val="262626"/>
+          <w:kern w:val="0"/>
+          <w:sz w:val="20"/>
+          <w:szCs w:val="20"/>
+        </w:rPr>
+        <w:t>pod, so you need other active components to make sure the actual state of the system</w:t>
+      </w:r>
+      <w:r>
+        <w:rPr>
+          <w:rFonts w:ascii="NewBaskerville-Roman" w:hAnsi="NewBaskerville-Roman" w:cs="NewBaskerville-Roman"/>
+          <w:color w:val="262626"/>
+          <w:kern w:val="0"/>
+          <w:sz w:val="20"/>
+          <w:szCs w:val="20"/>
+        </w:rPr>
+        <w:t xml:space="preserve"> </w:t>
+      </w:r>
+      <w:r>
+        <w:rPr>
+          <w:rFonts w:ascii="NewBaskerville-Roman" w:hAnsi="NewBaskerville-Roman" w:cs="NewBaskerville-Roman"/>
+          <w:color w:val="262626"/>
+          <w:kern w:val="0"/>
+          <w:sz w:val="20"/>
+          <w:szCs w:val="20"/>
+        </w:rPr>
+        <w:t>converges toward the desired state, as specified in the resources deployed through the</w:t>
+      </w:r>
+    </w:p>
+    <w:p>
+      <w:pPr>
+        <w:autoSpaceDE w:val="0"/>
+        <w:autoSpaceDN w:val="0"/>
+        <w:adjustRightInd w:val="0"/>
+        <w:spacing w:after="0" w:line="240" w:lineRule="auto"/>
+        <w:rPr>
+          <w:rFonts w:ascii="NewBaskerville-Roman" w:hAnsi="NewBaskerville-Roman" w:cs="NewBaskerville-Roman"/>
+          <w:b/>
+          <w:bCs/>
+          <w:color w:val="262626"/>
+          <w:kern w:val="0"/>
+          <w:sz w:val="20"/>
+          <w:szCs w:val="20"/>
+        </w:rPr>
+      </w:pPr>
+      <w:r>
+        <w:rPr>
+          <w:rFonts w:ascii="NewBaskerville-Roman" w:hAnsi="NewBaskerville-Roman" w:cs="NewBaskerville-Roman"/>
+          <w:color w:val="262626"/>
+          <w:kern w:val="0"/>
+          <w:sz w:val="20"/>
+          <w:szCs w:val="20"/>
+        </w:rPr>
+        <w:t>API server.</w:t>
+      </w:r>
+      <w:r>
+        <w:rPr>
+          <w:rFonts w:ascii="NewBaskerville-Roman" w:hAnsi="NewBaskerville-Roman" w:cs="NewBaskerville-Roman"/>
+          <w:color w:val="262626"/>
+          <w:kern w:val="0"/>
+          <w:sz w:val="20"/>
+          <w:szCs w:val="20"/>
+        </w:rPr>
+        <w:t xml:space="preserve"> </w:t>
+      </w:r>
+      <w:r>
+        <w:rPr>
+          <w:rFonts w:ascii="NewBaskerville-Roman" w:hAnsi="NewBaskerville-Roman" w:cs="NewBaskerville-Roman"/>
+          <w:b/>
+          <w:bCs/>
+          <w:color w:val="262626"/>
+          <w:kern w:val="0"/>
+          <w:sz w:val="20"/>
+          <w:szCs w:val="20"/>
+        </w:rPr>
+        <w:t>This work is done by controllers running inside the Controller Manager.</w:t>
+      </w:r>
+    </w:p>
+    <w:p>
+      <w:pPr>
+        <w:autoSpaceDE w:val="0"/>
+        <w:autoSpaceDN w:val="0"/>
+        <w:adjustRightInd w:val="0"/>
+        <w:spacing w:after="0" w:line="240" w:lineRule="auto"/>
+        <w:rPr>
+          <w:rFonts w:ascii="NewBaskerville-Roman" w:hAnsi="NewBaskerville-Roman" w:cs="NewBaskerville-Roman"/>
+          <w:b/>
+          <w:bCs/>
+          <w:color w:val="262626"/>
+          <w:kern w:val="0"/>
+          <w:sz w:val="20"/>
+          <w:szCs w:val="20"/>
+        </w:rPr>
+      </w:pPr>
+    </w:p>
+    <w:p>
+      <w:pPr>
+        <w:autoSpaceDE w:val="0"/>
+        <w:autoSpaceDN w:val="0"/>
+        <w:adjustRightInd w:val="0"/>
+        <w:spacing w:after="0" w:line="240" w:lineRule="auto"/>
+        <w:rPr>
+          <w:rFonts w:ascii="NewBaskerville-Roman" w:hAnsi="NewBaskerville-Roman" w:cs="NewBaskerville-Roman"/>
+          <w:color w:val="262626"/>
+          <w:kern w:val="0"/>
+          <w:sz w:val="20"/>
+          <w:szCs w:val="20"/>
+        </w:rPr>
+      </w:pPr>
+      <w:r>
+        <w:rPr>
+          <w:rFonts w:ascii="NewBaskerville-Roman" w:hAnsi="NewBaskerville-Roman" w:cs="NewBaskerville-Roman"/>
+          <w:color w:val="262626"/>
+          <w:kern w:val="0"/>
+          <w:sz w:val="20"/>
+          <w:szCs w:val="20"/>
+        </w:rPr>
+        <w:t>The list of these controllers includes the</w:t>
+      </w:r>
+      <w:r>
+        <w:rPr>
+          <w:rFonts w:ascii="NewBaskerville-Roman" w:hAnsi="NewBaskerville-Roman" w:cs="NewBaskerville-Roman"/>
+          <w:color w:val="262626"/>
+          <w:kern w:val="0"/>
+          <w:sz w:val="20"/>
+          <w:szCs w:val="20"/>
+        </w:rPr>
+        <w:t xml:space="preserve"> : </w:t>
+      </w:r>
+    </w:p>
+    <w:p>
+      <w:pPr>
+        <w:autoSpaceDE w:val="0"/>
+        <w:autoSpaceDN w:val="0"/>
+        <w:adjustRightInd w:val="0"/>
+        <w:spacing w:after="0" w:line="240" w:lineRule="auto"/>
+        <w:rPr>
+          <w:rFonts w:ascii="NewBaskerville-Roman" w:hAnsi="NewBaskerville-Roman" w:cs="NewBaskerville-Roman"/>
+          <w:color w:val="262626"/>
+          <w:kern w:val="0"/>
+          <w:sz w:val="20"/>
+          <w:szCs w:val="20"/>
+        </w:rPr>
+      </w:pPr>
+    </w:p>
+    <w:p>
+      <w:pPr>
+        <w:autoSpaceDE w:val="0"/>
+        <w:autoSpaceDN w:val="0"/>
+        <w:adjustRightInd w:val="0"/>
+        <w:spacing w:after="0" w:line="240" w:lineRule="auto"/>
+        <w:rPr>
+          <w:rFonts w:ascii="NewBaskerville-Roman" w:hAnsi="NewBaskerville-Roman" w:cs="NewBaskerville-Roman"/>
+          <w:color w:val="262626"/>
+          <w:kern w:val="0"/>
+          <w:sz w:val="20"/>
+          <w:szCs w:val="20"/>
+        </w:rPr>
+      </w:pPr>
+      <w:r>
+        <w:rPr>
+          <w:rFonts w:ascii="Wingdings2" w:eastAsia="Wingdings2" w:hAnsi="NewBaskerville-Roman" w:cs="Wingdings2" w:hint="eastAsia"/>
+          <w:color w:val="CDA759"/>
+          <w:kern w:val="0"/>
+          <w:sz w:val="17"/>
+          <w:szCs w:val="17"/>
           <w:lang w:val="fr-FR"/>
         </w:rPr>
-        <w:t>kubectl</w:t>
-      </w:r>
-      <w:r>
-        <w:rPr>
-          <w:rFonts w:ascii="NewBaskerville-Roman" w:hAnsi="NewBaskerville-Roman" w:cs="NewBaskerville-Roman"/>
-          <w:color w:val="262626"/>
-          <w:kern w:val="0"/>
-          <w:sz w:val="20"/>
-          <w:szCs w:val="20"/>
+        <w:t></w:t>
+      </w:r>
+      <w:r>
+        <w:rPr>
+          <w:rFonts w:ascii="Wingdings2" w:eastAsia="Wingdings2" w:hAnsi="NewBaskerville-Roman" w:cs="Wingdings2"/>
+          <w:color w:val="CDA759"/>
+          <w:kern w:val="0"/>
+          <w:sz w:val="17"/>
+          <w:szCs w:val="17"/>
+        </w:rPr>
+        <w:t xml:space="preserve"> </w:t>
+      </w:r>
+      <w:r>
+        <w:rPr>
+          <w:rFonts w:ascii="NewBaskerville-Roman" w:hAnsi="NewBaskerville-Roman" w:cs="NewBaskerville-Roman"/>
+          <w:color w:val="262626"/>
+          <w:kern w:val="0"/>
+          <w:sz w:val="20"/>
+          <w:szCs w:val="20"/>
+        </w:rPr>
+        <w:t>Replication Manager (a controller for ReplicationController resources)</w:t>
+      </w:r>
+    </w:p>
+    <w:p>
+      <w:pPr>
+        <w:autoSpaceDE w:val="0"/>
+        <w:autoSpaceDN w:val="0"/>
+        <w:adjustRightInd w:val="0"/>
+        <w:spacing w:after="0" w:line="240" w:lineRule="auto"/>
+        <w:rPr>
+          <w:rFonts w:ascii="NewBaskerville-Roman" w:hAnsi="NewBaskerville-Roman" w:cs="NewBaskerville-Roman"/>
+          <w:color w:val="262626"/>
+          <w:kern w:val="0"/>
+          <w:sz w:val="20"/>
+          <w:szCs w:val="20"/>
+        </w:rPr>
+      </w:pPr>
+      <w:r>
+        <w:rPr>
+          <w:rFonts w:ascii="Wingdings2" w:eastAsia="Wingdings2" w:hAnsi="NewBaskerville-Roman" w:cs="Wingdings2" w:hint="eastAsia"/>
+          <w:color w:val="CDA759"/>
+          <w:kern w:val="0"/>
+          <w:sz w:val="17"/>
+          <w:szCs w:val="17"/>
           <w:lang w:val="fr-FR"/>
         </w:rPr>
+        <w:t></w:t>
+      </w:r>
+      <w:r>
+        <w:rPr>
+          <w:rFonts w:ascii="Wingdings2" w:eastAsia="Wingdings2" w:hAnsi="NewBaskerville-Roman" w:cs="Wingdings2"/>
+          <w:color w:val="CDA759"/>
+          <w:kern w:val="0"/>
+          <w:sz w:val="17"/>
+          <w:szCs w:val="17"/>
+        </w:rPr>
+        <w:t xml:space="preserve"> </w:t>
+      </w:r>
+      <w:r>
+        <w:rPr>
+          <w:rFonts w:ascii="NewBaskerville-Roman" w:hAnsi="NewBaskerville-Roman" w:cs="NewBaskerville-Roman"/>
+          <w:color w:val="262626"/>
+          <w:kern w:val="0"/>
+          <w:sz w:val="20"/>
+          <w:szCs w:val="20"/>
+        </w:rPr>
+        <w:t>ReplicaSet, DaemonSet, and Job controllers</w:t>
+      </w:r>
+    </w:p>
+    <w:p>
+      <w:pPr>
+        <w:autoSpaceDE w:val="0"/>
+        <w:autoSpaceDN w:val="0"/>
+        <w:adjustRightInd w:val="0"/>
+        <w:spacing w:after="0" w:line="240" w:lineRule="auto"/>
+        <w:rPr>
+          <w:rFonts w:ascii="NewBaskerville-Roman" w:hAnsi="NewBaskerville-Roman" w:cs="NewBaskerville-Roman"/>
+          <w:color w:val="262626"/>
+          <w:kern w:val="0"/>
+          <w:sz w:val="20"/>
+          <w:szCs w:val="20"/>
+        </w:rPr>
+      </w:pPr>
+      <w:r>
+        <w:rPr>
+          <w:rFonts w:ascii="Wingdings2" w:eastAsia="Wingdings2" w:hAnsi="NewBaskerville-Roman" w:cs="Wingdings2" w:hint="eastAsia"/>
+          <w:color w:val="CDA759"/>
+          <w:kern w:val="0"/>
+          <w:sz w:val="17"/>
+          <w:szCs w:val="17"/>
+          <w:lang w:val="fr-FR"/>
+        </w:rPr>
+        <w:lastRenderedPageBreak/>
+        <w:t></w:t>
+      </w:r>
+      <w:r>
+        <w:rPr>
+          <w:rFonts w:ascii="Wingdings2" w:eastAsia="Wingdings2" w:hAnsi="NewBaskerville-Roman" w:cs="Wingdings2"/>
+          <w:color w:val="CDA759"/>
+          <w:kern w:val="0"/>
+          <w:sz w:val="17"/>
+          <w:szCs w:val="17"/>
+        </w:rPr>
+        <w:t xml:space="preserve"> </w:t>
+      </w:r>
+      <w:r>
+        <w:rPr>
+          <w:rFonts w:ascii="NewBaskerville-Roman" w:hAnsi="NewBaskerville-Roman" w:cs="NewBaskerville-Roman"/>
+          <w:color w:val="262626"/>
+          <w:kern w:val="0"/>
+          <w:sz w:val="20"/>
+          <w:szCs w:val="20"/>
+        </w:rPr>
+        <w:t>Deployment controller</w:t>
+      </w:r>
+    </w:p>
+    <w:p>
+      <w:pPr>
+        <w:autoSpaceDE w:val="0"/>
+        <w:autoSpaceDN w:val="0"/>
+        <w:adjustRightInd w:val="0"/>
+        <w:spacing w:after="0" w:line="240" w:lineRule="auto"/>
+        <w:rPr>
+          <w:rFonts w:ascii="NewBaskerville-Roman" w:hAnsi="NewBaskerville-Roman" w:cs="NewBaskerville-Roman"/>
+          <w:color w:val="262626"/>
+          <w:kern w:val="0"/>
+          <w:sz w:val="20"/>
+          <w:szCs w:val="20"/>
+        </w:rPr>
+      </w:pPr>
+      <w:r>
+        <w:rPr>
+          <w:rFonts w:ascii="Wingdings2" w:eastAsia="Wingdings2" w:hAnsi="NewBaskerville-Roman" w:cs="Wingdings2" w:hint="eastAsia"/>
+          <w:color w:val="CDA759"/>
+          <w:kern w:val="0"/>
+          <w:sz w:val="17"/>
+          <w:szCs w:val="17"/>
+          <w:lang w:val="fr-FR"/>
+        </w:rPr>
+        <w:t></w:t>
+      </w:r>
+      <w:r>
+        <w:rPr>
+          <w:rFonts w:ascii="Wingdings2" w:eastAsia="Wingdings2" w:hAnsi="NewBaskerville-Roman" w:cs="Wingdings2"/>
+          <w:color w:val="CDA759"/>
+          <w:kern w:val="0"/>
+          <w:sz w:val="17"/>
+          <w:szCs w:val="17"/>
+          <w:lang w:val="fr-FR"/>
+        </w:rPr>
+        <w:t xml:space="preserve"> </w:t>
+      </w:r>
+      <w:r>
+        <w:rPr>
+          <w:rFonts w:ascii="NewBaskerville-Roman" w:hAnsi="NewBaskerville-Roman" w:cs="NewBaskerville-Roman"/>
+          <w:color w:val="262626"/>
+          <w:kern w:val="0"/>
+          <w:sz w:val="20"/>
+          <w:szCs w:val="20"/>
+          <w:lang w:val="fr-FR"/>
+        </w:rPr>
+        <w:t>StatefulSet controller</w:t>
+      </w:r>
+    </w:p>
+    <w:p>
+      <w:pPr>
+        <w:autoSpaceDE w:val="0"/>
+        <w:autoSpaceDN w:val="0"/>
+        <w:adjustRightInd w:val="0"/>
+        <w:spacing w:after="0" w:line="240" w:lineRule="auto"/>
+        <w:rPr>
+          <w:rFonts w:ascii="NewBaskerville-Roman" w:hAnsi="NewBaskerville-Roman" w:cs="NewBaskerville-Roman"/>
+          <w:color w:val="262626"/>
+          <w:kern w:val="0"/>
+          <w:sz w:val="20"/>
+          <w:szCs w:val="20"/>
+          <w:lang w:val="fr-FR"/>
+        </w:rPr>
+      </w:pPr>
+      <w:r>
+        <w:rPr>
+          <w:rFonts w:ascii="Wingdings2" w:eastAsia="Wingdings2" w:hAnsi="NewBaskerville-Roman" w:cs="Wingdings2" w:hint="eastAsia"/>
+          <w:color w:val="CDA759"/>
+          <w:kern w:val="0"/>
+          <w:sz w:val="17"/>
+          <w:szCs w:val="17"/>
+          <w:lang w:val="fr-FR"/>
+        </w:rPr>
+        <w:t></w:t>
+      </w:r>
+      <w:r>
+        <w:rPr>
+          <w:rFonts w:ascii="Wingdings2" w:eastAsia="Wingdings2" w:hAnsi="NewBaskerville-Roman" w:cs="Wingdings2"/>
+          <w:color w:val="CDA759"/>
+          <w:kern w:val="0"/>
+          <w:sz w:val="17"/>
+          <w:szCs w:val="17"/>
+          <w:lang w:val="fr-FR"/>
+        </w:rPr>
+        <w:t xml:space="preserve"> </w:t>
+      </w:r>
+      <w:r>
+        <w:rPr>
+          <w:rFonts w:ascii="NewBaskerville-Roman" w:hAnsi="NewBaskerville-Roman" w:cs="NewBaskerville-Roman"/>
+          <w:color w:val="262626"/>
+          <w:kern w:val="0"/>
+          <w:sz w:val="20"/>
+          <w:szCs w:val="20"/>
+          <w:lang w:val="fr-FR"/>
+        </w:rPr>
+        <w:t>Node controller</w:t>
+      </w:r>
+    </w:p>
+    <w:p>
+      <w:pPr>
+        <w:autoSpaceDE w:val="0"/>
+        <w:autoSpaceDN w:val="0"/>
+        <w:adjustRightInd w:val="0"/>
+        <w:spacing w:after="0" w:line="240" w:lineRule="auto"/>
+        <w:rPr>
+          <w:rFonts w:ascii="NewBaskerville-Roman" w:hAnsi="NewBaskerville-Roman" w:cs="NewBaskerville-Roman"/>
+          <w:color w:val="262626"/>
+          <w:kern w:val="0"/>
+          <w:sz w:val="20"/>
+          <w:szCs w:val="20"/>
+          <w:lang w:val="fr-FR"/>
+        </w:rPr>
+      </w:pPr>
+      <w:r>
+        <w:rPr>
+          <w:rFonts w:ascii="Wingdings2" w:eastAsia="Wingdings2" w:hAnsi="NewBaskerville-Roman" w:cs="Wingdings2" w:hint="eastAsia"/>
+          <w:color w:val="CDA759"/>
+          <w:kern w:val="0"/>
+          <w:sz w:val="17"/>
+          <w:szCs w:val="17"/>
+          <w:lang w:val="fr-FR"/>
+        </w:rPr>
+        <w:t></w:t>
+      </w:r>
+      <w:r>
+        <w:rPr>
+          <w:rFonts w:ascii="Wingdings2" w:eastAsia="Wingdings2" w:hAnsi="NewBaskerville-Roman" w:cs="Wingdings2"/>
+          <w:color w:val="CDA759"/>
+          <w:kern w:val="0"/>
+          <w:sz w:val="17"/>
+          <w:szCs w:val="17"/>
+          <w:lang w:val="fr-FR"/>
+        </w:rPr>
+        <w:t xml:space="preserve"> </w:t>
+      </w:r>
+      <w:r>
+        <w:rPr>
+          <w:rFonts w:ascii="NewBaskerville-Roman" w:hAnsi="NewBaskerville-Roman" w:cs="NewBaskerville-Roman"/>
+          <w:color w:val="262626"/>
+          <w:kern w:val="0"/>
+          <w:sz w:val="20"/>
+          <w:szCs w:val="20"/>
+          <w:lang w:val="fr-FR"/>
+        </w:rPr>
+        <w:t>Service controller</w:t>
+      </w:r>
+    </w:p>
+    <w:p>
+      <w:pPr>
+        <w:autoSpaceDE w:val="0"/>
+        <w:autoSpaceDN w:val="0"/>
+        <w:adjustRightInd w:val="0"/>
+        <w:spacing w:after="0" w:line="240" w:lineRule="auto"/>
+        <w:rPr>
+          <w:rFonts w:ascii="NewBaskerville-Roman" w:hAnsi="NewBaskerville-Roman" w:cs="NewBaskerville-Roman"/>
+          <w:color w:val="262626"/>
+          <w:kern w:val="0"/>
+          <w:sz w:val="20"/>
+          <w:szCs w:val="20"/>
+          <w:lang w:val="fr-FR"/>
+        </w:rPr>
+      </w:pPr>
+      <w:r>
+        <w:rPr>
+          <w:rFonts w:ascii="Wingdings2" w:eastAsia="Wingdings2" w:hAnsi="NewBaskerville-Roman" w:cs="Wingdings2" w:hint="eastAsia"/>
+          <w:color w:val="CDA759"/>
+          <w:kern w:val="0"/>
+          <w:sz w:val="17"/>
+          <w:szCs w:val="17"/>
+          <w:lang w:val="fr-FR"/>
+        </w:rPr>
+        <w:t></w:t>
+      </w:r>
+      <w:r>
+        <w:rPr>
+          <w:rFonts w:ascii="Wingdings2" w:eastAsia="Wingdings2" w:hAnsi="NewBaskerville-Roman" w:cs="Wingdings2"/>
+          <w:color w:val="CDA759"/>
+          <w:kern w:val="0"/>
+          <w:sz w:val="17"/>
+          <w:szCs w:val="17"/>
+          <w:lang w:val="fr-FR"/>
+        </w:rPr>
+        <w:t xml:space="preserve"> </w:t>
+      </w:r>
+      <w:r>
+        <w:rPr>
+          <w:rFonts w:ascii="NewBaskerville-Roman" w:hAnsi="NewBaskerville-Roman" w:cs="NewBaskerville-Roman"/>
+          <w:color w:val="262626"/>
+          <w:kern w:val="0"/>
+          <w:sz w:val="20"/>
+          <w:szCs w:val="20"/>
+          <w:lang w:val="fr-FR"/>
+        </w:rPr>
+        <w:t>Endpoints controller</w:t>
+      </w:r>
+    </w:p>
+    <w:p>
+      <w:pPr>
+        <w:autoSpaceDE w:val="0"/>
+        <w:autoSpaceDN w:val="0"/>
+        <w:adjustRightInd w:val="0"/>
+        <w:spacing w:after="0" w:line="240" w:lineRule="auto"/>
+        <w:rPr>
+          <w:rFonts w:ascii="NewBaskerville-Roman" w:hAnsi="NewBaskerville-Roman" w:cs="NewBaskerville-Roman"/>
+          <w:color w:val="262626"/>
+          <w:kern w:val="0"/>
+          <w:sz w:val="20"/>
+          <w:szCs w:val="20"/>
+          <w:lang w:val="fr-FR"/>
+        </w:rPr>
+      </w:pPr>
+      <w:r>
+        <w:rPr>
+          <w:rFonts w:ascii="Wingdings2" w:eastAsia="Wingdings2" w:hAnsi="NewBaskerville-Roman" w:cs="Wingdings2" w:hint="eastAsia"/>
+          <w:color w:val="CDA759"/>
+          <w:kern w:val="0"/>
+          <w:sz w:val="17"/>
+          <w:szCs w:val="17"/>
+          <w:lang w:val="fr-FR"/>
+        </w:rPr>
+        <w:t></w:t>
+      </w:r>
+      <w:r>
+        <w:rPr>
+          <w:rFonts w:ascii="Wingdings2" w:eastAsia="Wingdings2" w:hAnsi="NewBaskerville-Roman" w:cs="Wingdings2"/>
+          <w:color w:val="CDA759"/>
+          <w:kern w:val="0"/>
+          <w:sz w:val="17"/>
+          <w:szCs w:val="17"/>
+          <w:lang w:val="fr-FR"/>
+        </w:rPr>
+        <w:t xml:space="preserve"> </w:t>
+      </w:r>
+      <w:r>
+        <w:rPr>
+          <w:rFonts w:ascii="NewBaskerville-Roman" w:hAnsi="NewBaskerville-Roman" w:cs="NewBaskerville-Roman"/>
+          <w:color w:val="262626"/>
+          <w:kern w:val="0"/>
+          <w:sz w:val="20"/>
+          <w:szCs w:val="20"/>
+          <w:lang w:val="fr-FR"/>
+        </w:rPr>
+        <w:t>Namespace controller</w:t>
+      </w:r>
+    </w:p>
+    <w:p>
+      <w:pPr>
+        <w:autoSpaceDE w:val="0"/>
+        <w:autoSpaceDN w:val="0"/>
+        <w:adjustRightInd w:val="0"/>
+        <w:spacing w:after="0" w:line="240" w:lineRule="auto"/>
+        <w:rPr>
+          <w:rFonts w:ascii="NewBaskerville-Roman" w:hAnsi="NewBaskerville-Roman" w:cs="NewBaskerville-Roman"/>
+          <w:color w:val="262626"/>
+          <w:kern w:val="0"/>
+          <w:sz w:val="20"/>
+          <w:szCs w:val="20"/>
+          <w:lang w:val="fr-FR"/>
+        </w:rPr>
+      </w:pPr>
+      <w:r>
+        <w:rPr>
+          <w:rFonts w:ascii="Wingdings2" w:eastAsia="Wingdings2" w:hAnsi="NewBaskerville-Roman" w:cs="Wingdings2" w:hint="eastAsia"/>
+          <w:color w:val="CDA759"/>
+          <w:kern w:val="0"/>
+          <w:sz w:val="17"/>
+          <w:szCs w:val="17"/>
+          <w:lang w:val="fr-FR"/>
+        </w:rPr>
+        <w:t></w:t>
+      </w:r>
+      <w:r>
+        <w:rPr>
+          <w:rFonts w:ascii="Wingdings2" w:eastAsia="Wingdings2" w:hAnsi="NewBaskerville-Roman" w:cs="Wingdings2"/>
+          <w:color w:val="CDA759"/>
+          <w:kern w:val="0"/>
+          <w:sz w:val="17"/>
+          <w:szCs w:val="17"/>
+          <w:lang w:val="fr-FR"/>
+        </w:rPr>
+        <w:t xml:space="preserve"> </w:t>
+      </w:r>
+      <w:r>
+        <w:rPr>
+          <w:rFonts w:ascii="NewBaskerville-Roman" w:hAnsi="NewBaskerville-Roman" w:cs="NewBaskerville-Roman"/>
+          <w:color w:val="262626"/>
+          <w:kern w:val="0"/>
+          <w:sz w:val="20"/>
+          <w:szCs w:val="20"/>
+          <w:lang w:val="fr-FR"/>
+        </w:rPr>
+        <w:t>PersistentVolume controller</w:t>
+      </w:r>
+    </w:p>
+    <w:p>
+      <w:pPr>
+        <w:autoSpaceDE w:val="0"/>
+        <w:autoSpaceDN w:val="0"/>
+        <w:adjustRightInd w:val="0"/>
+        <w:spacing w:after="0" w:line="240" w:lineRule="auto"/>
+        <w:rPr>
+          <w:rFonts w:ascii="NewBaskerville-Roman" w:hAnsi="NewBaskerville-Roman" w:cs="NewBaskerville-Roman"/>
+          <w:color w:val="262626"/>
+          <w:kern w:val="0"/>
+          <w:sz w:val="20"/>
+          <w:szCs w:val="20"/>
+          <w:lang w:val="fr-FR"/>
+        </w:rPr>
+      </w:pPr>
+      <w:r>
+        <w:rPr>
+          <w:rFonts w:ascii="Wingdings2" w:eastAsia="Wingdings2" w:hAnsi="NewBaskerville-Roman" w:cs="Wingdings2" w:hint="eastAsia"/>
+          <w:color w:val="CDA759"/>
+          <w:kern w:val="0"/>
+          <w:sz w:val="17"/>
+          <w:szCs w:val="17"/>
+          <w:lang w:val="fr-FR"/>
+        </w:rPr>
+        <w:t></w:t>
+      </w:r>
+      <w:r>
+        <w:rPr>
+          <w:rFonts w:ascii="Wingdings2" w:eastAsia="Wingdings2" w:hAnsi="NewBaskerville-Roman" w:cs="Wingdings2"/>
+          <w:color w:val="CDA759"/>
+          <w:kern w:val="0"/>
+          <w:sz w:val="17"/>
+          <w:szCs w:val="17"/>
+          <w:lang w:val="fr-FR"/>
+        </w:rPr>
+        <w:t xml:space="preserve"> </w:t>
+      </w:r>
+      <w:r>
+        <w:rPr>
+          <w:rFonts w:ascii="NewBaskerville-Roman" w:hAnsi="NewBaskerville-Roman" w:cs="NewBaskerville-Roman"/>
+          <w:color w:val="262626"/>
+          <w:kern w:val="0"/>
+          <w:sz w:val="20"/>
+          <w:szCs w:val="20"/>
+          <w:lang w:val="fr-FR"/>
+        </w:rPr>
+        <w:t>Others</w:t>
+      </w:r>
+    </w:p>
+    <w:p>
+      <w:pPr>
+        <w:autoSpaceDE w:val="0"/>
+        <w:autoSpaceDN w:val="0"/>
+        <w:adjustRightInd w:val="0"/>
+        <w:spacing w:after="0" w:line="240" w:lineRule="auto"/>
+        <w:rPr>
+          <w:rFonts w:ascii="NewBaskerville-Roman" w:hAnsi="NewBaskerville-Roman" w:cs="NewBaskerville-Roman"/>
+          <w:color w:val="262626"/>
+          <w:kern w:val="0"/>
+          <w:sz w:val="20"/>
+          <w:szCs w:val="20"/>
+          <w:lang w:val="fr-FR"/>
+        </w:rPr>
+      </w:pPr>
+    </w:p>
+    <w:p>
+      <w:pPr>
+        <w:autoSpaceDE w:val="0"/>
+        <w:autoSpaceDN w:val="0"/>
+        <w:adjustRightInd w:val="0"/>
+        <w:spacing w:after="0" w:line="240" w:lineRule="auto"/>
+        <w:rPr>
+          <w:rFonts w:ascii="NewBaskerville-Roman" w:hAnsi="NewBaskerville-Roman" w:cs="NewBaskerville-Roman"/>
+          <w:color w:val="262626"/>
+          <w:kern w:val="0"/>
+          <w:sz w:val="20"/>
+          <w:szCs w:val="20"/>
+        </w:rPr>
+      </w:pPr>
+      <w:r>
+        <w:rPr>
+          <w:rFonts w:ascii="NewBaskerville-Roman" w:hAnsi="NewBaskerville-Roman" w:cs="NewBaskerville-Roman"/>
+          <w:color w:val="262626"/>
+          <w:kern w:val="0"/>
+          <w:sz w:val="20"/>
+          <w:szCs w:val="20"/>
+        </w:rPr>
+        <w:t>What each of these controllers does should be evident from its name. From the list,</w:t>
+      </w:r>
+      <w:r>
+        <w:rPr>
+          <w:rFonts w:ascii="NewBaskerville-Roman" w:hAnsi="NewBaskerville-Roman" w:cs="NewBaskerville-Roman"/>
+          <w:color w:val="262626"/>
+          <w:kern w:val="0"/>
+          <w:sz w:val="20"/>
+          <w:szCs w:val="20"/>
+        </w:rPr>
+        <w:t xml:space="preserve"> </w:t>
+      </w:r>
+      <w:r>
+        <w:rPr>
+          <w:rFonts w:ascii="NewBaskerville-Roman" w:hAnsi="NewBaskerville-Roman" w:cs="NewBaskerville-Roman"/>
+          <w:color w:val="262626"/>
+          <w:kern w:val="0"/>
+          <w:sz w:val="20"/>
+          <w:szCs w:val="20"/>
+        </w:rPr>
+        <w:t>you can tell there’s a controller for almost every resource you can create. Resources</w:t>
+      </w:r>
+      <w:r>
+        <w:rPr>
+          <w:rFonts w:ascii="NewBaskerville-Roman" w:hAnsi="NewBaskerville-Roman" w:cs="NewBaskerville-Roman"/>
+          <w:color w:val="262626"/>
+          <w:kern w:val="0"/>
+          <w:sz w:val="20"/>
+          <w:szCs w:val="20"/>
+        </w:rPr>
+        <w:t xml:space="preserve"> </w:t>
+      </w:r>
+      <w:r>
+        <w:rPr>
+          <w:rFonts w:ascii="NewBaskerville-Roman" w:hAnsi="NewBaskerville-Roman" w:cs="NewBaskerville-Roman"/>
+          <w:color w:val="262626"/>
+          <w:kern w:val="0"/>
+          <w:sz w:val="20"/>
+          <w:szCs w:val="20"/>
+        </w:rPr>
+        <w:t>are descriptions of what should be running in the cluster, whereas the controllers are</w:t>
+      </w:r>
+      <w:r>
+        <w:rPr>
+          <w:rFonts w:ascii="NewBaskerville-Roman" w:hAnsi="NewBaskerville-Roman" w:cs="NewBaskerville-Roman"/>
+          <w:color w:val="262626"/>
+          <w:kern w:val="0"/>
+          <w:sz w:val="20"/>
+          <w:szCs w:val="20"/>
+        </w:rPr>
+        <w:t xml:space="preserve"> </w:t>
+      </w:r>
+      <w:r>
+        <w:rPr>
+          <w:rFonts w:ascii="NewBaskerville-Roman" w:hAnsi="NewBaskerville-Roman" w:cs="NewBaskerville-Roman"/>
+          <w:color w:val="262626"/>
+          <w:kern w:val="0"/>
+          <w:sz w:val="20"/>
+          <w:szCs w:val="20"/>
+        </w:rPr>
+        <w:t>the active Kubernetes components that perform actual work as a result of the deployed</w:t>
+      </w:r>
+      <w:r>
+        <w:rPr>
+          <w:rFonts w:ascii="NewBaskerville-Roman" w:hAnsi="NewBaskerville-Roman" w:cs="NewBaskerville-Roman"/>
+          <w:color w:val="262626"/>
+          <w:kern w:val="0"/>
+          <w:sz w:val="20"/>
+          <w:szCs w:val="20"/>
+        </w:rPr>
+        <w:t xml:space="preserve"> </w:t>
+      </w:r>
+      <w:r>
+        <w:rPr>
+          <w:rFonts w:ascii="NewBaskerville-Roman" w:hAnsi="NewBaskerville-Roman" w:cs="NewBaskerville-Roman"/>
+          <w:color w:val="262626"/>
+          <w:kern w:val="0"/>
+          <w:sz w:val="20"/>
+          <w:szCs w:val="20"/>
+        </w:rPr>
+        <w:t>resources.</w:t>
+      </w:r>
+    </w:p>
+    <w:p>
+      <w:pPr>
+        <w:autoSpaceDE w:val="0"/>
+        <w:autoSpaceDN w:val="0"/>
+        <w:adjustRightInd w:val="0"/>
+        <w:spacing w:after="0" w:line="240" w:lineRule="auto"/>
+        <w:rPr>
+          <w:rFonts w:ascii="NewBaskerville-Roman" w:hAnsi="NewBaskerville-Roman" w:cs="NewBaskerville-Roman"/>
+          <w:color w:val="262626"/>
+          <w:kern w:val="0"/>
+          <w:sz w:val="20"/>
+          <w:szCs w:val="20"/>
+        </w:rPr>
+      </w:pPr>
+      <w:r>
+        <w:rPr>
+          <w:rFonts w:ascii="NewBaskerville-Roman" w:hAnsi="NewBaskerville-Roman" w:cs="NewBaskerville-Roman"/>
+          <w:color w:val="262626"/>
+          <w:kern w:val="0"/>
+          <w:sz w:val="20"/>
+          <w:szCs w:val="20"/>
+        </w:rPr>
+        <w:t>Controllers do many different things, but they all watch the API server for changes to</w:t>
+      </w:r>
+      <w:r>
+        <w:rPr>
+          <w:rFonts w:ascii="NewBaskerville-Roman" w:hAnsi="NewBaskerville-Roman" w:cs="NewBaskerville-Roman"/>
+          <w:color w:val="262626"/>
+          <w:kern w:val="0"/>
+          <w:sz w:val="20"/>
+          <w:szCs w:val="20"/>
+        </w:rPr>
+        <w:t xml:space="preserve"> </w:t>
+      </w:r>
+      <w:r>
+        <w:rPr>
+          <w:rFonts w:ascii="NewBaskerville-Roman" w:hAnsi="NewBaskerville-Roman" w:cs="NewBaskerville-Roman"/>
+          <w:color w:val="262626"/>
+          <w:kern w:val="0"/>
+          <w:sz w:val="20"/>
+          <w:szCs w:val="20"/>
+        </w:rPr>
+        <w:t>resources (Deployments, Services, and so on) and perform operations for each change</w:t>
+      </w:r>
+      <w:r>
+        <w:rPr>
+          <w:rFonts w:ascii="NewBaskerville-Roman" w:hAnsi="NewBaskerville-Roman" w:cs="NewBaskerville-Roman"/>
+          <w:color w:val="262626"/>
+          <w:kern w:val="0"/>
+          <w:sz w:val="20"/>
+          <w:szCs w:val="20"/>
+        </w:rPr>
         <w:t>.</w:t>
       </w:r>
     </w:p>
@@ -2134,6 +3553,331 @@
           <w:kern w:val="0"/>
           <w:sz w:val="20"/>
           <w:szCs w:val="20"/>
+        </w:rPr>
+      </w:pPr>
+      <w:r>
+        <w:rPr>
+          <w:rFonts w:ascii="NewBaskerville-Roman" w:hAnsi="NewBaskerville-Roman" w:cs="NewBaskerville-Roman"/>
+          <w:color w:val="262626"/>
+          <w:kern w:val="0"/>
+          <w:sz w:val="20"/>
+          <w:szCs w:val="20"/>
+        </w:rPr>
+        <w:t>Most of the time, these operations include creating other resources or updating the</w:t>
+      </w:r>
+      <w:r>
+        <w:rPr>
+          <w:rFonts w:ascii="NewBaskerville-Roman" w:hAnsi="NewBaskerville-Roman" w:cs="NewBaskerville-Roman"/>
+          <w:color w:val="262626"/>
+          <w:kern w:val="0"/>
+          <w:sz w:val="20"/>
+          <w:szCs w:val="20"/>
+        </w:rPr>
+        <w:t xml:space="preserve"> </w:t>
+      </w:r>
+      <w:r>
+        <w:rPr>
+          <w:rFonts w:ascii="NewBaskerville-Roman" w:hAnsi="NewBaskerville-Roman" w:cs="NewBaskerville-Roman"/>
+          <w:color w:val="262626"/>
+          <w:kern w:val="0"/>
+          <w:sz w:val="20"/>
+          <w:szCs w:val="20"/>
+        </w:rPr>
+        <w:t xml:space="preserve">watched resources themselves (to update the object’s </w:t>
+      </w:r>
+      <w:r>
+        <w:rPr>
+          <w:rFonts w:ascii="Courier" w:hAnsi="Courier" w:cs="Courier"/>
+          <w:color w:val="262626"/>
+          <w:kern w:val="0"/>
+          <w:sz w:val="19"/>
+          <w:szCs w:val="19"/>
+        </w:rPr>
+        <w:t>status</w:t>
+      </w:r>
+      <w:r>
+        <w:rPr>
+          <w:rFonts w:ascii="NewBaskerville-Roman" w:hAnsi="NewBaskerville-Roman" w:cs="NewBaskerville-Roman"/>
+          <w:color w:val="262626"/>
+          <w:kern w:val="0"/>
+          <w:sz w:val="20"/>
+          <w:szCs w:val="20"/>
+        </w:rPr>
+        <w:t>, for example).</w:t>
+      </w:r>
+    </w:p>
+    <w:p>
+      <w:pPr>
+        <w:autoSpaceDE w:val="0"/>
+        <w:autoSpaceDN w:val="0"/>
+        <w:adjustRightInd w:val="0"/>
+        <w:spacing w:after="0" w:line="240" w:lineRule="auto"/>
+        <w:rPr>
+          <w:rFonts w:ascii="NewBaskerville-Roman" w:hAnsi="NewBaskerville-Roman" w:cs="NewBaskerville-Roman"/>
+          <w:color w:val="262626"/>
+          <w:kern w:val="0"/>
+          <w:sz w:val="20"/>
+          <w:szCs w:val="20"/>
+        </w:rPr>
+      </w:pPr>
+      <w:r>
+        <w:rPr>
+          <w:rFonts w:ascii="NewBaskerville-Roman" w:hAnsi="NewBaskerville-Roman" w:cs="NewBaskerville-Roman"/>
+          <w:color w:val="262626"/>
+          <w:kern w:val="0"/>
+          <w:sz w:val="20"/>
+          <w:szCs w:val="20"/>
+        </w:rPr>
+        <w:t>In general, controllers run a reconciliation loop, which reconciles the actual state</w:t>
+      </w:r>
+      <w:r>
+        <w:rPr>
+          <w:rFonts w:ascii="NewBaskerville-Roman" w:hAnsi="NewBaskerville-Roman" w:cs="NewBaskerville-Roman"/>
+          <w:color w:val="262626"/>
+          <w:kern w:val="0"/>
+          <w:sz w:val="20"/>
+          <w:szCs w:val="20"/>
+        </w:rPr>
+        <w:t xml:space="preserve"> </w:t>
+      </w:r>
+      <w:r>
+        <w:rPr>
+          <w:rFonts w:ascii="NewBaskerville-Roman" w:hAnsi="NewBaskerville-Roman" w:cs="NewBaskerville-Roman"/>
+          <w:color w:val="262626"/>
+          <w:kern w:val="0"/>
+          <w:sz w:val="20"/>
+          <w:szCs w:val="20"/>
+        </w:rPr>
+        <w:t xml:space="preserve">with the desired state (specified in the resource’s </w:t>
+      </w:r>
+      <w:r>
+        <w:rPr>
+          <w:rFonts w:ascii="Courier" w:hAnsi="Courier" w:cs="Courier"/>
+          <w:color w:val="262626"/>
+          <w:kern w:val="0"/>
+          <w:sz w:val="19"/>
+          <w:szCs w:val="19"/>
+        </w:rPr>
+        <w:t xml:space="preserve">spec </w:t>
+      </w:r>
+      <w:r>
+        <w:rPr>
+          <w:rFonts w:ascii="NewBaskerville-Roman" w:hAnsi="NewBaskerville-Roman" w:cs="NewBaskerville-Roman"/>
+          <w:color w:val="262626"/>
+          <w:kern w:val="0"/>
+          <w:sz w:val="20"/>
+          <w:szCs w:val="20"/>
+        </w:rPr>
+        <w:t>section) and writes the new</w:t>
+      </w:r>
+      <w:r>
+        <w:rPr>
+          <w:rFonts w:ascii="NewBaskerville-Roman" w:hAnsi="NewBaskerville-Roman" w:cs="NewBaskerville-Roman"/>
+          <w:color w:val="262626"/>
+          <w:kern w:val="0"/>
+          <w:sz w:val="20"/>
+          <w:szCs w:val="20"/>
+        </w:rPr>
+        <w:t xml:space="preserve"> </w:t>
+      </w:r>
+      <w:r>
+        <w:rPr>
+          <w:rFonts w:ascii="NewBaskerville-Roman" w:hAnsi="NewBaskerville-Roman" w:cs="NewBaskerville-Roman"/>
+          <w:color w:val="262626"/>
+          <w:kern w:val="0"/>
+          <w:sz w:val="20"/>
+          <w:szCs w:val="20"/>
+        </w:rPr>
+        <w:t xml:space="preserve">actual state to the resource’s </w:t>
+      </w:r>
+      <w:r>
+        <w:rPr>
+          <w:rFonts w:ascii="Courier" w:hAnsi="Courier" w:cs="Courier"/>
+          <w:color w:val="262626"/>
+          <w:kern w:val="0"/>
+          <w:sz w:val="19"/>
+          <w:szCs w:val="19"/>
+        </w:rPr>
+        <w:t>status</w:t>
+      </w:r>
+      <w:r>
+        <w:rPr>
+          <w:rFonts w:ascii="Courier" w:hAnsi="Courier" w:cs="Courier"/>
+          <w:color w:val="262626"/>
+          <w:kern w:val="0"/>
+          <w:sz w:val="19"/>
+          <w:szCs w:val="19"/>
+        </w:rPr>
+        <w:t xml:space="preserve"> </w:t>
+      </w:r>
+      <w:r>
+        <w:rPr>
+          <w:rFonts w:ascii="NewBaskerville-Roman" w:hAnsi="NewBaskerville-Roman" w:cs="NewBaskerville-Roman"/>
+          <w:color w:val="262626"/>
+          <w:kern w:val="0"/>
+          <w:sz w:val="20"/>
+          <w:szCs w:val="20"/>
+        </w:rPr>
+        <w:t>section. Controllers use the watch mechanism to</w:t>
+      </w:r>
+      <w:r>
+        <w:rPr>
+          <w:rFonts w:ascii="NewBaskerville-Roman" w:hAnsi="NewBaskerville-Roman" w:cs="NewBaskerville-Roman"/>
+          <w:color w:val="262626"/>
+          <w:kern w:val="0"/>
+          <w:sz w:val="20"/>
+          <w:szCs w:val="20"/>
+        </w:rPr>
+        <w:t xml:space="preserve"> </w:t>
+      </w:r>
+      <w:r>
+        <w:rPr>
+          <w:rFonts w:ascii="NewBaskerville-Roman" w:hAnsi="NewBaskerville-Roman" w:cs="NewBaskerville-Roman"/>
+          <w:color w:val="262626"/>
+          <w:kern w:val="0"/>
+          <w:sz w:val="20"/>
+          <w:szCs w:val="20"/>
+        </w:rPr>
+        <w:t>be notified of changes, but because using watches doesn’t guarantee the controller</w:t>
+      </w:r>
+      <w:r>
+        <w:rPr>
+          <w:rFonts w:ascii="NewBaskerville-Roman" w:hAnsi="NewBaskerville-Roman" w:cs="NewBaskerville-Roman"/>
+          <w:color w:val="262626"/>
+          <w:kern w:val="0"/>
+          <w:sz w:val="20"/>
+          <w:szCs w:val="20"/>
+        </w:rPr>
+        <w:t xml:space="preserve"> </w:t>
+      </w:r>
+      <w:r>
+        <w:rPr>
+          <w:rFonts w:ascii="NewBaskerville-Roman" w:hAnsi="NewBaskerville-Roman" w:cs="NewBaskerville-Roman"/>
+          <w:color w:val="262626"/>
+          <w:kern w:val="0"/>
+          <w:sz w:val="20"/>
+          <w:szCs w:val="20"/>
+        </w:rPr>
+        <w:t>won’t miss an event, they also perform a re-list operation periodically to make sure</w:t>
+      </w:r>
+      <w:r>
+        <w:rPr>
+          <w:rFonts w:ascii="NewBaskerville-Roman" w:hAnsi="NewBaskerville-Roman" w:cs="NewBaskerville-Roman"/>
+          <w:color w:val="262626"/>
+          <w:kern w:val="0"/>
+          <w:sz w:val="20"/>
+          <w:szCs w:val="20"/>
+        </w:rPr>
+        <w:t xml:space="preserve"> </w:t>
+      </w:r>
+      <w:r>
+        <w:rPr>
+          <w:rFonts w:ascii="NewBaskerville-Roman" w:hAnsi="NewBaskerville-Roman" w:cs="NewBaskerville-Roman"/>
+          <w:color w:val="262626"/>
+          <w:kern w:val="0"/>
+          <w:sz w:val="20"/>
+          <w:szCs w:val="20"/>
+        </w:rPr>
+        <w:t>they haven’t missed anything.</w:t>
+      </w:r>
+    </w:p>
+    <w:p>
+      <w:pPr>
+        <w:autoSpaceDE w:val="0"/>
+        <w:autoSpaceDN w:val="0"/>
+        <w:adjustRightInd w:val="0"/>
+        <w:spacing w:after="0" w:line="240" w:lineRule="auto"/>
+        <w:rPr>
+          <w:rFonts w:ascii="NewBaskerville-Roman" w:hAnsi="NewBaskerville-Roman" w:cs="NewBaskerville-Roman"/>
+          <w:color w:val="262626"/>
+          <w:kern w:val="0"/>
+          <w:sz w:val="20"/>
+          <w:szCs w:val="20"/>
+        </w:rPr>
+      </w:pPr>
+      <w:r>
+        <w:rPr>
+          <w:rFonts w:ascii="NewBaskerville-Roman" w:hAnsi="NewBaskerville-Roman" w:cs="NewBaskerville-Roman"/>
+          <w:color w:val="262626"/>
+          <w:kern w:val="0"/>
+          <w:sz w:val="20"/>
+          <w:szCs w:val="20"/>
+        </w:rPr>
+        <w:t>Controllers never talk to each other directly. They don’t even know any other controllers</w:t>
+      </w:r>
+      <w:r>
+        <w:rPr>
+          <w:rFonts w:ascii="NewBaskerville-Roman" w:hAnsi="NewBaskerville-Roman" w:cs="NewBaskerville-Roman"/>
+          <w:color w:val="262626"/>
+          <w:kern w:val="0"/>
+          <w:sz w:val="20"/>
+          <w:szCs w:val="20"/>
+        </w:rPr>
+        <w:t xml:space="preserve"> </w:t>
+      </w:r>
+      <w:r>
+        <w:rPr>
+          <w:rFonts w:ascii="NewBaskerville-Roman" w:hAnsi="NewBaskerville-Roman" w:cs="NewBaskerville-Roman"/>
+          <w:color w:val="262626"/>
+          <w:kern w:val="0"/>
+          <w:sz w:val="20"/>
+          <w:szCs w:val="20"/>
+        </w:rPr>
+        <w:t>exist. Each controller connects to the API server and, through the watch</w:t>
+      </w:r>
+      <w:r>
+        <w:rPr>
+          <w:rFonts w:ascii="NewBaskerville-Roman" w:hAnsi="NewBaskerville-Roman" w:cs="NewBaskerville-Roman"/>
+          <w:color w:val="262626"/>
+          <w:kern w:val="0"/>
+          <w:sz w:val="20"/>
+          <w:szCs w:val="20"/>
+        </w:rPr>
+        <w:t xml:space="preserve"> </w:t>
+      </w:r>
+      <w:r>
+        <w:rPr>
+          <w:rFonts w:ascii="NewBaskerville-Roman" w:hAnsi="NewBaskerville-Roman" w:cs="NewBaskerville-Roman"/>
+          <w:color w:val="262626"/>
+          <w:kern w:val="0"/>
+          <w:sz w:val="20"/>
+          <w:szCs w:val="20"/>
+        </w:rPr>
+        <w:t>mechanism described in section 11.1.3, asks to be notified when a change occurs in</w:t>
+      </w:r>
+      <w:r>
+        <w:rPr>
+          <w:rFonts w:ascii="NewBaskerville-Roman" w:hAnsi="NewBaskerville-Roman" w:cs="NewBaskerville-Roman"/>
+          <w:color w:val="262626"/>
+          <w:kern w:val="0"/>
+          <w:sz w:val="20"/>
+          <w:szCs w:val="20"/>
+        </w:rPr>
+        <w:t xml:space="preserve"> </w:t>
+      </w:r>
+      <w:r>
+        <w:rPr>
+          <w:rFonts w:ascii="NewBaskerville-Roman" w:hAnsi="NewBaskerville-Roman" w:cs="NewBaskerville-Roman"/>
+          <w:color w:val="262626"/>
+          <w:kern w:val="0"/>
+          <w:sz w:val="20"/>
+          <w:szCs w:val="20"/>
+        </w:rPr>
+        <w:t>the list of resources of any type the controller is responsible for.</w:t>
+      </w:r>
+    </w:p>
+    <w:p>
+      <w:pPr>
+        <w:autoSpaceDE w:val="0"/>
+        <w:autoSpaceDN w:val="0"/>
+        <w:adjustRightInd w:val="0"/>
+        <w:spacing w:after="0" w:line="240" w:lineRule="auto"/>
+        <w:rPr>
+          <w:rFonts w:ascii="NewBaskerville-Roman" w:hAnsi="NewBaskerville-Roman" w:cs="NewBaskerville-Roman"/>
+          <w:color w:val="262626"/>
+          <w:kern w:val="0"/>
+          <w:sz w:val="20"/>
+          <w:szCs w:val="20"/>
           <w:lang w:val="fr-FR"/>
         </w:rPr>
       </w:pPr>
@@ -2144,75 +3888,199 @@
           <w:kern w:val="0"/>
           <w:sz w:val="20"/>
           <w:szCs w:val="20"/>
+        </w:rPr>
+        <w:t>Again, all these controllers operate on the API objects through the</w:t>
+      </w:r>
+      <w:r>
+        <w:rPr>
+          <w:rFonts w:ascii="NewBaskerville-Roman" w:hAnsi="NewBaskerville-Roman" w:cs="NewBaskerville-Roman"/>
+          <w:color w:val="262626"/>
+          <w:kern w:val="0"/>
+          <w:sz w:val="20"/>
+          <w:szCs w:val="20"/>
+        </w:rPr>
+        <w:t xml:space="preserve"> </w:t>
+      </w:r>
+      <w:r>
+        <w:rPr>
+          <w:rFonts w:ascii="NewBaskerville-Roman" w:hAnsi="NewBaskerville-Roman" w:cs="NewBaskerville-Roman"/>
+          <w:color w:val="262626"/>
+          <w:kern w:val="0"/>
+          <w:sz w:val="20"/>
+          <w:szCs w:val="20"/>
+        </w:rPr>
+        <w:t>API server. They don’t communicate</w:t>
+      </w:r>
+      <w:r>
+        <w:rPr>
+          <w:rFonts w:ascii="NewBaskerville-Roman" w:hAnsi="NewBaskerville-Roman" w:cs="NewBaskerville-Roman"/>
+          <w:color w:val="262626"/>
+          <w:kern w:val="0"/>
+          <w:sz w:val="20"/>
+          <w:szCs w:val="20"/>
+        </w:rPr>
+        <w:t xml:space="preserve"> </w:t>
+      </w:r>
+      <w:r>
+        <w:rPr>
+          <w:rFonts w:ascii="NewBaskerville-Roman" w:hAnsi="NewBaskerville-Roman" w:cs="NewBaskerville-Roman"/>
+          <w:color w:val="262626"/>
+          <w:kern w:val="0"/>
+          <w:sz w:val="20"/>
+          <w:szCs w:val="20"/>
+        </w:rPr>
+        <w:t>with the Kubelets directly or issue any kind of</w:t>
+      </w:r>
+      <w:r>
+        <w:rPr>
+          <w:rFonts w:ascii="NewBaskerville-Roman" w:hAnsi="NewBaskerville-Roman" w:cs="NewBaskerville-Roman"/>
+          <w:color w:val="262626"/>
+          <w:kern w:val="0"/>
+          <w:sz w:val="20"/>
+          <w:szCs w:val="20"/>
+        </w:rPr>
+        <w:t xml:space="preserve"> </w:t>
+      </w:r>
+      <w:r>
+        <w:rPr>
+          <w:rFonts w:ascii="NewBaskerville-Roman" w:hAnsi="NewBaskerville-Roman" w:cs="NewBaskerville-Roman"/>
+          <w:color w:val="262626"/>
+          <w:kern w:val="0"/>
+          <w:sz w:val="20"/>
+          <w:szCs w:val="20"/>
+        </w:rPr>
+        <w:t>instructions to them.</w:t>
+      </w:r>
+      <w:r>
+        <w:rPr>
+          <w:rFonts w:ascii="NewBaskerville-Roman" w:hAnsi="NewBaskerville-Roman" w:cs="NewBaskerville-Roman"/>
+          <w:color w:val="262626"/>
+          <w:kern w:val="0"/>
+          <w:sz w:val="20"/>
+          <w:szCs w:val="20"/>
+        </w:rPr>
+        <w:t xml:space="preserve"> </w:t>
+      </w:r>
+      <w:r>
+        <w:rPr>
+          <w:rFonts w:ascii="NewBaskerville-Roman" w:hAnsi="NewBaskerville-Roman" w:cs="NewBaskerville-Roman"/>
+          <w:color w:val="262626"/>
+          <w:kern w:val="0"/>
+          <w:sz w:val="20"/>
+          <w:szCs w:val="20"/>
           <w:lang w:val="fr-FR"/>
         </w:rPr>
-        <w:t>It provides a CRUD (Create, Read, Update, Delete)</w:t>
-      </w:r>
-      <w:r>
-        <w:rPr>
-          <w:rFonts w:ascii="NewBaskerville-Roman" w:hAnsi="NewBaskerville-Roman" w:cs="NewBaskerville-Roman"/>
-          <w:color w:val="262626"/>
-          <w:kern w:val="0"/>
-          <w:sz w:val="20"/>
-          <w:szCs w:val="20"/>
-          <w:lang w:val="fr-FR"/>
-        </w:rPr>
-        <w:t xml:space="preserve"> </w:t>
-      </w:r>
-      <w:r>
-        <w:rPr>
-          <w:rFonts w:ascii="NewBaskerville-Roman" w:hAnsi="NewBaskerville-Roman" w:cs="NewBaskerville-Roman"/>
-          <w:color w:val="262626"/>
-          <w:kern w:val="0"/>
-          <w:sz w:val="20"/>
-          <w:szCs w:val="20"/>
-          <w:lang w:val="fr-FR"/>
-        </w:rPr>
-        <w:t>interface for querying and modifying the cluster state</w:t>
-      </w:r>
-      <w:r>
-        <w:rPr>
-          <w:rFonts w:ascii="NewBaskerville-Roman" w:hAnsi="NewBaskerville-Roman" w:cs="NewBaskerville-Roman"/>
-          <w:color w:val="262626"/>
-          <w:kern w:val="0"/>
-          <w:sz w:val="20"/>
-          <w:szCs w:val="20"/>
-          <w:lang w:val="fr-FR"/>
-        </w:rPr>
-        <w:t xml:space="preserve"> </w:t>
-      </w:r>
-      <w:r>
-        <w:rPr>
-          <w:rFonts w:ascii="NewBaskerville-Roman" w:hAnsi="NewBaskerville-Roman" w:cs="NewBaskerville-Roman"/>
-          <w:color w:val="262626"/>
-          <w:kern w:val="0"/>
-          <w:sz w:val="20"/>
-          <w:szCs w:val="20"/>
-          <w:lang w:val="fr-FR"/>
-        </w:rPr>
-        <w:t>over a RESTful API. It stores</w:t>
-      </w:r>
-      <w:r>
-        <w:rPr>
-          <w:rFonts w:ascii="NewBaskerville-Roman" w:hAnsi="NewBaskerville-Roman" w:cs="NewBaskerville-Roman"/>
-          <w:color w:val="262626"/>
-          <w:kern w:val="0"/>
-          <w:sz w:val="20"/>
-          <w:szCs w:val="20"/>
-          <w:lang w:val="fr-FR"/>
-        </w:rPr>
-        <w:t xml:space="preserve"> </w:t>
-      </w:r>
-      <w:r>
-        <w:rPr>
-          <w:rFonts w:ascii="NewBaskerville-Roman" w:hAnsi="NewBaskerville-Roman" w:cs="NewBaskerville-Roman"/>
-          <w:color w:val="262626"/>
-          <w:kern w:val="0"/>
-          <w:sz w:val="20"/>
-          <w:szCs w:val="20"/>
-          <w:lang w:val="fr-FR"/>
-        </w:rPr>
-        <w:t>that state in etcd.</w:t>
+        <w:t>In fact, they don’t even know Kubelets exist.</w:t>
+      </w:r>
+    </w:p>
+    <w:p>
+      <w:pPr>
+        <w:autoSpaceDE w:val="0"/>
+        <w:autoSpaceDN w:val="0"/>
+        <w:adjustRightInd w:val="0"/>
+        <w:spacing w:after="0" w:line="240" w:lineRule="auto"/>
+        <w:rPr>
+          <w:rFonts w:ascii="NewBaskerville-Roman" w:hAnsi="NewBaskerville-Roman" w:cs="NewBaskerville-Roman"/>
+          <w:color w:val="262626"/>
+          <w:kern w:val="0"/>
+          <w:sz w:val="20"/>
+          <w:szCs w:val="20"/>
+        </w:rPr>
+      </w:pPr>
+      <w:r>
+        <w:rPr>
+          <w:rFonts w:ascii="NewBaskerville-Roman" w:hAnsi="NewBaskerville-Roman" w:cs="NewBaskerville-Roman"/>
+          <w:color w:val="262626"/>
+          <w:kern w:val="0"/>
+          <w:sz w:val="20"/>
+          <w:szCs w:val="20"/>
+        </w:rPr>
+        <w:t>After a controller</w:t>
+      </w:r>
+      <w:r>
+        <w:rPr>
+          <w:rFonts w:ascii="NewBaskerville-Roman" w:hAnsi="NewBaskerville-Roman" w:cs="NewBaskerville-Roman"/>
+          <w:color w:val="262626"/>
+          <w:kern w:val="0"/>
+          <w:sz w:val="20"/>
+          <w:szCs w:val="20"/>
+        </w:rPr>
+        <w:t xml:space="preserve"> </w:t>
+      </w:r>
+      <w:r>
+        <w:rPr>
+          <w:rFonts w:ascii="NewBaskerville-Roman" w:hAnsi="NewBaskerville-Roman" w:cs="NewBaskerville-Roman"/>
+          <w:color w:val="262626"/>
+          <w:kern w:val="0"/>
+          <w:sz w:val="20"/>
+          <w:szCs w:val="20"/>
+        </w:rPr>
+        <w:t>updates a resource in the API server, the Kubelets and Kubernetes Service Proxies,</w:t>
+      </w:r>
+    </w:p>
+    <w:p>
+      <w:pPr>
+        <w:autoSpaceDE w:val="0"/>
+        <w:autoSpaceDN w:val="0"/>
+        <w:adjustRightInd w:val="0"/>
+        <w:spacing w:after="0" w:line="240" w:lineRule="auto"/>
+        <w:rPr>
+          <w:rFonts w:ascii="NewBaskerville-Roman" w:hAnsi="NewBaskerville-Roman" w:cs="NewBaskerville-Roman"/>
+          <w:color w:val="262626"/>
+          <w:kern w:val="0"/>
+          <w:sz w:val="20"/>
+          <w:szCs w:val="20"/>
+        </w:rPr>
+      </w:pPr>
+      <w:r>
+        <w:rPr>
+          <w:rFonts w:ascii="NewBaskerville-Roman" w:hAnsi="NewBaskerville-Roman" w:cs="NewBaskerville-Roman"/>
+          <w:color w:val="262626"/>
+          <w:kern w:val="0"/>
+          <w:sz w:val="20"/>
+          <w:szCs w:val="20"/>
+        </w:rPr>
+        <w:t>also oblivious of the controllers’ existence, perform their work, such as spinning up a</w:t>
+      </w:r>
+      <w:r>
+        <w:rPr>
+          <w:rFonts w:ascii="NewBaskerville-Roman" w:hAnsi="NewBaskerville-Roman" w:cs="NewBaskerville-Roman"/>
+          <w:color w:val="262626"/>
+          <w:kern w:val="0"/>
+          <w:sz w:val="20"/>
+          <w:szCs w:val="20"/>
+        </w:rPr>
+        <w:t xml:space="preserve"> </w:t>
+      </w:r>
+      <w:r>
+        <w:rPr>
+          <w:rFonts w:ascii="NewBaskerville-Roman" w:hAnsi="NewBaskerville-Roman" w:cs="NewBaskerville-Roman"/>
+          <w:color w:val="262626"/>
+          <w:kern w:val="0"/>
+          <w:sz w:val="20"/>
+          <w:szCs w:val="20"/>
+        </w:rPr>
+        <w:t>pod’s containers and attaching network storage to them, or in the case of services, setting</w:t>
+      </w:r>
+      <w:r>
+        <w:rPr>
+          <w:rFonts w:ascii="NewBaskerville-Roman" w:hAnsi="NewBaskerville-Roman" w:cs="NewBaskerville-Roman"/>
+          <w:color w:val="262626"/>
+          <w:kern w:val="0"/>
+          <w:sz w:val="20"/>
+          <w:szCs w:val="20"/>
+        </w:rPr>
+        <w:t xml:space="preserve"> </w:t>
+      </w:r>
+      <w:r>
+        <w:rPr>
+          <w:rFonts w:ascii="NewBaskerville-Roman" w:hAnsi="NewBaskerville-Roman" w:cs="NewBaskerville-Roman"/>
+          <w:color w:val="262626"/>
+          <w:kern w:val="0"/>
+          <w:sz w:val="20"/>
+          <w:szCs w:val="20"/>
+        </w:rPr>
+        <w:t>up the actual load balancing across pods.</w:t>
       </w:r>
     </w:p>
     <w:sectPr>

</xml_diff>